<commit_message>
Hochladen des aktuellen Systementwurf-Dokuments
</commit_message>
<xml_diff>
--- a/02_Entwurf/Systementwurf_TeamC_V1.0.docx
+++ b/02_Entwurf/Systementwurf_TeamC_V1.0.docx
@@ -1,172 +1,79 @@
 
 <file path=word/document.xml><?xml version="1.0" encoding="utf-8"?>
-<w:document xmlns:wpc="http://schemas.microsoft.com/office/word/2010/wordprocessingCanvas" xmlns:cx="http://schemas.microsoft.com/office/drawing/2014/chartex" xmlns:cx1="http://schemas.microsoft.com/office/drawing/2015/9/8/chartex" xmlns:mc="http://schemas.openxmlformats.org/markup-compatibility/2006" xmlns:o="urn:schemas-microsoft-com:office:office" xmlns:r="http://schemas.openxmlformats.org/officeDocument/2006/relationships" xmlns:m="http://schemas.openxmlformats.org/officeDocument/2006/math" xmlns:v="urn:schemas-microsoft-com:vml" xmlns:wp14="http://schemas.microsoft.com/office/word/2010/wordprocessingDrawing" xmlns:wp="http://schemas.openxmlformats.org/drawingml/2006/wordprocessingDrawing" xmlns:w10="urn:schemas-microsoft-com:office:word" xmlns:w="http://schemas.openxmlformats.org/wordprocessingml/2006/main" xmlns:w14="http://schemas.microsoft.com/office/word/2010/wordml" xmlns:w15="http://schemas.microsoft.com/office/word/2012/wordml" xmlns:w16se="http://schemas.microsoft.com/office/word/2015/wordml/symex" xmlns:wpg="http://schemas.microsoft.com/office/word/2010/wordprocessingGroup" xmlns:wpi="http://schemas.microsoft.com/office/word/2010/wordprocessingInk" xmlns:wne="http://schemas.microsoft.com/office/word/2006/wordml" xmlns:wps="http://schemas.microsoft.com/office/word/2010/wordprocessingShape" mc:Ignorable="w14 w15 w16se wp14">
+<w:document xmlns:wpc="http://schemas.microsoft.com/office/word/2010/wordprocessingCanvas" xmlns:cx="http://schemas.microsoft.com/office/drawing/2014/chartex" xmlns:cx1="http://schemas.microsoft.com/office/drawing/2015/9/8/chartex" xmlns:cx2="http://schemas.microsoft.com/office/drawing/2015/10/21/chartex" xmlns:cx3="http://schemas.microsoft.com/office/drawing/2016/5/9/chartex" xmlns:cx4="http://schemas.microsoft.com/office/drawing/2016/5/10/chartex" xmlns:cx5="http://schemas.microsoft.com/office/drawing/2016/5/11/chartex" xmlns:cx6="http://schemas.microsoft.com/office/drawing/2016/5/12/chartex" xmlns:cx7="http://schemas.microsoft.com/office/drawing/2016/5/13/chartex" xmlns:cx8="http://schemas.microsoft.com/office/drawing/2016/5/14/chartex" xmlns:mc="http://schemas.openxmlformats.org/markup-compatibility/2006" xmlns:aink="http://schemas.microsoft.com/office/drawing/2016/ink" xmlns:am3d="http://schemas.microsoft.com/office/drawing/2017/model3d" xmlns:o="urn:schemas-microsoft-com:office:office" xmlns:oel="http://schemas.microsoft.com/office/2019/extlst" xmlns:r="http://schemas.openxmlformats.org/officeDocument/2006/relationships" xmlns:m="http://schemas.openxmlformats.org/officeDocument/2006/math" xmlns:v="urn:schemas-microsoft-com:vml" xmlns:wp14="http://schemas.microsoft.com/office/word/2010/wordprocessingDrawing" xmlns:wp="http://schemas.openxmlformats.org/drawingml/2006/wordprocessingDrawing" xmlns:w10="urn:schemas-microsoft-com:office:word" xmlns:w="http://schemas.openxmlformats.org/wordprocessingml/2006/main" xmlns:w14="http://schemas.microsoft.com/office/word/2010/wordml" xmlns:w15="http://schemas.microsoft.com/office/word/2012/wordml" xmlns:w16cex="http://schemas.microsoft.com/office/word/2018/wordml/cex" xmlns:w16cid="http://schemas.microsoft.com/office/word/2016/wordml/cid" xmlns:w16="http://schemas.microsoft.com/office/word/2018/wordml" xmlns:w16du="http://schemas.microsoft.com/office/word/2023/wordml/word16du" xmlns:w16sdtdh="http://schemas.microsoft.com/office/word/2020/wordml/sdtdatahash" xmlns:w16se="http://schemas.microsoft.com/office/word/2015/wordml/symex" xmlns:wpg="http://schemas.microsoft.com/office/word/2010/wordprocessingGroup" xmlns:wpi="http://schemas.microsoft.com/office/word/2010/wordprocessingInk" xmlns:wne="http://schemas.microsoft.com/office/word/2006/wordml" xmlns:wps="http://schemas.microsoft.com/office/word/2010/wordprocessingShape" mc:Ignorable="w14 w15 w16se w16cid w16 w16cex w16sdtdh wp14">
   <w:body>
     <w:p>
       <w:pPr>
         <w:pStyle w:val="Produktgruppe"/>
         <w:spacing w:before="0"/>
-        <w:jc w:val="right"/>
+        <w:jc w:val="both"/>
+        <w:rPr>
+          <w:color w:val="333399"/>
+        </w:rPr>
       </w:pPr>
       <w:bookmarkStart w:id="0" w:name="_Toc70516878"/>
     </w:p>
     <w:p>
       <w:pPr>
         <w:pStyle w:val="Produktgruppe"/>
-        <w:spacing w:before="0"/>
-        <w:rPr>
-          <w:color w:val="333399"/>
-        </w:rPr>
-      </w:pPr>
+        <w:spacing w:before="2280" w:after="240"/>
+      </w:pPr>
+      <w:r>
+        <w:t xml:space="preserve">- </w:t>
+      </w:r>
+      <w:r>
+        <w:t>Systementwurf</w:t>
+      </w:r>
+      <w:bookmarkEnd w:id="0"/>
+      <w:r>
+        <w:t xml:space="preserve"> </w:t>
+      </w:r>
+      <w:r>
+        <w:t>-</w:t>
+      </w:r>
     </w:p>
     <w:p>
       <w:pPr>
-        <w:pStyle w:val="Produktgruppe"/>
-        <w:spacing w:before="0"/>
-        <w:rPr>
-          <w:color w:val="333399"/>
-        </w:rPr>
-      </w:pPr>
+        <w:pStyle w:val="Produktname"/>
+        <w:spacing w:after="1920"/>
+        <w:rPr>
+          <w:color w:val="000000" w:themeColor="text1"/>
+          <w:sz w:val="28"/>
+          <w:szCs w:val="28"/>
+        </w:rPr>
+      </w:pPr>
+      <w:r>
+        <w:rPr>
+          <w:color w:val="000000" w:themeColor="text1"/>
+          <w:sz w:val="28"/>
+          <w:szCs w:val="28"/>
+        </w:rPr>
+        <w:t>„Geheime Kommunikation mit Quantenkryptographie - eine Lernsoftware zum Verstehen der Grundlagen“</w:t>
+      </w:r>
     </w:p>
     <w:p>
       <w:pPr>
-        <w:pStyle w:val="Produktgruppe"/>
-        <w:spacing w:before="0"/>
-        <w:rPr>
-          <w:color w:val="333399"/>
-        </w:rPr>
-      </w:pPr>
-    </w:p>
-    <w:p>
-      <w:pPr>
-        <w:pStyle w:val="Produktgruppe"/>
-        <w:spacing w:before="0"/>
-        <w:rPr>
-          <w:color w:val="333399"/>
-        </w:rPr>
-      </w:pPr>
-    </w:p>
-    <w:p>
-      <w:pPr>
-        <w:pStyle w:val="Produktgruppe"/>
-        <w:spacing w:before="0"/>
-        <w:rPr>
-          <w:color w:val="333399"/>
-        </w:rPr>
-      </w:pPr>
-    </w:p>
-    <w:p>
-      <w:pPr>
-        <w:pStyle w:val="Produktgruppe"/>
-        <w:spacing w:before="0"/>
-        <w:rPr>
-          <w:color w:val="333399"/>
-        </w:rPr>
-      </w:pPr>
-      <w:r>
-        <w:rPr>
-          <w:color w:val="333399"/>
-        </w:rPr>
-        <w:t>HINWEIS: Blauer Text kann gelöscht werden</w:t>
-      </w:r>
-      <w:r>
-        <w:rPr>
-          <w:color w:val="333399"/>
-        </w:rPr>
-        <w:t>,</w:t>
-      </w:r>
-      <w:r>
-        <w:rPr>
-          <w:color w:val="333399"/>
-        </w:rPr>
-        <w:t xml:space="preserve"> beziehungsweise soll ersetzt werden</w:t>
-      </w:r>
-    </w:p>
-    <w:p>
-      <w:pPr>
-        <w:pStyle w:val="Produktgruppe"/>
-        <w:spacing w:before="2280" w:after="240"/>
-      </w:pPr>
-      <w:r>
-        <w:t xml:space="preserve">- </w:t>
-      </w:r>
-      <w:r>
-        <w:t>Systementwurf</w:t>
-      </w:r>
-      <w:bookmarkEnd w:id="0"/>
-      <w:r>
-        <w:t xml:space="preserve"> </w:t>
-      </w:r>
-      <w:r>
-        <w:t>-</w:t>
-      </w:r>
-    </w:p>
-    <w:p>
-      <w:pPr>
         <w:pStyle w:val="Produktname"/>
-        <w:spacing w:after="240"/>
-        <w:rPr>
-          <w:color w:val="333399"/>
+        <w:spacing w:after="1920"/>
+        <w:rPr>
+          <w:color w:val="000000" w:themeColor="text1"/>
           <w:sz w:val="28"/>
           <w:szCs w:val="28"/>
         </w:rPr>
       </w:pPr>
       <w:r>
         <w:rPr>
-          <w:color w:val="333399"/>
           <w:sz w:val="28"/>
           <w:szCs w:val="28"/>
         </w:rPr>
-        <w:t xml:space="preserve">…hier Name des </w:t>
-      </w:r>
-      <w:r>
-        <w:rPr>
-          <w:color w:val="333399"/>
+        <w:t>Version:</w:t>
+      </w:r>
+      <w:r>
+        <w:rPr>
           <w:sz w:val="28"/>
           <w:szCs w:val="28"/>
         </w:rPr>
-        <w:t xml:space="preserve">Systems </w:t>
-      </w:r>
-      <w:r>
-        <w:rPr>
-          <w:color w:val="333399"/>
-          <w:sz w:val="28"/>
-          <w:szCs w:val="28"/>
-        </w:rPr>
-        <w:t>eintragen…</w:t>
-      </w:r>
-      <w:r>
-        <w:rPr>
-          <w:color w:val="333399"/>
-          <w:sz w:val="28"/>
-          <w:szCs w:val="28"/>
-        </w:rPr>
-        <w:t xml:space="preserve"> </w:t>
-      </w:r>
-    </w:p>
-    <w:p>
-      <w:pPr>
-        <w:pStyle w:val="Produktname"/>
-        <w:spacing w:after="1920"/>
-        <w:rPr>
-          <w:sz w:val="28"/>
-          <w:szCs w:val="28"/>
-        </w:rPr>
-      </w:pPr>
-      <w:r>
-        <w:rPr>
-          <w:sz w:val="28"/>
-          <w:szCs w:val="28"/>
-        </w:rPr>
-        <w:t xml:space="preserve">Version: </w:t>
-      </w:r>
-      <w:r>
-        <w:rPr>
-          <w:color w:val="333399"/>
-          <w:sz w:val="28"/>
-          <w:szCs w:val="28"/>
-        </w:rPr>
-        <w:t>…eintragen…</w:t>
+        <w:t xml:space="preserve"> 1.0</w:t>
       </w:r>
     </w:p>
     <w:tbl>
@@ -222,10 +129,7 @@
               <w:spacing w:before="0" w:after="0"/>
             </w:pPr>
             <w:r>
-              <w:tab/>
-            </w:r>
-            <w:r>
-              <w:t>Produkt/Projektbezeichnung</w:t>
+              <w:t>Quakrypto</w:t>
             </w:r>
           </w:p>
         </w:tc>
@@ -256,6 +160,9 @@
               <w:pStyle w:val="Dokumentinfos"/>
               <w:spacing w:before="0" w:after="0"/>
             </w:pPr>
+            <w:r>
+              <w:t>Simon Schisslbauer</w:t>
+            </w:r>
           </w:p>
         </w:tc>
       </w:tr>
@@ -295,8 +202,7 @@
               <w:spacing w:before="0" w:after="0"/>
             </w:pPr>
             <w:r>
-              <w:tab/>
-              <w:t>SW-Architekt</w:t>
+              <w:t>Team</w:t>
             </w:r>
           </w:p>
         </w:tc>
@@ -327,6 +233,9 @@
               <w:pStyle w:val="Dokumentinfos"/>
               <w:spacing w:before="0" w:after="0"/>
             </w:pPr>
+            <w:r>
+              <w:t>29.04.2023</w:t>
+            </w:r>
           </w:p>
         </w:tc>
       </w:tr>
@@ -366,7 +275,7 @@
               <w:fldChar w:fldCharType="separate"/>
             </w:r>
             <w:r>
-              <w:t>28.07.2019 19:48</w:t>
+              <w:t>30.04.2023 10:38</w:t>
             </w:r>
             <w:r>
               <w:fldChar w:fldCharType="end"/>
@@ -580,19 +489,7 @@
               <w:spacing w:before="0" w:after="0"/>
             </w:pPr>
             <w:r>
-              <w:fldChar w:fldCharType="begin"/>
-            </w:r>
-            <w:r>
-              <w:instrText xml:space="preserve"> FILENAME  \p  \* MERGEFORMAT </w:instrText>
-            </w:r>
-            <w:r>
-              <w:fldChar w:fldCharType="separate"/>
-            </w:r>
-            <w:r>
-              <w:t>C:\V-Modell-Editor\eclipse\workspace\weiter\Teilprojekte\TP14\templates\MasterTemplate.doc</w:t>
-            </w:r>
-            <w:r>
-              <w:fldChar w:fldCharType="end"/>
+              <w:t>Main-Branch im Projekt</w:t>
             </w:r>
           </w:p>
         </w:tc>
@@ -2246,21 +2143,7 @@
         <w:rPr>
           <w:color w:val="auto"/>
         </w:rPr>
-        <w:t xml:space="preserve">vante“ </w:t>
-      </w:r>
-      <w:proofErr w:type="spellStart"/>
-      <w:r>
-        <w:rPr>
-          <w:color w:val="auto"/>
-        </w:rPr>
-        <w:t>Use</w:t>
-      </w:r>
-      <w:proofErr w:type="spellEnd"/>
-      <w:r>
-        <w:rPr>
-          <w:color w:val="auto"/>
-        </w:rPr>
-        <w:t>-Case-Szenarien, dass und wie diese mit dem gewählten Systementwurf realisierbar sind.</w:t>
+        <w:t>vante“ Use-Case-Szenarien, dass und wie diese mit dem gewählten Systementwurf realisierbar sind.</w:t>
       </w:r>
     </w:p>
     <w:p>
@@ -2300,21 +2183,7 @@
         <w:rPr>
           <w:color w:val="auto"/>
         </w:rPr>
-        <w:t xml:space="preserve">te“ </w:t>
-      </w:r>
-      <w:proofErr w:type="spellStart"/>
-      <w:r>
-        <w:rPr>
-          <w:color w:val="auto"/>
-        </w:rPr>
-        <w:t>Use</w:t>
-      </w:r>
-      <w:proofErr w:type="spellEnd"/>
-      <w:r>
-        <w:rPr>
-          <w:color w:val="auto"/>
-        </w:rPr>
-        <w:t xml:space="preserve">-Case-Szenarien untersucht, welche </w:t>
+        <w:t xml:space="preserve">te“ Use-Case-Szenarien untersucht, welche </w:t>
       </w:r>
       <w:r>
         <w:rPr>
@@ -2356,7 +2225,6 @@
           <w:color w:val="auto"/>
         </w:rPr>
       </w:pPr>
-      <w:bookmarkStart w:id="3" w:name="_GoBack"/>
       <w:r>
         <w:rPr>
           <w:color w:val="auto"/>
@@ -2492,34 +2360,1458 @@
         <w:rPr>
           <w:color w:val="auto"/>
         </w:rPr>
-        <w:t xml:space="preserve"> konform zum V-Modell-XT)</w:t>
-      </w:r>
-      <w:r>
-        <w:rPr>
-          <w:color w:val="auto"/>
-        </w:rPr>
-        <w:t>.</w:t>
-      </w:r>
-    </w:p>
-    <w:bookmarkEnd w:id="3"/>
-    <w:p>
-      <w:pPr>
-        <w:pStyle w:val="VMBeschreibung"/>
-        <w:rPr>
-          <w:color w:val="auto"/>
-        </w:rPr>
-      </w:pPr>
+        <w:t xml:space="preserve"> konform zum V-Modell-XT).</w:t>
+      </w:r>
     </w:p>
     <w:p>
       <w:pPr>
+        <w:pStyle w:val="VMBeschreibung"/>
+        <w:rPr>
+          <w:color w:val="auto"/>
+        </w:rPr>
+      </w:pPr>
+    </w:p>
+    <w:p>
+      <w:pPr>
         <w:pStyle w:val="berschrift1"/>
       </w:pPr>
-      <w:bookmarkStart w:id="4" w:name="_Toc382581490"/>
+      <w:bookmarkStart w:id="3" w:name="_Toc382581490"/>
       <w:r>
         <w:t>Architekturprinzipien</w:t>
       </w:r>
       <w:r>
         <w:t xml:space="preserve"> und Entwurfsalternativen</w:t>
+      </w:r>
+      <w:bookmarkEnd w:id="3"/>
+    </w:p>
+    <w:p>
+      <w:pPr>
+        <w:rPr>
+          <w:sz w:val="20"/>
+          <w:szCs w:val="20"/>
+        </w:rPr>
+      </w:pPr>
+      <w:r>
+        <w:rPr>
+          <w:sz w:val="20"/>
+          <w:szCs w:val="20"/>
+        </w:rPr>
+        <w:t xml:space="preserve">Realisierung des Systems unter der Verwendung der MVVM-Architektur, das aus drei </w:t>
+      </w:r>
+      <w:proofErr w:type="spellStart"/>
+      <w:r>
+        <w:rPr>
+          <w:sz w:val="20"/>
+          <w:szCs w:val="20"/>
+        </w:rPr>
+        <w:t>Kernkomponentnen</w:t>
+      </w:r>
+      <w:proofErr w:type="spellEnd"/>
+      <w:r>
+        <w:rPr>
+          <w:sz w:val="20"/>
+          <w:szCs w:val="20"/>
+        </w:rPr>
+        <w:t xml:space="preserve"> besteht, Mende, View und </w:t>
+      </w:r>
+      <w:proofErr w:type="spellStart"/>
+      <w:r>
+        <w:rPr>
+          <w:sz w:val="20"/>
+          <w:szCs w:val="20"/>
+        </w:rPr>
+        <w:t>ViewModel</w:t>
+      </w:r>
+      <w:proofErr w:type="spellEnd"/>
+      <w:r>
+        <w:rPr>
+          <w:sz w:val="20"/>
+          <w:szCs w:val="20"/>
+        </w:rPr>
+        <w:t xml:space="preserve">. </w:t>
+      </w:r>
+      <w:r>
+        <w:rPr>
+          <w:sz w:val="20"/>
+          <w:szCs w:val="20"/>
+        </w:rPr>
+        <w:t>Das MVVM</w:t>
+      </w:r>
+      <w:r>
+        <w:rPr>
+          <w:sz w:val="20"/>
+          <w:szCs w:val="20"/>
+        </w:rPr>
+        <w:t>-Architektur</w:t>
+      </w:r>
+      <w:r>
+        <w:rPr>
+          <w:sz w:val="20"/>
+          <w:szCs w:val="20"/>
+        </w:rPr>
+        <w:t xml:space="preserve"> bietet </w:t>
+      </w:r>
+      <w:r>
+        <w:rPr>
+          <w:sz w:val="20"/>
+          <w:szCs w:val="20"/>
+        </w:rPr>
+        <w:t xml:space="preserve">dadurch </w:t>
+      </w:r>
+      <w:r>
+        <w:rPr>
+          <w:sz w:val="20"/>
+          <w:szCs w:val="20"/>
+        </w:rPr>
+        <w:t>eine klare Trennung von Daten und Benutzeroberfläche, was eine bessere Wartbarkeit und Testbarkeit der Anwendung ermöglicht. Durch die Verwendung von Datenbindungen wird der Code deutlich schlanker und einfacher zu lesen, da Daten automatisch aktualisiert werden, wenn sich ihre zugrunde liegenden Werte ändern.</w:t>
+      </w:r>
+    </w:p>
+    <w:p>
+      <w:pPr>
+        <w:rPr>
+          <w:sz w:val="20"/>
+          <w:szCs w:val="20"/>
+        </w:rPr>
+      </w:pPr>
+    </w:p>
+    <w:p>
+      <w:pPr>
+        <w:rPr>
+          <w:sz w:val="20"/>
+          <w:szCs w:val="20"/>
+        </w:rPr>
+      </w:pPr>
+      <w:r>
+        <w:rPr>
+          <w:noProof/>
+          <w:sz w:val="20"/>
+          <w:szCs w:val="20"/>
+        </w:rPr>
+        <w:drawing>
+          <wp:inline distT="0" distB="0" distL="0" distR="0" wp14:anchorId="09742B83" wp14:editId="48B5FCC2">
+            <wp:extent cx="5753100" cy="1323975"/>
+            <wp:effectExtent l="0" t="0" r="0" b="9525"/>
+            <wp:docPr id="4" name="Grafik 4"/>
+            <wp:cNvGraphicFramePr>
+              <a:graphicFrameLocks xmlns:a="http://schemas.openxmlformats.org/drawingml/2006/main" noChangeAspect="1"/>
+            </wp:cNvGraphicFramePr>
+            <a:graphic xmlns:a="http://schemas.openxmlformats.org/drawingml/2006/main">
+              <a:graphicData uri="http://schemas.openxmlformats.org/drawingml/2006/picture">
+                <pic:pic xmlns:pic="http://schemas.openxmlformats.org/drawingml/2006/picture">
+                  <pic:nvPicPr>
+                    <pic:cNvPr id="0" name="Picture 1"/>
+                    <pic:cNvPicPr>
+                      <a:picLocks noChangeAspect="1" noChangeArrowheads="1"/>
+                    </pic:cNvPicPr>
+                  </pic:nvPicPr>
+                  <pic:blipFill>
+                    <a:blip r:embed="rId7">
+                      <a:extLst>
+                        <a:ext uri="{28A0092B-C50C-407E-A947-70E740481C1C}">
+                          <a14:useLocalDpi xmlns:a14="http://schemas.microsoft.com/office/drawing/2010/main" val="0"/>
+                        </a:ext>
+                      </a:extLst>
+                    </a:blip>
+                    <a:srcRect/>
+                    <a:stretch>
+                      <a:fillRect/>
+                    </a:stretch>
+                  </pic:blipFill>
+                  <pic:spPr bwMode="auto">
+                    <a:xfrm>
+                      <a:off x="0" y="0"/>
+                      <a:ext cx="5753100" cy="1323975"/>
+                    </a:xfrm>
+                    <a:prstGeom prst="rect">
+                      <a:avLst/>
+                    </a:prstGeom>
+                    <a:noFill/>
+                    <a:ln>
+                      <a:noFill/>
+                    </a:ln>
+                  </pic:spPr>
+                </pic:pic>
+              </a:graphicData>
+            </a:graphic>
+          </wp:inline>
+        </w:drawing>
+      </w:r>
+    </w:p>
+    <w:p>
+      <w:pPr>
+        <w:rPr>
+          <w:sz w:val="20"/>
+          <w:szCs w:val="20"/>
+        </w:rPr>
+      </w:pPr>
+    </w:p>
+    <w:p>
+      <w:pPr>
+        <w:rPr>
+          <w:sz w:val="20"/>
+          <w:szCs w:val="20"/>
+        </w:rPr>
+      </w:pPr>
+      <w:r>
+        <w:rPr>
+          <w:sz w:val="20"/>
+          <w:szCs w:val="20"/>
+        </w:rPr>
+        <w:t xml:space="preserve">Die View ist für die Darstellung der Benutzeroberfläche verantwortlich. Sie zeigt dem Benutzer die Daten an, die vom </w:t>
+      </w:r>
+      <w:proofErr w:type="spellStart"/>
+      <w:r>
+        <w:rPr>
+          <w:sz w:val="20"/>
+          <w:szCs w:val="20"/>
+        </w:rPr>
+        <w:t>ViewModel</w:t>
+      </w:r>
+      <w:proofErr w:type="spellEnd"/>
+      <w:r>
+        <w:rPr>
+          <w:sz w:val="20"/>
+          <w:szCs w:val="20"/>
+        </w:rPr>
+        <w:t xml:space="preserve"> bereitgestellt werden, und ermöglicht es dem Benutzer, Aktionen auszuführen, die vom </w:t>
+      </w:r>
+      <w:proofErr w:type="spellStart"/>
+      <w:r>
+        <w:rPr>
+          <w:sz w:val="20"/>
+          <w:szCs w:val="20"/>
+        </w:rPr>
+        <w:t>ViewModel</w:t>
+      </w:r>
+      <w:proofErr w:type="spellEnd"/>
+      <w:r>
+        <w:rPr>
+          <w:sz w:val="20"/>
+          <w:szCs w:val="20"/>
+        </w:rPr>
+        <w:t xml:space="preserve"> verarbeitet werden.</w:t>
+      </w:r>
+    </w:p>
+    <w:p>
+      <w:pPr>
+        <w:rPr>
+          <w:sz w:val="20"/>
+          <w:szCs w:val="20"/>
+        </w:rPr>
+      </w:pPr>
+    </w:p>
+    <w:p>
+      <w:pPr>
+        <w:rPr>
+          <w:sz w:val="20"/>
+          <w:szCs w:val="20"/>
+        </w:rPr>
+      </w:pPr>
+      <w:r>
+        <w:rPr>
+          <w:sz w:val="20"/>
+          <w:szCs w:val="20"/>
+        </w:rPr>
+        <w:t xml:space="preserve">Das </w:t>
+      </w:r>
+      <w:proofErr w:type="spellStart"/>
+      <w:r>
+        <w:rPr>
+          <w:sz w:val="20"/>
+          <w:szCs w:val="20"/>
+        </w:rPr>
+        <w:t>ViewModel</w:t>
+      </w:r>
+      <w:proofErr w:type="spellEnd"/>
+      <w:r>
+        <w:rPr>
+          <w:sz w:val="20"/>
+          <w:szCs w:val="20"/>
+        </w:rPr>
+        <w:t xml:space="preserve"> dient als Verbindung zwischen der View und dem Model. Es stellt der View die Daten zur Verfügung, die für die Darstellung benötigt werden, und verarbeitet die Aktionen, die der Benutzer ausführt. Es enthält auch die Logik zur Aktualisierung des Models, wenn Änderungen an den Daten vorgenommen werden.</w:t>
+      </w:r>
+    </w:p>
+    <w:p>
+      <w:pPr>
+        <w:rPr>
+          <w:sz w:val="20"/>
+          <w:szCs w:val="20"/>
+        </w:rPr>
+      </w:pPr>
+    </w:p>
+    <w:p>
+      <w:pPr>
+        <w:rPr>
+          <w:sz w:val="20"/>
+          <w:szCs w:val="20"/>
+        </w:rPr>
+      </w:pPr>
+      <w:r>
+        <w:rPr>
+          <w:sz w:val="20"/>
+          <w:szCs w:val="20"/>
+        </w:rPr>
+        <w:lastRenderedPageBreak/>
+        <w:t>Das Model repräsentiert die Daten und die Geschäftslogik der Anwendung. Es enthält die Datenstrukturen, die für die Anwendung benötigt werden, sowie Methoden zur Verarbeitung und Aktualisierung dieser Daten.</w:t>
+      </w:r>
+    </w:p>
+    <w:p>
+      <w:pPr>
+        <w:rPr>
+          <w:sz w:val="20"/>
+          <w:szCs w:val="20"/>
+        </w:rPr>
+      </w:pPr>
+    </w:p>
+    <w:p>
+      <w:pPr>
+        <w:rPr>
+          <w:sz w:val="20"/>
+          <w:szCs w:val="20"/>
+        </w:rPr>
+      </w:pPr>
+      <w:r>
+        <w:rPr>
+          <w:sz w:val="20"/>
+          <w:szCs w:val="20"/>
+        </w:rPr>
+        <w:t>Die Verwendung des MVVM-Prinzips erleichtert auch die Zusammenarbeit zwischen Entwicklern, da die Trennung von Daten und Benutzeroberfläche die Möglichkeit bietet, dass Entwickler unabhängig an verschiedenen Teilen der Anwendung arbeiten können, ohne sich gegenseitig zu behindern.</w:t>
+      </w:r>
+      <w:r>
+        <w:rPr>
+          <w:sz w:val="20"/>
+          <w:szCs w:val="20"/>
+        </w:rPr>
+        <w:t xml:space="preserve"> </w:t>
+      </w:r>
+      <w:r>
+        <w:rPr>
+          <w:sz w:val="20"/>
+          <w:szCs w:val="20"/>
+        </w:rPr>
+        <w:t>Dadurch wird ermöglicht</w:t>
+      </w:r>
+      <w:r>
+        <w:rPr>
+          <w:sz w:val="20"/>
+          <w:szCs w:val="20"/>
+        </w:rPr>
+        <w:t xml:space="preserve"> Änderungen an der Benutzeroberfläche vorzunehmen, ohne die Logik zu beeinträchtigen.</w:t>
+      </w:r>
+    </w:p>
+    <w:p>
+      <w:pPr>
+        <w:rPr>
+          <w:sz w:val="20"/>
+          <w:szCs w:val="20"/>
+        </w:rPr>
+      </w:pPr>
+    </w:p>
+    <w:p>
+      <w:pPr>
+        <w:rPr>
+          <w:sz w:val="20"/>
+          <w:szCs w:val="20"/>
+        </w:rPr>
+      </w:pPr>
+      <w:r>
+        <w:rPr>
+          <w:sz w:val="20"/>
+          <w:szCs w:val="20"/>
+        </w:rPr>
+        <w:t xml:space="preserve">Durch die Trennung der Zuständigkeiten wird es einfacher, Unit-Tests für das </w:t>
+      </w:r>
+      <w:proofErr w:type="spellStart"/>
+      <w:r>
+        <w:rPr>
+          <w:sz w:val="20"/>
+          <w:szCs w:val="20"/>
+        </w:rPr>
+        <w:t>ViewModel</w:t>
+      </w:r>
+      <w:proofErr w:type="spellEnd"/>
+      <w:r>
+        <w:rPr>
+          <w:sz w:val="20"/>
+          <w:szCs w:val="20"/>
+        </w:rPr>
+        <w:t xml:space="preserve"> und das Model zu schreiben, die die Geschäftslogik repräsentieren. Das bedeutet, dass die Logik unabhängig von der Benutzeroberfläche getestet werden kann. Da das </w:t>
+      </w:r>
+      <w:proofErr w:type="spellStart"/>
+      <w:r>
+        <w:rPr>
+          <w:sz w:val="20"/>
+          <w:szCs w:val="20"/>
+        </w:rPr>
+        <w:t>ViewModel</w:t>
+      </w:r>
+      <w:proofErr w:type="spellEnd"/>
+      <w:r>
+        <w:rPr>
+          <w:sz w:val="20"/>
+          <w:szCs w:val="20"/>
+        </w:rPr>
+        <w:t xml:space="preserve"> keine Kenntnis von der View hat, kann es einfach getestet werden, ohne dass eine tatsächliche Benutzeroberfläche benötigt wird. Somit führt die Verwendung von MVVM zu einer verbesserten Testbarkeit und Wartbarkeit des Codes.</w:t>
+      </w:r>
+    </w:p>
+    <w:p>
+      <w:pPr>
+        <w:rPr>
+          <w:sz w:val="20"/>
+          <w:szCs w:val="20"/>
+        </w:rPr>
+      </w:pPr>
+      <w:r>
+        <w:rPr>
+          <w:sz w:val="20"/>
+          <w:szCs w:val="20"/>
+        </w:rPr>
+        <w:br w:type="page"/>
+      </w:r>
+    </w:p>
+    <w:p>
+      <w:pPr>
+        <w:rPr>
+          <w:sz w:val="20"/>
+          <w:szCs w:val="20"/>
+        </w:rPr>
+      </w:pPr>
+    </w:p>
+    <w:p>
+      <w:pPr>
+        <w:pStyle w:val="berschrift2"/>
+      </w:pPr>
+      <w:proofErr w:type="spellStart"/>
+      <w:r>
+        <w:t>Structural</w:t>
+      </w:r>
+      <w:proofErr w:type="spellEnd"/>
+      <w:r>
+        <w:t xml:space="preserve"> Patterns</w:t>
+      </w:r>
+    </w:p>
+    <w:p>
+      <w:pPr>
+        <w:pStyle w:val="Listenabsatz"/>
+        <w:numPr>
+          <w:ilvl w:val="0"/>
+          <w:numId w:val="48"/>
+        </w:numPr>
+        <w:rPr>
+          <w:b/>
+          <w:sz w:val="20"/>
+          <w:szCs w:val="20"/>
+        </w:rPr>
+      </w:pPr>
+      <w:r>
+        <w:rPr>
+          <w:b/>
+          <w:sz w:val="20"/>
+          <w:szCs w:val="20"/>
+        </w:rPr>
+        <w:t>Bridge</w:t>
+      </w:r>
+      <w:r>
+        <w:rPr>
+          <w:b/>
+          <w:sz w:val="20"/>
+          <w:szCs w:val="20"/>
+        </w:rPr>
+        <w:t xml:space="preserve"> Pattern:</w:t>
+      </w:r>
+    </w:p>
+    <w:p>
+      <w:pPr>
+        <w:pStyle w:val="Listenabsatz"/>
+        <w:ind w:left="720"/>
+        <w:rPr>
+          <w:sz w:val="20"/>
+          <w:szCs w:val="20"/>
+        </w:rPr>
+      </w:pPr>
+      <w:r>
+        <w:rPr>
+          <w:sz w:val="20"/>
+          <w:szCs w:val="20"/>
+        </w:rPr>
+        <w:t>Splitten einer großen Klasse in oder eine Reihe eng verwandter Klassen, in zwei separate Hierarchien (Abstraktion und Implementierung, im Beispiel Shape ist die Abstraktion und Color die Implementierung)</w:t>
+      </w:r>
+    </w:p>
+    <w:p>
+      <w:pPr>
+        <w:pStyle w:val="Listenabsatz"/>
+        <w:ind w:left="720"/>
+        <w:jc w:val="center"/>
+        <w:rPr>
+          <w:b/>
+          <w:sz w:val="20"/>
+          <w:szCs w:val="20"/>
+        </w:rPr>
+      </w:pPr>
+      <w:r>
+        <w:rPr>
+          <w:b/>
+          <w:noProof/>
+          <w:sz w:val="20"/>
+          <w:szCs w:val="20"/>
+        </w:rPr>
+        <w:drawing>
+          <wp:inline distT="0" distB="0" distL="0" distR="0" wp14:anchorId="6CD5B0CA" wp14:editId="497C5FC3">
+            <wp:extent cx="5076825" cy="2242100"/>
+            <wp:effectExtent l="0" t="0" r="0" b="6350"/>
+            <wp:docPr id="1" name="Grafik 1"/>
+            <wp:cNvGraphicFramePr>
+              <a:graphicFrameLocks xmlns:a="http://schemas.openxmlformats.org/drawingml/2006/main" noChangeAspect="1"/>
+            </wp:cNvGraphicFramePr>
+            <a:graphic xmlns:a="http://schemas.openxmlformats.org/drawingml/2006/main">
+              <a:graphicData uri="http://schemas.openxmlformats.org/drawingml/2006/picture">
+                <pic:pic xmlns:pic="http://schemas.openxmlformats.org/drawingml/2006/picture">
+                  <pic:nvPicPr>
+                    <pic:cNvPr id="1" name="Grafik 1"/>
+                    <pic:cNvPicPr>
+                      <a:picLocks noChangeAspect="1" noChangeArrowheads="1"/>
+                    </pic:cNvPicPr>
+                  </pic:nvPicPr>
+                  <pic:blipFill>
+                    <a:blip r:embed="rId8"/>
+                    <a:stretch>
+                      <a:fillRect/>
+                    </a:stretch>
+                  </pic:blipFill>
+                  <pic:spPr bwMode="auto">
+                    <a:xfrm>
+                      <a:off x="0" y="0"/>
+                      <a:ext cx="5104819" cy="2254463"/>
+                    </a:xfrm>
+                    <a:prstGeom prst="rect">
+                      <a:avLst/>
+                    </a:prstGeom>
+                    <a:noFill/>
+                    <a:ln>
+                      <a:noFill/>
+                    </a:ln>
+                  </pic:spPr>
+                </pic:pic>
+              </a:graphicData>
+            </a:graphic>
+          </wp:inline>
+        </w:drawing>
+      </w:r>
+    </w:p>
+    <w:p>
+      <w:pPr>
+        <w:pStyle w:val="Listenabsatz"/>
+        <w:ind w:left="720"/>
+        <w:rPr>
+          <w:sz w:val="20"/>
+          <w:szCs w:val="20"/>
+        </w:rPr>
+      </w:pPr>
+      <w:r>
+        <w:rPr>
+          <w:sz w:val="20"/>
+          <w:szCs w:val="20"/>
+        </w:rPr>
+        <w:t>Vorteile:</w:t>
+      </w:r>
+    </w:p>
+    <w:p>
+      <w:pPr>
+        <w:pStyle w:val="Listenabsatz"/>
+        <w:numPr>
+          <w:ilvl w:val="1"/>
+          <w:numId w:val="48"/>
+        </w:numPr>
+        <w:rPr>
+          <w:sz w:val="20"/>
+          <w:szCs w:val="20"/>
+        </w:rPr>
+      </w:pPr>
+      <w:r>
+        <w:rPr>
+          <w:sz w:val="20"/>
+          <w:szCs w:val="20"/>
+        </w:rPr>
+        <w:t xml:space="preserve">Abstraktion und Implementierung werden entkoppelt. </w:t>
+      </w:r>
+    </w:p>
+    <w:p>
+      <w:pPr>
+        <w:pStyle w:val="Listenabsatz"/>
+        <w:numPr>
+          <w:ilvl w:val="1"/>
+          <w:numId w:val="48"/>
+        </w:numPr>
+        <w:rPr>
+          <w:sz w:val="20"/>
+          <w:szCs w:val="20"/>
+        </w:rPr>
+      </w:pPr>
+      <w:r>
+        <w:rPr>
+          <w:sz w:val="20"/>
+          <w:szCs w:val="20"/>
+        </w:rPr>
+        <w:t xml:space="preserve">Klassen können unabhängig voneinander implementiert werden. </w:t>
+      </w:r>
+    </w:p>
+    <w:p>
+      <w:pPr>
+        <w:pStyle w:val="Listenabsatz"/>
+        <w:ind w:left="720"/>
+        <w:rPr>
+          <w:b/>
+          <w:sz w:val="20"/>
+          <w:szCs w:val="20"/>
+        </w:rPr>
+      </w:pPr>
+    </w:p>
+    <w:p>
+      <w:pPr>
+        <w:pStyle w:val="Listenabsatz"/>
+        <w:numPr>
+          <w:ilvl w:val="0"/>
+          <w:numId w:val="48"/>
+        </w:numPr>
+        <w:rPr>
+          <w:b/>
+          <w:sz w:val="20"/>
+          <w:szCs w:val="20"/>
+        </w:rPr>
+      </w:pPr>
+      <w:proofErr w:type="spellStart"/>
+      <w:r>
+        <w:rPr>
+          <w:b/>
+          <w:sz w:val="20"/>
+          <w:szCs w:val="20"/>
+        </w:rPr>
+        <w:t>Facade</w:t>
+      </w:r>
+      <w:proofErr w:type="spellEnd"/>
+      <w:r>
+        <w:rPr>
+          <w:b/>
+          <w:sz w:val="20"/>
+          <w:szCs w:val="20"/>
+        </w:rPr>
+        <w:t xml:space="preserve"> Pattern:</w:t>
+      </w:r>
+    </w:p>
+    <w:p>
+      <w:pPr>
+        <w:pStyle w:val="Listenabsatz"/>
+        <w:ind w:left="720"/>
+        <w:rPr>
+          <w:sz w:val="20"/>
+          <w:szCs w:val="20"/>
+        </w:rPr>
+      </w:pPr>
+      <w:r>
+        <w:rPr>
+          <w:sz w:val="20"/>
+          <w:szCs w:val="20"/>
+        </w:rPr>
+        <w:t xml:space="preserve">Das </w:t>
+      </w:r>
+      <w:proofErr w:type="spellStart"/>
+      <w:r>
+        <w:rPr>
+          <w:sz w:val="20"/>
+          <w:szCs w:val="20"/>
+        </w:rPr>
+        <w:t>Facade</w:t>
+      </w:r>
+      <w:proofErr w:type="spellEnd"/>
+      <w:r>
+        <w:rPr>
+          <w:sz w:val="20"/>
+          <w:szCs w:val="20"/>
+        </w:rPr>
+        <w:t xml:space="preserve"> Pattern </w:t>
+      </w:r>
+      <w:r>
+        <w:rPr>
+          <w:sz w:val="20"/>
+          <w:szCs w:val="20"/>
+        </w:rPr>
+        <w:t xml:space="preserve">stellt dynamisch Zugriff auf die zugrunde liegende Funktionalität der Subsysteme bereit und ist ein Interface. Der Client verwendet dann die </w:t>
+      </w:r>
+      <w:proofErr w:type="spellStart"/>
+      <w:proofErr w:type="gramStart"/>
+      <w:r>
+        <w:rPr>
+          <w:sz w:val="20"/>
+          <w:szCs w:val="20"/>
+        </w:rPr>
+        <w:t>Facade</w:t>
+      </w:r>
+      <w:proofErr w:type="spellEnd"/>
+      <w:proofErr w:type="gramEnd"/>
+      <w:r>
+        <w:rPr>
+          <w:sz w:val="20"/>
+          <w:szCs w:val="20"/>
+        </w:rPr>
+        <w:t xml:space="preserve"> um auf die Subsysteme zu zugreifen. </w:t>
+      </w:r>
+    </w:p>
+    <w:p>
+      <w:pPr>
+        <w:pStyle w:val="Listenabsatz"/>
+        <w:ind w:left="0"/>
+        <w:jc w:val="center"/>
+        <w:rPr>
+          <w:sz w:val="20"/>
+          <w:szCs w:val="20"/>
+        </w:rPr>
+      </w:pPr>
+      <w:r>
+        <w:rPr>
+          <w:noProof/>
+          <w:sz w:val="20"/>
+          <w:szCs w:val="20"/>
+        </w:rPr>
+        <w:drawing>
+          <wp:inline distT="0" distB="0" distL="0" distR="0" wp14:anchorId="72B5B29C" wp14:editId="102C6C0E">
+            <wp:extent cx="5715000" cy="3619500"/>
+            <wp:effectExtent l="0" t="0" r="0" b="0"/>
+            <wp:docPr id="2" name="Grafik 2"/>
+            <wp:cNvGraphicFramePr>
+              <a:graphicFrameLocks xmlns:a="http://schemas.openxmlformats.org/drawingml/2006/main" noChangeAspect="1"/>
+            </wp:cNvGraphicFramePr>
+            <a:graphic xmlns:a="http://schemas.openxmlformats.org/drawingml/2006/main">
+              <a:graphicData uri="http://schemas.openxmlformats.org/drawingml/2006/picture">
+                <pic:pic xmlns:pic="http://schemas.openxmlformats.org/drawingml/2006/picture">
+                  <pic:nvPicPr>
+                    <pic:cNvPr id="0" name="Picture 2"/>
+                    <pic:cNvPicPr>
+                      <a:picLocks noChangeAspect="1" noChangeArrowheads="1"/>
+                    </pic:cNvPicPr>
+                  </pic:nvPicPr>
+                  <pic:blipFill>
+                    <a:blip r:embed="rId9">
+                      <a:extLst>
+                        <a:ext uri="{28A0092B-C50C-407E-A947-70E740481C1C}">
+                          <a14:useLocalDpi xmlns:a14="http://schemas.microsoft.com/office/drawing/2010/main" val="0"/>
+                        </a:ext>
+                      </a:extLst>
+                    </a:blip>
+                    <a:srcRect/>
+                    <a:stretch>
+                      <a:fillRect/>
+                    </a:stretch>
+                  </pic:blipFill>
+                  <pic:spPr bwMode="auto">
+                    <a:xfrm>
+                      <a:off x="0" y="0"/>
+                      <a:ext cx="5715000" cy="3619500"/>
+                    </a:xfrm>
+                    <a:prstGeom prst="rect">
+                      <a:avLst/>
+                    </a:prstGeom>
+                    <a:noFill/>
+                    <a:ln>
+                      <a:noFill/>
+                    </a:ln>
+                  </pic:spPr>
+                </pic:pic>
+              </a:graphicData>
+            </a:graphic>
+          </wp:inline>
+        </w:drawing>
+      </w:r>
+    </w:p>
+    <w:p>
+      <w:pPr>
+        <w:pStyle w:val="Listenabsatz"/>
+        <w:ind w:left="720"/>
+        <w:rPr>
+          <w:b/>
+          <w:sz w:val="20"/>
+          <w:szCs w:val="20"/>
+        </w:rPr>
+      </w:pPr>
+      <w:r>
+        <w:rPr>
+          <w:b/>
+          <w:sz w:val="20"/>
+          <w:szCs w:val="20"/>
+        </w:rPr>
+        <w:t>Vorteile</w:t>
+      </w:r>
+      <w:r>
+        <w:rPr>
+          <w:b/>
+          <w:sz w:val="20"/>
+          <w:szCs w:val="20"/>
+        </w:rPr>
+        <w:t>:</w:t>
+      </w:r>
+    </w:p>
+    <w:p>
+      <w:pPr>
+        <w:pStyle w:val="Listenabsatz"/>
+        <w:numPr>
+          <w:ilvl w:val="1"/>
+          <w:numId w:val="48"/>
+        </w:numPr>
+        <w:rPr>
+          <w:sz w:val="20"/>
+          <w:szCs w:val="20"/>
+        </w:rPr>
+      </w:pPr>
+      <w:r>
+        <w:rPr>
+          <w:sz w:val="20"/>
+          <w:szCs w:val="20"/>
+        </w:rPr>
+        <w:t xml:space="preserve">Isolierung von Subsystemen </w:t>
+      </w:r>
+    </w:p>
+    <w:p>
+      <w:pPr>
+        <w:pStyle w:val="Listenabsatz"/>
+        <w:numPr>
+          <w:ilvl w:val="1"/>
+          <w:numId w:val="48"/>
+        </w:numPr>
+        <w:rPr>
+          <w:sz w:val="20"/>
+          <w:szCs w:val="20"/>
+        </w:rPr>
+      </w:pPr>
+      <w:r>
+        <w:rPr>
+          <w:sz w:val="20"/>
+          <w:szCs w:val="20"/>
+        </w:rPr>
+        <w:t xml:space="preserve">Simple Fassade </w:t>
+      </w:r>
+    </w:p>
+    <w:p>
+      <w:pPr>
+        <w:ind w:left="567" w:firstLine="142"/>
+        <w:rPr>
+          <w:b/>
+          <w:sz w:val="20"/>
+          <w:szCs w:val="20"/>
+        </w:rPr>
+      </w:pPr>
+      <w:r>
+        <w:rPr>
+          <w:b/>
+          <w:sz w:val="20"/>
+          <w:szCs w:val="20"/>
+        </w:rPr>
+        <w:t>Nach</w:t>
+      </w:r>
+      <w:r>
+        <w:rPr>
+          <w:b/>
+          <w:sz w:val="20"/>
+          <w:szCs w:val="20"/>
+        </w:rPr>
+        <w:t>teile:</w:t>
+      </w:r>
+    </w:p>
+    <w:p>
+      <w:pPr>
+        <w:pStyle w:val="Listenabsatz"/>
+        <w:numPr>
+          <w:ilvl w:val="1"/>
+          <w:numId w:val="48"/>
+        </w:numPr>
+        <w:rPr>
+          <w:b/>
+          <w:sz w:val="20"/>
+          <w:szCs w:val="20"/>
+        </w:rPr>
+      </w:pPr>
+      <w:r>
+        <w:rPr>
+          <w:sz w:val="20"/>
+          <w:szCs w:val="20"/>
+        </w:rPr>
+        <w:t>Fassade Klasse wird an alle Klassen gekoppelt</w:t>
+      </w:r>
+    </w:p>
+    <w:p>
+      <w:pPr>
+        <w:rPr>
+          <w:b/>
+          <w:sz w:val="20"/>
+          <w:szCs w:val="20"/>
+        </w:rPr>
+      </w:pPr>
+      <w:r>
+        <w:rPr>
+          <w:b/>
+          <w:sz w:val="20"/>
+          <w:szCs w:val="20"/>
+        </w:rPr>
+        <w:br w:type="page"/>
+      </w:r>
+    </w:p>
+    <w:p>
+      <w:pPr>
+        <w:pStyle w:val="berschrift2"/>
+      </w:pPr>
+      <w:proofErr w:type="spellStart"/>
+      <w:r>
+        <w:lastRenderedPageBreak/>
+        <w:t>Creational</w:t>
+      </w:r>
+      <w:proofErr w:type="spellEnd"/>
+      <w:r>
+        <w:t xml:space="preserve"> Patterns</w:t>
+      </w:r>
+    </w:p>
+    <w:p>
+      <w:pPr>
+        <w:pStyle w:val="Listenabsatz"/>
+        <w:numPr>
+          <w:ilvl w:val="0"/>
+          <w:numId w:val="48"/>
+        </w:numPr>
+      </w:pPr>
+      <w:r>
+        <w:rPr>
+          <w:b/>
+          <w:sz w:val="20"/>
+          <w:szCs w:val="20"/>
+        </w:rPr>
+        <w:t>Factory Pattern:</w:t>
+      </w:r>
+    </w:p>
+    <w:p>
+      <w:pPr>
+        <w:pStyle w:val="Listenabsatz"/>
+        <w:ind w:left="720"/>
+        <w:rPr>
+          <w:sz w:val="20"/>
+          <w:szCs w:val="20"/>
+        </w:rPr>
+      </w:pPr>
+      <w:r>
+        <w:rPr>
+          <w:sz w:val="20"/>
+          <w:szCs w:val="20"/>
+        </w:rPr>
+        <w:t>Factory Methode ist ein Erzeugungsmuster, das eine Schnittstelle zur Erzeugung von Objekten in einer Superklasse bereitstellt, jedoch erlaubt den Typ der erzeugten Objekte zu ändern.</w:t>
+      </w:r>
+    </w:p>
+    <w:p>
+      <w:pPr>
+        <w:pStyle w:val="Listenabsatz"/>
+        <w:ind w:left="0"/>
+        <w:jc w:val="center"/>
+        <w:rPr>
+          <w:b/>
+          <w:sz w:val="20"/>
+          <w:szCs w:val="20"/>
+        </w:rPr>
+      </w:pPr>
+      <w:r>
+        <w:rPr>
+          <w:b/>
+          <w:noProof/>
+          <w:sz w:val="20"/>
+          <w:szCs w:val="20"/>
+        </w:rPr>
+        <w:drawing>
+          <wp:inline distT="0" distB="0" distL="0" distR="0" wp14:anchorId="0EB73215" wp14:editId="5C4A9197">
+            <wp:extent cx="5753100" cy="3600450"/>
+            <wp:effectExtent l="0" t="0" r="0" b="0"/>
+            <wp:docPr id="3" name="Grafik 3"/>
+            <wp:cNvGraphicFramePr>
+              <a:graphicFrameLocks xmlns:a="http://schemas.openxmlformats.org/drawingml/2006/main" noChangeAspect="1"/>
+            </wp:cNvGraphicFramePr>
+            <a:graphic xmlns:a="http://schemas.openxmlformats.org/drawingml/2006/main">
+              <a:graphicData uri="http://schemas.openxmlformats.org/drawingml/2006/picture">
+                <pic:pic xmlns:pic="http://schemas.openxmlformats.org/drawingml/2006/picture">
+                  <pic:nvPicPr>
+                    <pic:cNvPr id="0" name="Picture 3"/>
+                    <pic:cNvPicPr>
+                      <a:picLocks noChangeAspect="1" noChangeArrowheads="1"/>
+                    </pic:cNvPicPr>
+                  </pic:nvPicPr>
+                  <pic:blipFill>
+                    <a:blip r:embed="rId10">
+                      <a:extLst>
+                        <a:ext uri="{28A0092B-C50C-407E-A947-70E740481C1C}">
+                          <a14:useLocalDpi xmlns:a14="http://schemas.microsoft.com/office/drawing/2010/main" val="0"/>
+                        </a:ext>
+                      </a:extLst>
+                    </a:blip>
+                    <a:srcRect/>
+                    <a:stretch>
+                      <a:fillRect/>
+                    </a:stretch>
+                  </pic:blipFill>
+                  <pic:spPr bwMode="auto">
+                    <a:xfrm>
+                      <a:off x="0" y="0"/>
+                      <a:ext cx="5753100" cy="3600450"/>
+                    </a:xfrm>
+                    <a:prstGeom prst="rect">
+                      <a:avLst/>
+                    </a:prstGeom>
+                    <a:noFill/>
+                    <a:ln>
+                      <a:noFill/>
+                    </a:ln>
+                  </pic:spPr>
+                </pic:pic>
+              </a:graphicData>
+            </a:graphic>
+          </wp:inline>
+        </w:drawing>
+      </w:r>
+    </w:p>
+    <w:p>
+      <w:pPr>
+        <w:ind w:firstLine="709"/>
+        <w:jc w:val="left"/>
+        <w:rPr>
+          <w:b/>
+          <w:sz w:val="20"/>
+          <w:szCs w:val="20"/>
+        </w:rPr>
+      </w:pPr>
+      <w:r>
+        <w:rPr>
+          <w:b/>
+          <w:sz w:val="20"/>
+          <w:szCs w:val="20"/>
+        </w:rPr>
+        <w:t>Vorteile:</w:t>
+      </w:r>
+    </w:p>
+    <w:p>
+      <w:pPr>
+        <w:pStyle w:val="Listenabsatz"/>
+        <w:numPr>
+          <w:ilvl w:val="1"/>
+          <w:numId w:val="48"/>
+        </w:numPr>
+        <w:jc w:val="left"/>
+        <w:rPr>
+          <w:b/>
+          <w:sz w:val="20"/>
+          <w:szCs w:val="20"/>
+        </w:rPr>
+      </w:pPr>
+      <w:r>
+        <w:rPr>
+          <w:sz w:val="20"/>
+          <w:szCs w:val="20"/>
+        </w:rPr>
+        <w:t xml:space="preserve">Erweiterbarkeit durch </w:t>
+      </w:r>
+      <w:r>
+        <w:rPr>
+          <w:sz w:val="20"/>
+          <w:szCs w:val="20"/>
+        </w:rPr>
+        <w:t>V</w:t>
+      </w:r>
+      <w:r>
+        <w:rPr>
+          <w:sz w:val="20"/>
+          <w:szCs w:val="20"/>
+        </w:rPr>
+        <w:t>ermeiden von enger Kopplung der Erzeuger und Produkte</w:t>
+      </w:r>
+    </w:p>
+    <w:p>
+      <w:pPr>
+        <w:pStyle w:val="Listenabsatz"/>
+        <w:numPr>
+          <w:ilvl w:val="1"/>
+          <w:numId w:val="48"/>
+        </w:numPr>
+        <w:jc w:val="left"/>
+        <w:rPr>
+          <w:b/>
+          <w:sz w:val="20"/>
+          <w:szCs w:val="20"/>
+        </w:rPr>
+      </w:pPr>
+      <w:r>
+        <w:rPr>
+          <w:sz w:val="20"/>
+          <w:szCs w:val="20"/>
+        </w:rPr>
+        <w:t>Testbarkeit</w:t>
+      </w:r>
+    </w:p>
+    <w:p>
+      <w:pPr>
+        <w:ind w:left="567" w:firstLine="142"/>
+        <w:jc w:val="left"/>
+        <w:rPr>
+          <w:b/>
+          <w:sz w:val="20"/>
+          <w:szCs w:val="20"/>
+        </w:rPr>
+      </w:pPr>
+      <w:r>
+        <w:rPr>
+          <w:b/>
+          <w:sz w:val="20"/>
+          <w:szCs w:val="20"/>
+        </w:rPr>
+        <w:t>Nachteil:</w:t>
+      </w:r>
+    </w:p>
+    <w:p>
+      <w:pPr>
+        <w:pStyle w:val="Listenabsatz"/>
+        <w:numPr>
+          <w:ilvl w:val="1"/>
+          <w:numId w:val="48"/>
+        </w:numPr>
+        <w:jc w:val="left"/>
+        <w:rPr>
+          <w:b/>
+          <w:sz w:val="20"/>
+          <w:szCs w:val="20"/>
+        </w:rPr>
+      </w:pPr>
+      <w:r>
+        <w:rPr>
+          <w:sz w:val="20"/>
+          <w:szCs w:val="20"/>
+        </w:rPr>
+        <w:t xml:space="preserve">Aufwendiger zu implementieren </w:t>
+      </w:r>
+    </w:p>
+    <w:p>
+      <w:pPr>
+        <w:pStyle w:val="Listenabsatz"/>
+        <w:numPr>
+          <w:ilvl w:val="1"/>
+          <w:numId w:val="48"/>
+        </w:numPr>
+        <w:jc w:val="left"/>
+        <w:rPr>
+          <w:b/>
+          <w:sz w:val="20"/>
+          <w:szCs w:val="20"/>
+        </w:rPr>
+      </w:pPr>
+      <w:r>
+        <w:rPr>
+          <w:sz w:val="20"/>
+          <w:szCs w:val="20"/>
+        </w:rPr>
+        <w:t>Overhead durch die Instanziierung durch die Factory Klasse</w:t>
+      </w:r>
+    </w:p>
+    <w:p>
+      <w:pPr>
+        <w:pStyle w:val="Listenabsatz"/>
+        <w:ind w:left="1440"/>
+        <w:jc w:val="left"/>
+        <w:rPr>
+          <w:sz w:val="20"/>
+          <w:szCs w:val="20"/>
+        </w:rPr>
+      </w:pPr>
+      <w:r>
+        <w:rPr>
+          <w:sz w:val="20"/>
+          <w:szCs w:val="20"/>
+        </w:rPr>
+        <w:br w:type="page"/>
+      </w:r>
+    </w:p>
+    <w:p>
+      <w:pPr>
+        <w:pStyle w:val="Listenabsatz"/>
+        <w:ind w:left="1440"/>
+        <w:jc w:val="left"/>
+        <w:rPr>
+          <w:b/>
+          <w:sz w:val="20"/>
+          <w:szCs w:val="20"/>
+        </w:rPr>
+      </w:pPr>
+    </w:p>
+    <w:p>
+      <w:pPr>
+        <w:pStyle w:val="Listenabsatz"/>
+        <w:ind w:left="0"/>
+        <w:jc w:val="center"/>
+        <w:rPr>
+          <w:b/>
+          <w:sz w:val="20"/>
+          <w:szCs w:val="20"/>
+        </w:rPr>
+      </w:pPr>
+    </w:p>
+    <w:p>
+      <w:pPr>
+        <w:pStyle w:val="berschrift2"/>
+      </w:pPr>
+      <w:r>
+        <w:t>Behavioral Patterns</w:t>
+      </w:r>
+    </w:p>
+    <w:p>
+      <w:pPr>
+        <w:pStyle w:val="Listenabsatz"/>
+        <w:numPr>
+          <w:ilvl w:val="0"/>
+          <w:numId w:val="48"/>
+        </w:numPr>
+        <w:rPr>
+          <w:b/>
+          <w:sz w:val="20"/>
+          <w:szCs w:val="20"/>
+        </w:rPr>
+      </w:pPr>
+      <w:r>
+        <w:rPr>
+          <w:b/>
+          <w:sz w:val="20"/>
+          <w:szCs w:val="20"/>
+        </w:rPr>
+        <w:t>Memento Pattern:</w:t>
+      </w:r>
+    </w:p>
+    <w:p>
+      <w:pPr>
+        <w:pStyle w:val="Listenabsatz"/>
+        <w:numPr>
+          <w:ilvl w:val="0"/>
+          <w:numId w:val="48"/>
+        </w:numPr>
+        <w:rPr>
+          <w:b/>
+          <w:sz w:val="20"/>
+          <w:szCs w:val="20"/>
+        </w:rPr>
+      </w:pPr>
+      <w:r>
+        <w:rPr>
+          <w:sz w:val="20"/>
+          <w:szCs w:val="20"/>
+        </w:rPr>
+        <w:t>Memento Pattern ermöglicht es den Zustand von Objekten zu speichern und wiederherzustellen, ohne die Implementierungsdetails preiszugeben.</w:t>
+      </w:r>
+    </w:p>
+    <w:p>
+      <w:pPr>
+        <w:pStyle w:val="Listenabsatz"/>
+        <w:ind w:left="0"/>
+        <w:jc w:val="center"/>
+        <w:rPr>
+          <w:b/>
+          <w:sz w:val="20"/>
+          <w:szCs w:val="20"/>
+        </w:rPr>
+      </w:pPr>
+      <w:r>
+        <w:rPr>
+          <w:noProof/>
+        </w:rPr>
+        <w:drawing>
+          <wp:inline distT="0" distB="0" distL="0" distR="0" wp14:anchorId="5486475C" wp14:editId="7E6DBE26">
+            <wp:extent cx="5524500" cy="2952750"/>
+            <wp:effectExtent l="0" t="0" r="0" b="0"/>
+            <wp:docPr id="5" name="Grafik 5"/>
+            <wp:cNvGraphicFramePr>
+              <a:graphicFrameLocks xmlns:a="http://schemas.openxmlformats.org/drawingml/2006/main" noChangeAspect="1"/>
+            </wp:cNvGraphicFramePr>
+            <a:graphic xmlns:a="http://schemas.openxmlformats.org/drawingml/2006/main">
+              <a:graphicData uri="http://schemas.openxmlformats.org/drawingml/2006/picture">
+                <pic:pic xmlns:pic="http://schemas.openxmlformats.org/drawingml/2006/picture">
+                  <pic:nvPicPr>
+                    <pic:cNvPr id="0" name="Picture 5"/>
+                    <pic:cNvPicPr>
+                      <a:picLocks noChangeAspect="1" noChangeArrowheads="1"/>
+                    </pic:cNvPicPr>
+                  </pic:nvPicPr>
+                  <pic:blipFill>
+                    <a:blip r:embed="rId11">
+                      <a:extLst>
+                        <a:ext uri="{28A0092B-C50C-407E-A947-70E740481C1C}">
+                          <a14:useLocalDpi xmlns:a14="http://schemas.microsoft.com/office/drawing/2010/main" val="0"/>
+                        </a:ext>
+                      </a:extLst>
+                    </a:blip>
+                    <a:srcRect/>
+                    <a:stretch>
+                      <a:fillRect/>
+                    </a:stretch>
+                  </pic:blipFill>
+                  <pic:spPr bwMode="auto">
+                    <a:xfrm>
+                      <a:off x="0" y="0"/>
+                      <a:ext cx="5524500" cy="2952750"/>
+                    </a:xfrm>
+                    <a:prstGeom prst="rect">
+                      <a:avLst/>
+                    </a:prstGeom>
+                    <a:noFill/>
+                    <a:ln>
+                      <a:noFill/>
+                    </a:ln>
+                  </pic:spPr>
+                </pic:pic>
+              </a:graphicData>
+            </a:graphic>
+          </wp:inline>
+        </w:drawing>
+      </w:r>
+    </w:p>
+    <w:p>
+      <w:pPr>
+        <w:pStyle w:val="Listenabsatz"/>
+        <w:ind w:left="0"/>
+        <w:rPr>
+          <w:b/>
+          <w:sz w:val="20"/>
+          <w:szCs w:val="20"/>
+        </w:rPr>
+      </w:pPr>
+      <w:r>
+        <w:rPr>
+          <w:b/>
+          <w:sz w:val="20"/>
+          <w:szCs w:val="20"/>
+        </w:rPr>
+        <w:tab/>
+      </w:r>
+      <w:r>
+        <w:rPr>
+          <w:b/>
+          <w:sz w:val="20"/>
+          <w:szCs w:val="20"/>
+        </w:rPr>
+        <w:t>Vorteile:</w:t>
+      </w:r>
+    </w:p>
+    <w:p>
+      <w:pPr>
+        <w:pStyle w:val="Listenabsatz"/>
+        <w:numPr>
+          <w:ilvl w:val="1"/>
+          <w:numId w:val="48"/>
+        </w:numPr>
+        <w:rPr>
+          <w:b/>
+          <w:sz w:val="20"/>
+          <w:szCs w:val="20"/>
+        </w:rPr>
+      </w:pPr>
+      <w:r>
+        <w:rPr>
+          <w:sz w:val="20"/>
+          <w:szCs w:val="20"/>
+        </w:rPr>
+        <w:t>Ermöglicht Momentaufnahmen von Objekten zu erzeugen, ohne die Kapselung zu verletzen</w:t>
+      </w:r>
+    </w:p>
+    <w:p>
+      <w:pPr>
+        <w:ind w:left="567" w:firstLine="142"/>
+        <w:rPr>
+          <w:b/>
+          <w:sz w:val="20"/>
+          <w:szCs w:val="20"/>
+        </w:rPr>
+      </w:pPr>
+      <w:r>
+        <w:rPr>
+          <w:b/>
+          <w:sz w:val="20"/>
+          <w:szCs w:val="20"/>
+        </w:rPr>
+        <w:t>Nachteile:</w:t>
+      </w:r>
+    </w:p>
+    <w:p>
+      <w:pPr>
+        <w:pStyle w:val="Listenabsatz"/>
+        <w:numPr>
+          <w:ilvl w:val="1"/>
+          <w:numId w:val="48"/>
+        </w:numPr>
+        <w:rPr>
+          <w:b/>
+          <w:sz w:val="20"/>
+          <w:szCs w:val="20"/>
+        </w:rPr>
+      </w:pPr>
+      <w:r>
+        <w:rPr>
+          <w:sz w:val="20"/>
+          <w:szCs w:val="20"/>
+        </w:rPr>
+        <w:t>Verbraucht viel RAM</w:t>
+      </w:r>
+    </w:p>
+    <w:p>
+      <w:pPr>
+        <w:pStyle w:val="Listenabsatz"/>
+        <w:numPr>
+          <w:ilvl w:val="1"/>
+          <w:numId w:val="48"/>
+        </w:numPr>
+        <w:rPr>
+          <w:b/>
+          <w:sz w:val="20"/>
+          <w:szCs w:val="20"/>
+        </w:rPr>
+      </w:pPr>
+      <w:r>
+        <w:rPr>
+          <w:sz w:val="20"/>
+          <w:szCs w:val="20"/>
+        </w:rPr>
+        <w:t xml:space="preserve">Momentaufnahmen müssen nach Ende des Lebenszyklus des </w:t>
+      </w:r>
+      <w:proofErr w:type="spellStart"/>
+      <w:r>
+        <w:rPr>
+          <w:sz w:val="20"/>
+          <w:szCs w:val="20"/>
+        </w:rPr>
+        <w:t>Originators</w:t>
+      </w:r>
+      <w:proofErr w:type="spellEnd"/>
+      <w:r>
+        <w:rPr>
+          <w:sz w:val="20"/>
+          <w:szCs w:val="20"/>
+        </w:rPr>
+        <w:t xml:space="preserve"> gelöscht werden</w:t>
+      </w:r>
+    </w:p>
+    <w:p>
+      <w:pPr>
+        <w:rPr>
+          <w:rFonts w:ascii="Times New Roman" w:hAnsi="Times New Roman" w:cs="Times New Roman"/>
+        </w:rPr>
+      </w:pPr>
+    </w:p>
+    <w:p>
+      <w:pPr>
+        <w:pStyle w:val="berschrift1"/>
+      </w:pPr>
+      <w:r>
+        <w:br w:type="page"/>
+      </w:r>
+      <w:bookmarkStart w:id="4" w:name="_Toc382581491"/>
+      <w:r>
+        <w:lastRenderedPageBreak/>
+        <w:t xml:space="preserve">Übersicht über die </w:t>
+      </w:r>
+      <w:r>
+        <w:t>Zerlegung des Systems</w:t>
       </w:r>
       <w:bookmarkEnd w:id="4"/>
     </w:p>
@@ -2533,165 +3825,1111 @@
     </w:p>
     <w:p>
       <w:pPr>
-        <w:pStyle w:val="VMBeschreibung"/>
-      </w:pPr>
-      <w:r>
+        <w:spacing w:before="120"/>
         <w:rPr>
           <w:color w:val="333399"/>
-        </w:rPr>
-        <w:t>Hier sollen Architekturprinzipien</w:t>
-      </w:r>
-      <w:r>
-        <w:t>, die für den Entwurf die richtungsweisenden Leitgedanken geliefert haben, erläutert werden</w:t>
-      </w:r>
-      <w:r>
-        <w:t>.</w:t>
-      </w:r>
-      <w:r>
-        <w:t xml:space="preserve"> Hier können z.B. Architekturmuster, Entwurfsmuster o.Ä. und deren konkrete Anwendung für das vorliegende System angeführt werden. Ideen, die aus der Analyse von </w:t>
-      </w:r>
-      <w:r>
-        <w:t xml:space="preserve">Fremdsystemen </w:t>
-      </w:r>
-      <w:r>
-        <w:t xml:space="preserve">(z.B. Quellcodebeispiele, Artikel aus dem WWW) übernommen wurden, </w:t>
-      </w:r>
-      <w:r>
-        <w:t xml:space="preserve">sollen </w:t>
-      </w:r>
-      <w:r>
-        <w:t>–</w:t>
-      </w:r>
-      <w:r>
-        <w:t xml:space="preserve"> </w:t>
-      </w:r>
-      <w:r>
-        <w:t xml:space="preserve">sofern es sich nicht um </w:t>
-      </w:r>
-      <w:r>
-        <w:t>„</w:t>
-      </w:r>
-      <w:r>
-        <w:t>Allgemeingut</w:t>
-      </w:r>
-      <w:r>
-        <w:t>“ wie z.B. die MVC-Architektur</w:t>
-      </w:r>
-      <w:r>
-        <w:t xml:space="preserve"> handelt - unter Angabe der Quelle gekennzeichnet sein</w:t>
-      </w:r>
-      <w:r>
+          <w:sz w:val="20"/>
+          <w:szCs w:val="20"/>
+        </w:rPr>
+      </w:pPr>
+      <w:r>
+        <w:rPr>
+          <w:color w:val="333399"/>
+          <w:sz w:val="20"/>
+          <w:szCs w:val="20"/>
+        </w:rPr>
+        <w:t xml:space="preserve">Hier soll eine </w:t>
+      </w:r>
+      <w:r>
+        <w:rPr>
+          <w:color w:val="333399"/>
+          <w:sz w:val="20"/>
+          <w:szCs w:val="20"/>
+        </w:rPr>
+        <w:t>Gesamtübersicht über alle</w:t>
+      </w:r>
+      <w:r>
+        <w:rPr>
+          <w:color w:val="333399"/>
+          <w:sz w:val="20"/>
+          <w:szCs w:val="20"/>
+        </w:rPr>
+        <w:t xml:space="preserve"> Komponenten</w:t>
+      </w:r>
+      <w:r>
+        <w:rPr>
+          <w:color w:val="333399"/>
+          <w:sz w:val="20"/>
+          <w:szCs w:val="20"/>
+        </w:rPr>
+        <w:t xml:space="preserve"> und deren gegenseitige Abhängigkeit</w:t>
+      </w:r>
+      <w:r>
+        <w:rPr>
+          <w:color w:val="333399"/>
+          <w:sz w:val="20"/>
+          <w:szCs w:val="20"/>
+        </w:rPr>
+        <w:t>en</w:t>
+      </w:r>
+      <w:r>
+        <w:rPr>
+          <w:color w:val="333399"/>
+          <w:sz w:val="20"/>
+          <w:szCs w:val="20"/>
+        </w:rPr>
+        <w:t xml:space="preserve"> (z.B. in Form eines UML-Pak</w:t>
+      </w:r>
+      <w:r>
+        <w:rPr>
+          <w:color w:val="333399"/>
+          <w:sz w:val="20"/>
+          <w:szCs w:val="20"/>
+        </w:rPr>
+        <w:t>e</w:t>
+      </w:r>
+      <w:r>
+        <w:rPr>
+          <w:color w:val="333399"/>
+          <w:sz w:val="20"/>
+          <w:szCs w:val="20"/>
+        </w:rPr>
+        <w:t>tdiagramms) gegeben werden</w:t>
+      </w:r>
+      <w:r>
+        <w:rPr>
+          <w:color w:val="333399"/>
+          <w:sz w:val="20"/>
+          <w:szCs w:val="20"/>
+        </w:rPr>
         <w:t>.</w:t>
       </w:r>
     </w:p>
     <w:p>
       <w:pPr>
-        <w:pStyle w:val="VMBeschreibung"/>
-      </w:pPr>
-      <w:r>
-        <w:t xml:space="preserve">Sofern mehrere Alternativen zur Zerlegung des Systems („Entwurfsalternativen“) </w:t>
-      </w:r>
-      <w:proofErr w:type="gramStart"/>
-      <w:r>
-        <w:t>nahe liegen</w:t>
-      </w:r>
-      <w:proofErr w:type="gramEnd"/>
-      <w:r>
-        <w:t xml:space="preserve">, sollen diese hier </w:t>
-      </w:r>
-      <w:r>
-        <w:t>ebenfall</w:t>
-      </w:r>
-      <w:r>
-        <w:t>s dargelegt und bewertet werden, so dass erkennbar</w:t>
-      </w:r>
-      <w:r>
-        <w:t xml:space="preserve"> ist</w:t>
-      </w:r>
-      <w:r>
-        <w:t xml:space="preserve">, warum </w:t>
-      </w:r>
-      <w:r>
-        <w:t xml:space="preserve">diese </w:t>
-      </w:r>
-      <w:r>
-        <w:t xml:space="preserve">Alternativen </w:t>
-      </w:r>
-      <w:r>
-        <w:t>nicht für den endgültigen Entwurf gewählt wurden</w:t>
-      </w:r>
-      <w:r>
-        <w:t>.</w:t>
+        <w:spacing w:before="120"/>
+        <w:rPr>
+          <w:color w:val="333399"/>
+          <w:sz w:val="20"/>
+          <w:szCs w:val="20"/>
+        </w:rPr>
+      </w:pPr>
+      <w:r>
+        <w:rPr>
+          <w:color w:val="333399"/>
+          <w:sz w:val="20"/>
+          <w:szCs w:val="20"/>
+        </w:rPr>
+        <w:t xml:space="preserve">Für jede Komponente soll ihre </w:t>
+      </w:r>
+      <w:r>
+        <w:rPr>
+          <w:color w:val="333399"/>
+          <w:sz w:val="20"/>
+          <w:szCs w:val="20"/>
+        </w:rPr>
+        <w:t xml:space="preserve">Zuständigkeit </w:t>
+      </w:r>
+      <w:r>
+        <w:rPr>
+          <w:color w:val="333399"/>
+          <w:sz w:val="20"/>
+          <w:szCs w:val="20"/>
+        </w:rPr>
+        <w:t xml:space="preserve">kurz erklärt sein. </w:t>
+      </w:r>
+      <w:r>
+        <w:rPr>
+          <w:color w:val="333399"/>
+          <w:sz w:val="20"/>
+          <w:szCs w:val="20"/>
+        </w:rPr>
+        <w:t>Fremdkomponenten</w:t>
+      </w:r>
+      <w:r>
+        <w:rPr>
+          <w:color w:val="333399"/>
+          <w:sz w:val="20"/>
+          <w:szCs w:val="20"/>
+        </w:rPr>
+        <w:t xml:space="preserve"> (z.B. Open-Source aus dem WWW)</w:t>
+      </w:r>
+      <w:r>
+        <w:rPr>
+          <w:color w:val="333399"/>
+          <w:sz w:val="20"/>
+          <w:szCs w:val="20"/>
+        </w:rPr>
+        <w:t xml:space="preserve">, die </w:t>
+      </w:r>
+      <w:r>
+        <w:rPr>
+          <w:color w:val="333399"/>
+          <w:sz w:val="20"/>
+          <w:szCs w:val="20"/>
+        </w:rPr>
+        <w:t xml:space="preserve">in das System integriert wurden, müssen </w:t>
+      </w:r>
+      <w:r>
+        <w:rPr>
+          <w:color w:val="333399"/>
+          <w:sz w:val="20"/>
+          <w:szCs w:val="20"/>
+        </w:rPr>
+        <w:t>mit Angabe der Bezugsquel</w:t>
+      </w:r>
+      <w:r>
+        <w:rPr>
+          <w:color w:val="333399"/>
+          <w:sz w:val="20"/>
+          <w:szCs w:val="20"/>
+        </w:rPr>
+        <w:t xml:space="preserve">le als solche gekennzeichnet sein. Die evtl. Verwendung einer Fremdkomponente ist </w:t>
+      </w:r>
+      <w:r>
+        <w:rPr>
+          <w:color w:val="333399"/>
+          <w:sz w:val="20"/>
+          <w:szCs w:val="20"/>
+          <w:u w:val="single"/>
+        </w:rPr>
+        <w:t>vorher</w:t>
+      </w:r>
+      <w:r>
+        <w:rPr>
+          <w:color w:val="333399"/>
+          <w:sz w:val="20"/>
+          <w:szCs w:val="20"/>
+        </w:rPr>
+        <w:t xml:space="preserve"> </w:t>
+      </w:r>
+      <w:r>
+        <w:rPr>
+          <w:color w:val="333399"/>
+          <w:sz w:val="20"/>
+          <w:szCs w:val="20"/>
+        </w:rPr>
+        <w:t>mit dem „Auftraggeber“ abzustimmen und darf Lizenzrechte nicht verletzen.</w:t>
       </w:r>
     </w:p>
     <w:p>
       <w:pPr>
-        <w:pStyle w:val="VMBeschreibung"/>
-        <w:rPr>
-          <w:sz w:val="16"/>
-          <w:szCs w:val="16"/>
+        <w:spacing w:before="120"/>
+        <w:rPr>
+          <w:color w:val="333399"/>
+          <w:sz w:val="20"/>
+          <w:szCs w:val="20"/>
         </w:rPr>
       </w:pPr>
     </w:p>
     <w:p>
       <w:pPr>
-        <w:pStyle w:val="VMBeschreibung"/>
-        <w:rPr>
-          <w:sz w:val="16"/>
-          <w:szCs w:val="16"/>
-        </w:rPr>
-      </w:pPr>
+        <w:spacing w:before="120"/>
+        <w:rPr>
+          <w:sz w:val="20"/>
+          <w:szCs w:val="20"/>
+        </w:rPr>
+      </w:pPr>
+      <w:r>
+        <w:rPr>
+          <w:noProof/>
+          <w:sz w:val="20"/>
+          <w:szCs w:val="20"/>
+        </w:rPr>
+        <w:drawing>
+          <wp:inline distT="0" distB="0" distL="0" distR="0" wp14:anchorId="22777E36" wp14:editId="67BDC190">
+            <wp:extent cx="5762625" cy="3114675"/>
+            <wp:effectExtent l="0" t="0" r="9525" b="9525"/>
+            <wp:docPr id="371856145" name="Grafik 1"/>
+            <wp:cNvGraphicFramePr>
+              <a:graphicFrameLocks xmlns:a="http://schemas.openxmlformats.org/drawingml/2006/main" noChangeAspect="1"/>
+            </wp:cNvGraphicFramePr>
+            <a:graphic xmlns:a="http://schemas.openxmlformats.org/drawingml/2006/main">
+              <a:graphicData uri="http://schemas.openxmlformats.org/drawingml/2006/picture">
+                <pic:pic xmlns:pic="http://schemas.openxmlformats.org/drawingml/2006/picture">
+                  <pic:nvPicPr>
+                    <pic:cNvPr id="0" name="Picture 5"/>
+                    <pic:cNvPicPr>
+                      <a:picLocks noChangeAspect="1" noChangeArrowheads="1"/>
+                    </pic:cNvPicPr>
+                  </pic:nvPicPr>
+                  <pic:blipFill>
+                    <a:blip r:embed="rId12">
+                      <a:extLst>
+                        <a:ext uri="{28A0092B-C50C-407E-A947-70E740481C1C}">
+                          <a14:useLocalDpi xmlns:a14="http://schemas.microsoft.com/office/drawing/2010/main" val="0"/>
+                        </a:ext>
+                      </a:extLst>
+                    </a:blip>
+                    <a:srcRect/>
+                    <a:stretch>
+                      <a:fillRect/>
+                    </a:stretch>
+                  </pic:blipFill>
+                  <pic:spPr bwMode="auto">
+                    <a:xfrm>
+                      <a:off x="0" y="0"/>
+                      <a:ext cx="5762625" cy="3114675"/>
+                    </a:xfrm>
+                    <a:prstGeom prst="rect">
+                      <a:avLst/>
+                    </a:prstGeom>
+                    <a:noFill/>
+                    <a:ln>
+                      <a:noFill/>
+                    </a:ln>
+                  </pic:spPr>
+                </pic:pic>
+              </a:graphicData>
+            </a:graphic>
+          </wp:inline>
+        </w:drawing>
+      </w:r>
     </w:p>
     <w:p>
       <w:pPr>
-        <w:rPr>
-          <w:sz w:val="20"/>
-          <w:szCs w:val="20"/>
-        </w:rPr>
-      </w:pPr>
-      <w:r>
-        <w:rPr>
-          <w:sz w:val="20"/>
-          <w:szCs w:val="20"/>
-        </w:rPr>
-        <w:t xml:space="preserve">Hier </w:t>
-      </w:r>
-      <w:r>
-        <w:rPr>
-          <w:sz w:val="20"/>
-          <w:szCs w:val="20"/>
-        </w:rPr>
-        <w:t xml:space="preserve">folgt </w:t>
-      </w:r>
-      <w:r>
-        <w:rPr>
-          <w:sz w:val="20"/>
-          <w:szCs w:val="20"/>
-        </w:rPr>
-        <w:t>eigener Text…</w:t>
-      </w:r>
+        <w:spacing w:before="120"/>
+        <w:rPr>
+          <w:sz w:val="20"/>
+          <w:szCs w:val="20"/>
+        </w:rPr>
+      </w:pPr>
+    </w:p>
+    <w:tbl>
+      <w:tblPr>
+        <w:tblStyle w:val="Tabellenraster"/>
+        <w:tblW w:w="0" w:type="auto"/>
+        <w:tblInd w:w="0" w:type="dxa"/>
+        <w:tblLook w:val="04A0" w:firstRow="1" w:lastRow="0" w:firstColumn="1" w:lastColumn="0" w:noHBand="0" w:noVBand="1"/>
+      </w:tblPr>
+      <w:tblGrid>
+        <w:gridCol w:w="2830"/>
+        <w:gridCol w:w="6230"/>
+      </w:tblGrid>
+      <w:tr>
+        <w:tc>
+          <w:tcPr>
+            <w:tcW w:w="2830" w:type="dxa"/>
+            <w:shd w:val="clear" w:color="auto" w:fill="C4BC96" w:themeFill="background2" w:themeFillShade="BF"/>
+          </w:tcPr>
+          <w:p>
+            <w:pPr>
+              <w:spacing w:before="120"/>
+              <w:rPr>
+                <w:sz w:val="20"/>
+                <w:szCs w:val="20"/>
+              </w:rPr>
+            </w:pPr>
+            <w:r>
+              <w:rPr>
+                <w:sz w:val="20"/>
+                <w:szCs w:val="20"/>
+              </w:rPr>
+              <w:t>Paket</w:t>
+            </w:r>
+          </w:p>
+        </w:tc>
+        <w:tc>
+          <w:tcPr>
+            <w:tcW w:w="6230" w:type="dxa"/>
+            <w:shd w:val="clear" w:color="auto" w:fill="C4BC96" w:themeFill="background2" w:themeFillShade="BF"/>
+          </w:tcPr>
+          <w:p>
+            <w:pPr>
+              <w:spacing w:before="120"/>
+              <w:rPr>
+                <w:sz w:val="20"/>
+                <w:szCs w:val="20"/>
+              </w:rPr>
+            </w:pPr>
+            <w:r>
+              <w:rPr>
+                <w:sz w:val="20"/>
+                <w:szCs w:val="20"/>
+              </w:rPr>
+              <w:t>Aufgaben</w:t>
+            </w:r>
+          </w:p>
+        </w:tc>
+      </w:tr>
+      <w:tr>
+        <w:tc>
+          <w:tcPr>
+            <w:tcW w:w="2830" w:type="dxa"/>
+          </w:tcPr>
+          <w:p>
+            <w:pPr>
+              <w:spacing w:before="120"/>
+              <w:rPr>
+                <w:sz w:val="20"/>
+                <w:szCs w:val="20"/>
+              </w:rPr>
+            </w:pPr>
+            <w:proofErr w:type="spellStart"/>
+            <w:proofErr w:type="gramStart"/>
+            <w:r>
+              <w:rPr>
+                <w:sz w:val="20"/>
+                <w:szCs w:val="20"/>
+              </w:rPr>
+              <w:t>QuaKrypto.UI.View</w:t>
+            </w:r>
+            <w:proofErr w:type="spellEnd"/>
+            <w:proofErr w:type="gramEnd"/>
+          </w:p>
+        </w:tc>
+        <w:tc>
+          <w:tcPr>
+            <w:tcW w:w="6230" w:type="dxa"/>
+          </w:tcPr>
+          <w:p>
+            <w:pPr>
+              <w:spacing w:before="120"/>
+              <w:rPr>
+                <w:sz w:val="20"/>
+                <w:szCs w:val="20"/>
+              </w:rPr>
+            </w:pPr>
+            <w:r>
+              <w:rPr>
+                <w:sz w:val="20"/>
+                <w:szCs w:val="20"/>
+              </w:rPr>
+              <w:t xml:space="preserve">Enthält Klassen für die Darstellung der Lernsoftware </w:t>
+            </w:r>
+            <w:proofErr w:type="spellStart"/>
+            <w:r>
+              <w:rPr>
+                <w:sz w:val="20"/>
+                <w:szCs w:val="20"/>
+              </w:rPr>
+              <w:t>QuaKrypto</w:t>
+            </w:r>
+            <w:proofErr w:type="spellEnd"/>
+          </w:p>
+        </w:tc>
+      </w:tr>
+      <w:tr>
+        <w:tc>
+          <w:tcPr>
+            <w:tcW w:w="2830" w:type="dxa"/>
+          </w:tcPr>
+          <w:p>
+            <w:pPr>
+              <w:spacing w:before="120"/>
+              <w:rPr>
+                <w:sz w:val="20"/>
+                <w:szCs w:val="20"/>
+              </w:rPr>
+            </w:pPr>
+            <w:proofErr w:type="spellStart"/>
+            <w:proofErr w:type="gramStart"/>
+            <w:r>
+              <w:rPr>
+                <w:sz w:val="20"/>
+                <w:szCs w:val="20"/>
+              </w:rPr>
+              <w:t>QuaKrypto.UI.View</w:t>
+            </w:r>
+            <w:r>
+              <w:rPr>
+                <w:sz w:val="20"/>
+                <w:szCs w:val="20"/>
+              </w:rPr>
+              <w:t>Model</w:t>
+            </w:r>
+            <w:proofErr w:type="spellEnd"/>
+            <w:proofErr w:type="gramEnd"/>
+          </w:p>
+        </w:tc>
+        <w:tc>
+          <w:tcPr>
+            <w:tcW w:w="6230" w:type="dxa"/>
+          </w:tcPr>
+          <w:p>
+            <w:pPr>
+              <w:spacing w:before="120"/>
+              <w:rPr>
+                <w:sz w:val="20"/>
+                <w:szCs w:val="20"/>
+              </w:rPr>
+            </w:pPr>
+            <w:r>
+              <w:rPr>
+                <w:sz w:val="20"/>
+                <w:szCs w:val="20"/>
+              </w:rPr>
+              <w:t xml:space="preserve">Enthält </w:t>
+            </w:r>
+            <w:r>
+              <w:rPr>
+                <w:sz w:val="20"/>
+                <w:szCs w:val="20"/>
+              </w:rPr>
+              <w:t>die Logik der View und stellt die Informationen für die View bereit. Weist die View darauf hin, dass neue Informationen verfügbar sind, und verarbeitet Änderungen durch die View.</w:t>
+            </w:r>
+          </w:p>
+        </w:tc>
+      </w:tr>
+      <w:tr>
+        <w:tc>
+          <w:tcPr>
+            <w:tcW w:w="2830" w:type="dxa"/>
+          </w:tcPr>
+          <w:p>
+            <w:pPr>
+              <w:spacing w:before="120"/>
+              <w:rPr>
+                <w:sz w:val="20"/>
+                <w:szCs w:val="20"/>
+              </w:rPr>
+            </w:pPr>
+            <w:proofErr w:type="spellStart"/>
+            <w:r>
+              <w:rPr>
+                <w:sz w:val="20"/>
+                <w:szCs w:val="20"/>
+              </w:rPr>
+              <w:t>QuaKrypto.</w:t>
+            </w:r>
+            <w:r>
+              <w:rPr>
+                <w:sz w:val="20"/>
+                <w:szCs w:val="20"/>
+              </w:rPr>
+              <w:t>Model</w:t>
+            </w:r>
+            <w:proofErr w:type="spellEnd"/>
+          </w:p>
+        </w:tc>
+        <w:tc>
+          <w:tcPr>
+            <w:tcW w:w="6230" w:type="dxa"/>
+          </w:tcPr>
+          <w:p>
+            <w:pPr>
+              <w:spacing w:before="120"/>
+              <w:rPr>
+                <w:sz w:val="20"/>
+                <w:szCs w:val="20"/>
+              </w:rPr>
+            </w:pPr>
+            <w:r>
+              <w:rPr>
+                <w:sz w:val="20"/>
+                <w:szCs w:val="20"/>
+              </w:rPr>
+              <w:t>Enthält die Klassen, die den Problembereich repräsentieren. Dabei wird das Protokoll und der Ablauf der Übungsszenarien realisiert</w:t>
+            </w:r>
+            <w:r>
+              <w:rPr>
+                <w:sz w:val="20"/>
+                <w:szCs w:val="20"/>
+              </w:rPr>
+              <w:t xml:space="preserve"> und die</w:t>
+            </w:r>
+            <w:r>
+              <w:rPr>
+                <w:sz w:val="20"/>
+                <w:szCs w:val="20"/>
+              </w:rPr>
+              <w:t xml:space="preserve"> Aufzeichnung</w:t>
+            </w:r>
+            <w:r>
+              <w:rPr>
+                <w:sz w:val="20"/>
+                <w:szCs w:val="20"/>
+              </w:rPr>
+              <w:t xml:space="preserve"> erzeugt. Weiterhin wird die Kommunikation zwischen den einzelnen Benutzergruppen realisiert.</w:t>
+            </w:r>
+          </w:p>
+        </w:tc>
+      </w:tr>
+      <w:tr>
+        <w:tc>
+          <w:tcPr>
+            <w:tcW w:w="2830" w:type="dxa"/>
+            <w:shd w:val="clear" w:color="auto" w:fill="C4BC96" w:themeFill="background2" w:themeFillShade="BF"/>
+          </w:tcPr>
+          <w:p>
+            <w:pPr>
+              <w:spacing w:before="120"/>
+              <w:rPr>
+                <w:sz w:val="20"/>
+                <w:szCs w:val="20"/>
+              </w:rPr>
+            </w:pPr>
+            <w:r>
+              <w:rPr>
+                <w:sz w:val="20"/>
+                <w:szCs w:val="20"/>
+              </w:rPr>
+              <w:t>Externe Pakete</w:t>
+            </w:r>
+          </w:p>
+        </w:tc>
+        <w:tc>
+          <w:tcPr>
+            <w:tcW w:w="6230" w:type="dxa"/>
+            <w:shd w:val="clear" w:color="auto" w:fill="C4BC96" w:themeFill="background2" w:themeFillShade="BF"/>
+          </w:tcPr>
+          <w:p>
+            <w:pPr>
+              <w:spacing w:before="120"/>
+              <w:rPr>
+                <w:sz w:val="20"/>
+                <w:szCs w:val="20"/>
+              </w:rPr>
+            </w:pPr>
+          </w:p>
+        </w:tc>
+      </w:tr>
+      <w:tr>
+        <w:tc>
+          <w:tcPr>
+            <w:tcW w:w="2830" w:type="dxa"/>
+          </w:tcPr>
+          <w:p>
+            <w:pPr>
+              <w:spacing w:before="120"/>
+              <w:rPr>
+                <w:sz w:val="20"/>
+                <w:szCs w:val="20"/>
+              </w:rPr>
+            </w:pPr>
+            <w:r>
+              <w:rPr>
+                <w:sz w:val="20"/>
+                <w:szCs w:val="20"/>
+              </w:rPr>
+              <w:t>WPF</w:t>
+            </w:r>
+          </w:p>
+        </w:tc>
+        <w:tc>
+          <w:tcPr>
+            <w:tcW w:w="6230" w:type="dxa"/>
+          </w:tcPr>
+          <w:p>
+            <w:pPr>
+              <w:spacing w:before="120"/>
+              <w:rPr>
+                <w:sz w:val="20"/>
+                <w:szCs w:val="20"/>
+              </w:rPr>
+            </w:pPr>
+            <w:r>
+              <w:rPr>
+                <w:sz w:val="20"/>
+                <w:szCs w:val="20"/>
+              </w:rPr>
+              <w:t xml:space="preserve">WPF (Windows </w:t>
+            </w:r>
+            <w:proofErr w:type="spellStart"/>
+            <w:r>
+              <w:rPr>
+                <w:sz w:val="20"/>
+                <w:szCs w:val="20"/>
+              </w:rPr>
+              <w:t>Presentation</w:t>
+            </w:r>
+            <w:proofErr w:type="spellEnd"/>
+            <w:r>
+              <w:rPr>
+                <w:sz w:val="20"/>
+                <w:szCs w:val="20"/>
+              </w:rPr>
+              <w:t xml:space="preserve"> </w:t>
+            </w:r>
+            <w:proofErr w:type="spellStart"/>
+            <w:r>
+              <w:rPr>
+                <w:sz w:val="20"/>
+                <w:szCs w:val="20"/>
+              </w:rPr>
+              <w:t>Foundation</w:t>
+            </w:r>
+            <w:proofErr w:type="spellEnd"/>
+            <w:r>
+              <w:rPr>
+                <w:sz w:val="20"/>
+                <w:szCs w:val="20"/>
+              </w:rPr>
+              <w:t>) ist ein Framework zur Erstellung von Benutzeroberflächen in der .NET-Umgebung</w:t>
+            </w:r>
+            <w:r>
+              <w:rPr>
+                <w:sz w:val="20"/>
+                <w:szCs w:val="20"/>
+              </w:rPr>
+              <w:t xml:space="preserve">. Es enthält die nötigen Funktionen zur Realisierung von MVVM. </w:t>
+            </w:r>
+          </w:p>
+        </w:tc>
+      </w:tr>
+    </w:tbl>
+    <w:p>
+      <w:pPr>
+        <w:spacing w:before="120"/>
+        <w:rPr>
+          <w:sz w:val="20"/>
+          <w:szCs w:val="20"/>
+        </w:rPr>
+      </w:pPr>
     </w:p>
     <w:p>
       <w:pPr>
-        <w:rPr>
-          <w:rFonts w:ascii="Times New Roman" w:hAnsi="Times New Roman" w:cs="Times New Roman"/>
+        <w:spacing w:before="120"/>
+        <w:rPr>
+          <w:sz w:val="20"/>
+          <w:szCs w:val="20"/>
         </w:rPr>
       </w:pPr>
     </w:p>
     <w:p>
       <w:pPr>
+        <w:spacing w:before="120"/>
+        <w:rPr>
+          <w:sz w:val="20"/>
+          <w:szCs w:val="20"/>
+        </w:rPr>
+      </w:pPr>
+      <w:r>
+        <w:rPr>
+          <w:sz w:val="20"/>
+          <w:szCs w:val="20"/>
+        </w:rPr>
+        <w:t>Hier folgt eigener Text….</w:t>
+      </w:r>
+    </w:p>
+    <w:p>
+      <w:pPr>
+        <w:spacing w:before="120"/>
+        <w:jc w:val="left"/>
+        <w:rPr>
+          <w:rFonts w:ascii="Helvetica" w:hAnsi="Helvetica" w:cs="Helvetica"/>
+          <w:color w:val="000000"/>
+          <w:sz w:val="18"/>
+          <w:szCs w:val="18"/>
+          <w:shd w:val="clear" w:color="auto" w:fill="FBFBFB"/>
+        </w:rPr>
+      </w:pPr>
+      <w:r>
+        <w:rPr>
+          <w:rFonts w:ascii="Helvetica" w:hAnsi="Helvetica" w:cs="Helvetica"/>
+          <w:color w:val="000000"/>
+          <w:sz w:val="18"/>
+          <w:szCs w:val="18"/>
+          <w:shd w:val="clear" w:color="auto" w:fill="FBFBFB"/>
+        </w:rPr>
+        <w:t>Mögliche Views</w:t>
+      </w:r>
+      <w:r>
+        <w:rPr>
+          <w:rFonts w:ascii="Helvetica" w:hAnsi="Helvetica" w:cs="Helvetica"/>
+          <w:color w:val="000000"/>
+          <w:sz w:val="18"/>
+          <w:szCs w:val="18"/>
+        </w:rPr>
+        <w:br/>
+      </w:r>
+      <w:r>
+        <w:rPr>
+          <w:rFonts w:ascii="Helvetica" w:hAnsi="Helvetica" w:cs="Helvetica"/>
+          <w:color w:val="000000"/>
+          <w:sz w:val="18"/>
+          <w:szCs w:val="18"/>
+          <w:shd w:val="clear" w:color="auto" w:fill="FBFBFB"/>
+        </w:rPr>
+        <w:t>Main Menu</w:t>
+      </w:r>
+      <w:r>
+        <w:rPr>
+          <w:rFonts w:ascii="Helvetica" w:hAnsi="Helvetica" w:cs="Helvetica"/>
+          <w:color w:val="000000"/>
+          <w:sz w:val="18"/>
+          <w:szCs w:val="18"/>
+        </w:rPr>
+        <w:br/>
+      </w:r>
+      <w:r>
+        <w:rPr>
+          <w:rFonts w:ascii="Helvetica" w:hAnsi="Helvetica" w:cs="Helvetica"/>
+          <w:color w:val="000000"/>
+          <w:sz w:val="18"/>
+          <w:szCs w:val="18"/>
+          <w:shd w:val="clear" w:color="auto" w:fill="FBFBFB"/>
+        </w:rPr>
+        <w:t>Lobbybeitritt</w:t>
+      </w:r>
+      <w:r>
+        <w:rPr>
+          <w:rFonts w:ascii="Helvetica" w:hAnsi="Helvetica" w:cs="Helvetica"/>
+          <w:color w:val="000000"/>
+          <w:sz w:val="18"/>
+          <w:szCs w:val="18"/>
+        </w:rPr>
+        <w:br/>
+      </w:r>
+      <w:r>
+        <w:rPr>
+          <w:rFonts w:ascii="Helvetica" w:hAnsi="Helvetica" w:cs="Helvetica"/>
+          <w:color w:val="000000"/>
+          <w:sz w:val="18"/>
+          <w:szCs w:val="18"/>
+          <w:shd w:val="clear" w:color="auto" w:fill="FBFBFB"/>
+        </w:rPr>
+        <w:t>Lobbyerstellen</w:t>
+      </w:r>
+      <w:r>
+        <w:rPr>
+          <w:rFonts w:ascii="Helvetica" w:hAnsi="Helvetica" w:cs="Helvetica"/>
+          <w:color w:val="000000"/>
+          <w:sz w:val="18"/>
+          <w:szCs w:val="18"/>
+        </w:rPr>
+        <w:br/>
+      </w:r>
+      <w:r>
+        <w:rPr>
+          <w:rFonts w:ascii="Helvetica" w:hAnsi="Helvetica" w:cs="Helvetica"/>
+          <w:color w:val="000000"/>
+          <w:sz w:val="18"/>
+          <w:szCs w:val="18"/>
+          <w:shd w:val="clear" w:color="auto" w:fill="FBFBFB"/>
+        </w:rPr>
+        <w:t>Lobbyscreen</w:t>
+      </w:r>
+      <w:r>
+        <w:rPr>
+          <w:rFonts w:ascii="Helvetica" w:hAnsi="Helvetica" w:cs="Helvetica"/>
+          <w:color w:val="000000"/>
+          <w:sz w:val="18"/>
+          <w:szCs w:val="18"/>
+        </w:rPr>
+        <w:br/>
+      </w:r>
+      <w:r>
+        <w:rPr>
+          <w:rFonts w:ascii="Helvetica" w:hAnsi="Helvetica" w:cs="Helvetica"/>
+          <w:color w:val="000000"/>
+          <w:sz w:val="18"/>
+          <w:szCs w:val="18"/>
+          <w:shd w:val="clear" w:color="auto" w:fill="FBFBFB"/>
+        </w:rPr>
+        <w:lastRenderedPageBreak/>
+        <w:t>Spiel</w:t>
+      </w:r>
+      <w:r>
+        <w:rPr>
+          <w:rFonts w:ascii="Helvetica" w:hAnsi="Helvetica" w:cs="Helvetica"/>
+          <w:color w:val="000000"/>
+          <w:sz w:val="18"/>
+          <w:szCs w:val="18"/>
+        </w:rPr>
+        <w:br/>
+      </w:r>
+      <w:r>
+        <w:rPr>
+          <w:rFonts w:ascii="Helvetica" w:hAnsi="Helvetica" w:cs="Helvetica"/>
+          <w:color w:val="000000"/>
+          <w:sz w:val="18"/>
+          <w:szCs w:val="18"/>
+          <w:shd w:val="clear" w:color="auto" w:fill="FBFBFB"/>
+        </w:rPr>
+        <w:t>Wiki</w:t>
+      </w:r>
+    </w:p>
+    <w:p>
+      <w:pPr>
+        <w:spacing w:before="120"/>
+        <w:jc w:val="left"/>
+        <w:rPr>
+          <w:rFonts w:ascii="Helvetica" w:hAnsi="Helvetica" w:cs="Helvetica"/>
+          <w:color w:val="000000"/>
+          <w:sz w:val="18"/>
+          <w:szCs w:val="18"/>
+          <w:shd w:val="clear" w:color="auto" w:fill="FBFBFB"/>
+        </w:rPr>
+      </w:pPr>
+      <w:r>
+        <w:rPr>
+          <w:rFonts w:ascii="Helvetica" w:hAnsi="Helvetica" w:cs="Helvetica"/>
+          <w:color w:val="000000"/>
+          <w:sz w:val="18"/>
+          <w:szCs w:val="18"/>
+          <w:shd w:val="clear" w:color="auto" w:fill="FBFBFB"/>
+        </w:rPr>
+        <w:t>Aufzeichnung</w:t>
+      </w:r>
+    </w:p>
+    <w:p>
+      <w:pPr>
+        <w:spacing w:before="120"/>
+        <w:rPr>
+          <w:sz w:val="20"/>
+          <w:szCs w:val="20"/>
+        </w:rPr>
+      </w:pPr>
+    </w:p>
+    <w:p>
+      <w:pPr>
+        <w:spacing w:before="120"/>
+        <w:rPr>
+          <w:sz w:val="20"/>
+          <w:szCs w:val="20"/>
+        </w:rPr>
+      </w:pPr>
+    </w:p>
+    <w:p>
+      <w:pPr>
+        <w:spacing w:before="120"/>
+        <w:jc w:val="left"/>
+        <w:rPr>
+          <w:sz w:val="20"/>
+          <w:szCs w:val="20"/>
+        </w:rPr>
+      </w:pPr>
+      <w:r>
+        <w:rPr>
+          <w:rFonts w:ascii="Helvetica" w:hAnsi="Helvetica" w:cs="Helvetica"/>
+          <w:color w:val="000000"/>
+          <w:sz w:val="18"/>
+          <w:szCs w:val="18"/>
+          <w:shd w:val="clear" w:color="auto" w:fill="FBFBFB"/>
+        </w:rPr>
+        <w:t>Mögliche Klassen</w:t>
+      </w:r>
+      <w:r>
+        <w:rPr>
+          <w:rFonts w:ascii="Helvetica" w:hAnsi="Helvetica" w:cs="Helvetica"/>
+          <w:color w:val="000000"/>
+          <w:sz w:val="18"/>
+          <w:szCs w:val="18"/>
+        </w:rPr>
+        <w:br/>
+      </w:r>
+      <w:r>
+        <w:rPr>
+          <w:rFonts w:ascii="Helvetica" w:hAnsi="Helvetica" w:cs="Helvetica"/>
+          <w:color w:val="000000"/>
+          <w:sz w:val="18"/>
+          <w:szCs w:val="18"/>
+          <w:shd w:val="clear" w:color="auto" w:fill="FBFBFB"/>
+        </w:rPr>
+        <w:t>Wiki (Eintrag)</w:t>
+      </w:r>
+      <w:r>
+        <w:rPr>
+          <w:rFonts w:ascii="Helvetica" w:hAnsi="Helvetica" w:cs="Helvetica"/>
+          <w:color w:val="000000"/>
+          <w:sz w:val="18"/>
+          <w:szCs w:val="18"/>
+        </w:rPr>
+        <w:br/>
+      </w:r>
+      <w:r>
+        <w:rPr>
+          <w:rFonts w:ascii="Helvetica" w:hAnsi="Helvetica" w:cs="Helvetica"/>
+          <w:color w:val="000000"/>
+          <w:sz w:val="18"/>
+          <w:szCs w:val="18"/>
+          <w:shd w:val="clear" w:color="auto" w:fill="FBFBFB"/>
+        </w:rPr>
+        <w:t>Rolle</w:t>
+      </w:r>
+      <w:r>
+        <w:rPr>
+          <w:rFonts w:ascii="Helvetica" w:hAnsi="Helvetica" w:cs="Helvetica"/>
+          <w:color w:val="000000"/>
+          <w:sz w:val="18"/>
+          <w:szCs w:val="18"/>
+        </w:rPr>
+        <w:br/>
+      </w:r>
+      <w:r>
+        <w:rPr>
+          <w:rFonts w:ascii="Helvetica" w:hAnsi="Helvetica" w:cs="Helvetica"/>
+          <w:color w:val="000000"/>
+          <w:sz w:val="18"/>
+          <w:szCs w:val="18"/>
+          <w:shd w:val="clear" w:color="auto" w:fill="FBFBFB"/>
+        </w:rPr>
+        <w:t>Lobby</w:t>
+      </w:r>
+      <w:r>
+        <w:rPr>
+          <w:rFonts w:ascii="Helvetica" w:hAnsi="Helvetica" w:cs="Helvetica"/>
+          <w:color w:val="000000"/>
+          <w:sz w:val="18"/>
+          <w:szCs w:val="18"/>
+        </w:rPr>
+        <w:br/>
+      </w:r>
+      <w:r>
+        <w:rPr>
+          <w:rFonts w:ascii="Helvetica" w:hAnsi="Helvetica" w:cs="Helvetica"/>
+          <w:color w:val="000000"/>
+          <w:sz w:val="18"/>
+          <w:szCs w:val="18"/>
+          <w:shd w:val="clear" w:color="auto" w:fill="FBFBFB"/>
+        </w:rPr>
+        <w:t>Übertragungskanal</w:t>
+      </w:r>
+      <w:r>
+        <w:rPr>
+          <w:rFonts w:ascii="Helvetica" w:hAnsi="Helvetica" w:cs="Helvetica"/>
+          <w:color w:val="000000"/>
+          <w:sz w:val="18"/>
+          <w:szCs w:val="18"/>
+        </w:rPr>
+        <w:br/>
+      </w:r>
+      <w:r>
+        <w:rPr>
+          <w:rFonts w:ascii="Helvetica" w:hAnsi="Helvetica" w:cs="Helvetica"/>
+          <w:color w:val="000000"/>
+          <w:sz w:val="18"/>
+          <w:szCs w:val="18"/>
+          <w:shd w:val="clear" w:color="auto" w:fill="FBFBFB"/>
+        </w:rPr>
+        <w:t>Aufzeichnung</w:t>
+      </w:r>
+      <w:r>
+        <w:rPr>
+          <w:rFonts w:ascii="Helvetica" w:hAnsi="Helvetica" w:cs="Helvetica"/>
+          <w:color w:val="000000"/>
+          <w:sz w:val="18"/>
+          <w:szCs w:val="18"/>
+        </w:rPr>
+        <w:br/>
+      </w:r>
+      <w:r>
+        <w:rPr>
+          <w:rFonts w:ascii="Helvetica" w:hAnsi="Helvetica" w:cs="Helvetica"/>
+          <w:color w:val="000000"/>
+          <w:sz w:val="18"/>
+          <w:szCs w:val="18"/>
+          <w:shd w:val="clear" w:color="auto" w:fill="FBFBFB"/>
+        </w:rPr>
+        <w:t>Handlungsschritt</w:t>
+      </w:r>
+      <w:r>
+        <w:rPr>
+          <w:rFonts w:ascii="Helvetica" w:hAnsi="Helvetica" w:cs="Helvetica"/>
+          <w:color w:val="000000"/>
+          <w:sz w:val="18"/>
+          <w:szCs w:val="18"/>
+        </w:rPr>
+        <w:br/>
+      </w:r>
+      <w:r>
+        <w:rPr>
+          <w:rFonts w:ascii="Helvetica" w:hAnsi="Helvetica" w:cs="Helvetica"/>
+          <w:color w:val="000000"/>
+          <w:sz w:val="18"/>
+          <w:szCs w:val="18"/>
+          <w:shd w:val="clear" w:color="auto" w:fill="FBFBFB"/>
+        </w:rPr>
+        <w:t>Operation</w:t>
+      </w:r>
+      <w:r>
+        <w:rPr>
+          <w:rFonts w:ascii="Helvetica" w:hAnsi="Helvetica" w:cs="Helvetica"/>
+          <w:color w:val="000000"/>
+          <w:sz w:val="18"/>
+          <w:szCs w:val="18"/>
+        </w:rPr>
+        <w:br/>
+      </w:r>
+      <w:r>
+        <w:rPr>
+          <w:rFonts w:ascii="Helvetica" w:hAnsi="Helvetica" w:cs="Helvetica"/>
+          <w:color w:val="000000"/>
+          <w:sz w:val="18"/>
+          <w:szCs w:val="18"/>
+          <w:shd w:val="clear" w:color="auto" w:fill="FBFBFB"/>
+        </w:rPr>
+        <w:t>Protokoll</w:t>
+      </w:r>
+      <w:r>
+        <w:rPr>
+          <w:rFonts w:ascii="Helvetica" w:hAnsi="Helvetica" w:cs="Helvetica"/>
+          <w:color w:val="000000"/>
+          <w:sz w:val="18"/>
+          <w:szCs w:val="18"/>
+        </w:rPr>
+        <w:br/>
+      </w:r>
+      <w:r>
+        <w:rPr>
+          <w:rFonts w:ascii="Helvetica" w:hAnsi="Helvetica" w:cs="Helvetica"/>
+          <w:color w:val="000000"/>
+          <w:sz w:val="18"/>
+          <w:szCs w:val="18"/>
+          <w:shd w:val="clear" w:color="auto" w:fill="FBFBFB"/>
+        </w:rPr>
+        <w:t>Zug</w:t>
+      </w:r>
+      <w:r>
+        <w:rPr>
+          <w:rFonts w:ascii="Helvetica" w:hAnsi="Helvetica" w:cs="Helvetica"/>
+          <w:color w:val="000000"/>
+          <w:sz w:val="18"/>
+          <w:szCs w:val="18"/>
+        </w:rPr>
+        <w:br/>
+      </w:r>
+      <w:r>
+        <w:rPr>
+          <w:rFonts w:ascii="Helvetica" w:hAnsi="Helvetica" w:cs="Helvetica"/>
+          <w:color w:val="000000"/>
+          <w:sz w:val="18"/>
+          <w:szCs w:val="18"/>
+          <w:shd w:val="clear" w:color="auto" w:fill="FBFBFB"/>
+        </w:rPr>
+        <w:t>Phase</w:t>
+      </w:r>
+      <w:r>
+        <w:rPr>
+          <w:rFonts w:ascii="Helvetica" w:hAnsi="Helvetica" w:cs="Helvetica"/>
+          <w:color w:val="000000"/>
+          <w:sz w:val="18"/>
+          <w:szCs w:val="18"/>
+        </w:rPr>
+        <w:br/>
+      </w:r>
+      <w:proofErr w:type="spellStart"/>
+      <w:r>
+        <w:rPr>
+          <w:rFonts w:ascii="Helvetica" w:hAnsi="Helvetica" w:cs="Helvetica"/>
+          <w:color w:val="000000"/>
+          <w:sz w:val="18"/>
+          <w:szCs w:val="18"/>
+          <w:shd w:val="clear" w:color="auto" w:fill="FBFBFB"/>
+        </w:rPr>
+        <w:t>Übungszenario</w:t>
+      </w:r>
+      <w:proofErr w:type="spellEnd"/>
+    </w:p>
+    <w:p>
+      <w:pPr>
+        <w:spacing w:before="120"/>
+        <w:rPr>
+          <w:rFonts w:ascii="Times New Roman" w:hAnsi="Times New Roman" w:cs="Times New Roman"/>
+          <w:color w:val="333399"/>
+          <w:sz w:val="20"/>
+          <w:szCs w:val="20"/>
+        </w:rPr>
+      </w:pPr>
+    </w:p>
+    <w:p>
+      <w:pPr>
         <w:pStyle w:val="berschrift1"/>
       </w:pPr>
-      <w:r>
-        <w:br w:type="page"/>
-      </w:r>
-      <w:bookmarkStart w:id="5" w:name="_Toc382581491"/>
-      <w:r>
-        <w:lastRenderedPageBreak/>
-        <w:t xml:space="preserve">Übersicht über die </w:t>
-      </w:r>
-      <w:r>
-        <w:t>Zerlegung des Systems</w:t>
+      <w:bookmarkStart w:id="5" w:name="_Toc382581492"/>
+      <w:r>
+        <w:t>Schnittstellenübersicht</w:t>
       </w:r>
       <w:bookmarkEnd w:id="5"/>
     </w:p>
@@ -2702,422 +4940,406 @@
           <w:color w:val="333399"/>
         </w:rPr>
       </w:pPr>
+      <w:r>
+        <w:rPr>
+          <w:color w:val="333399"/>
+        </w:rPr>
+        <w:t>Hier soll dargelegt werden, welche Schnittstellen das System und jede Komponente seiner</w:t>
+      </w:r>
+      <w:r>
+        <w:rPr>
+          <w:color w:val="333399"/>
+        </w:rPr>
+        <w:t>/ihrer</w:t>
+      </w:r>
+      <w:r>
+        <w:rPr>
+          <w:color w:val="333399"/>
+        </w:rPr>
+        <w:t xml:space="preserve"> Umgebung zur Verfügung stellt. </w:t>
+      </w:r>
+      <w:r>
+        <w:rPr>
+          <w:color w:val="333399"/>
+        </w:rPr>
+        <w:t xml:space="preserve">Jede </w:t>
+      </w:r>
+      <w:r>
+        <w:rPr>
+          <w:color w:val="333399"/>
+        </w:rPr>
+        <w:t>Schnittstelle</w:t>
+      </w:r>
+      <w:r>
+        <w:rPr>
+          <w:color w:val="333399"/>
+        </w:rPr>
+        <w:t xml:space="preserve"> beschreibt einen bestimmten (zur Zuständigkeit passenden!) Teil des Verhaltens eine</w:t>
+      </w:r>
+      <w:r>
+        <w:rPr>
+          <w:color w:val="333399"/>
+        </w:rPr>
+        <w:t>r</w:t>
+      </w:r>
+      <w:r>
+        <w:rPr>
+          <w:color w:val="333399"/>
+        </w:rPr>
+        <w:t xml:space="preserve"> Komponente</w:t>
+      </w:r>
+      <w:r>
+        <w:rPr>
+          <w:color w:val="333399"/>
+        </w:rPr>
+        <w:t>.</w:t>
+      </w:r>
     </w:p>
     <w:p>
       <w:pPr>
-        <w:spacing w:before="120"/>
-        <w:rPr>
-          <w:color w:val="333399"/>
-          <w:sz w:val="20"/>
-          <w:szCs w:val="20"/>
-        </w:rPr>
-      </w:pPr>
-      <w:r>
-        <w:rPr>
-          <w:color w:val="333399"/>
-          <w:sz w:val="20"/>
-          <w:szCs w:val="20"/>
-        </w:rPr>
-        <w:t xml:space="preserve">Hier soll eine </w:t>
-      </w:r>
-      <w:r>
-        <w:rPr>
-          <w:color w:val="333399"/>
-          <w:sz w:val="20"/>
-          <w:szCs w:val="20"/>
-        </w:rPr>
-        <w:t>Gesamtübersicht über alle</w:t>
-      </w:r>
-      <w:r>
-        <w:rPr>
-          <w:color w:val="333399"/>
-          <w:sz w:val="20"/>
-          <w:szCs w:val="20"/>
-        </w:rPr>
-        <w:t xml:space="preserve"> Komponenten</w:t>
-      </w:r>
-      <w:r>
-        <w:rPr>
-          <w:color w:val="333399"/>
-          <w:sz w:val="20"/>
-          <w:szCs w:val="20"/>
-        </w:rPr>
-        <w:t xml:space="preserve"> und deren gegenseitige Abhängigkeit</w:t>
-      </w:r>
-      <w:r>
-        <w:rPr>
-          <w:color w:val="333399"/>
-          <w:sz w:val="20"/>
-          <w:szCs w:val="20"/>
-        </w:rPr>
-        <w:t>en</w:t>
-      </w:r>
-      <w:r>
-        <w:rPr>
-          <w:color w:val="333399"/>
-          <w:sz w:val="20"/>
-          <w:szCs w:val="20"/>
-        </w:rPr>
-        <w:t xml:space="preserve"> (z.B. in Form eines UML-Pak</w:t>
-      </w:r>
-      <w:r>
-        <w:rPr>
-          <w:color w:val="333399"/>
-          <w:sz w:val="20"/>
-          <w:szCs w:val="20"/>
-        </w:rPr>
-        <w:t>e</w:t>
-      </w:r>
-      <w:r>
-        <w:rPr>
-          <w:color w:val="333399"/>
-          <w:sz w:val="20"/>
-          <w:szCs w:val="20"/>
-        </w:rPr>
-        <w:t>tdiagramms) gegeben werden</w:t>
-      </w:r>
-      <w:r>
-        <w:rPr>
-          <w:color w:val="333399"/>
-          <w:sz w:val="20"/>
-          <w:szCs w:val="20"/>
-        </w:rPr>
-        <w:t>.</w:t>
-      </w:r>
+        <w:rPr>
+          <w:rFonts w:ascii="Times New Roman" w:hAnsi="Times New Roman" w:cs="Times New Roman"/>
+        </w:rPr>
+      </w:pPr>
     </w:p>
     <w:p>
       <w:pPr>
         <w:spacing w:before="120"/>
         <w:rPr>
-          <w:color w:val="333399"/>
-          <w:sz w:val="20"/>
-          <w:szCs w:val="20"/>
-        </w:rPr>
-      </w:pPr>
-      <w:r>
-        <w:rPr>
-          <w:color w:val="333399"/>
-          <w:sz w:val="20"/>
-          <w:szCs w:val="20"/>
-        </w:rPr>
-        <w:t xml:space="preserve">Für jede Komponente soll ihre </w:t>
-      </w:r>
-      <w:r>
-        <w:rPr>
-          <w:color w:val="333399"/>
-          <w:sz w:val="20"/>
-          <w:szCs w:val="20"/>
-        </w:rPr>
-        <w:t xml:space="preserve">Zuständigkeit </w:t>
-      </w:r>
-      <w:r>
-        <w:rPr>
-          <w:color w:val="333399"/>
-          <w:sz w:val="20"/>
-          <w:szCs w:val="20"/>
-        </w:rPr>
-        <w:t xml:space="preserve">kurz erklärt sein. </w:t>
-      </w:r>
-      <w:r>
-        <w:rPr>
-          <w:color w:val="333399"/>
-          <w:sz w:val="20"/>
-          <w:szCs w:val="20"/>
-        </w:rPr>
-        <w:t>Fremdkomponenten</w:t>
-      </w:r>
-      <w:r>
-        <w:rPr>
-          <w:color w:val="333399"/>
-          <w:sz w:val="20"/>
-          <w:szCs w:val="20"/>
-        </w:rPr>
-        <w:t xml:space="preserve"> (z.B. Open-Source aus dem WWW)</w:t>
-      </w:r>
-      <w:r>
-        <w:rPr>
-          <w:color w:val="333399"/>
-          <w:sz w:val="20"/>
-          <w:szCs w:val="20"/>
-        </w:rPr>
-        <w:t xml:space="preserve">, die </w:t>
-      </w:r>
-      <w:r>
-        <w:rPr>
-          <w:color w:val="333399"/>
-          <w:sz w:val="20"/>
-          <w:szCs w:val="20"/>
-        </w:rPr>
-        <w:t xml:space="preserve">in das System integriert wurden, müssen </w:t>
-      </w:r>
-      <w:r>
-        <w:rPr>
-          <w:color w:val="333399"/>
-          <w:sz w:val="20"/>
-          <w:szCs w:val="20"/>
-        </w:rPr>
-        <w:t>mit Angabe der Bezugsquel</w:t>
-      </w:r>
-      <w:r>
-        <w:rPr>
-          <w:color w:val="333399"/>
-          <w:sz w:val="20"/>
-          <w:szCs w:val="20"/>
-        </w:rPr>
-        <w:t xml:space="preserve">le als solche gekennzeichnet sein. Die evtl. Verwendung einer Fremdkomponente ist </w:t>
-      </w:r>
-      <w:r>
-        <w:rPr>
-          <w:color w:val="333399"/>
-          <w:sz w:val="20"/>
-          <w:szCs w:val="20"/>
-          <w:u w:val="single"/>
-        </w:rPr>
-        <w:t>vorher</w:t>
-      </w:r>
-      <w:r>
-        <w:rPr>
-          <w:color w:val="333399"/>
-          <w:sz w:val="20"/>
-          <w:szCs w:val="20"/>
-        </w:rPr>
-        <w:t xml:space="preserve"> </w:t>
-      </w:r>
-      <w:r>
-        <w:rPr>
-          <w:color w:val="333399"/>
-          <w:sz w:val="20"/>
-          <w:szCs w:val="20"/>
-        </w:rPr>
-        <w:t>mit dem „Auftraggeber“ abzustimmen und darf Lizenzrechte nicht verletzen.</w:t>
+          <w:sz w:val="20"/>
+          <w:szCs w:val="20"/>
+        </w:rPr>
+      </w:pPr>
+      <w:r>
+        <w:rPr>
+          <w:sz w:val="20"/>
+          <w:szCs w:val="20"/>
+        </w:rPr>
+        <w:t>Hier folgt eigener Text….</w:t>
       </w:r>
     </w:p>
     <w:p>
       <w:pPr>
-        <w:spacing w:before="120"/>
-        <w:rPr>
-          <w:color w:val="333399"/>
-          <w:sz w:val="20"/>
-          <w:szCs w:val="20"/>
+        <w:rPr>
+          <w:rFonts w:ascii="Times New Roman" w:hAnsi="Times New Roman" w:cs="Times New Roman"/>
         </w:rPr>
       </w:pPr>
     </w:p>
     <w:p>
       <w:pPr>
-        <w:spacing w:before="120"/>
-        <w:rPr>
-          <w:sz w:val="20"/>
-          <w:szCs w:val="20"/>
-        </w:rPr>
-      </w:pPr>
-      <w:r>
-        <w:rPr>
-          <w:sz w:val="20"/>
-          <w:szCs w:val="20"/>
-        </w:rPr>
-        <w:t>Hier folgt eigener Text….</w:t>
-      </w:r>
-    </w:p>
-    <w:p>
-      <w:pPr>
-        <w:spacing w:before="120"/>
-        <w:rPr>
-          <w:rFonts w:ascii="Times New Roman" w:hAnsi="Times New Roman" w:cs="Times New Roman"/>
-          <w:color w:val="333399"/>
-          <w:sz w:val="20"/>
-          <w:szCs w:val="20"/>
-        </w:rPr>
-      </w:pPr>
-    </w:p>
-    <w:p>
-      <w:pPr>
         <w:pStyle w:val="berschrift1"/>
       </w:pPr>
-      <w:bookmarkStart w:id="6" w:name="_Toc382581492"/>
-      <w:r>
-        <w:t>Schnittstellenübersicht</w:t>
+      <w:bookmarkStart w:id="6" w:name="_Toc382581493"/>
+      <w:r>
+        <w:t>Systemkomponenten</w:t>
       </w:r>
       <w:bookmarkEnd w:id="6"/>
     </w:p>
     <w:p>
       <w:pPr>
-        <w:pStyle w:val="VMBeschreibung"/>
         <w:rPr>
           <w:color w:val="333399"/>
         </w:rPr>
       </w:pPr>
-      <w:r>
-        <w:rPr>
-          <w:color w:val="333399"/>
-        </w:rPr>
-        <w:t>Hier soll dargelegt werden, welche Schnittstellen das System und jede Komponente seiner</w:t>
-      </w:r>
-      <w:r>
-        <w:rPr>
-          <w:color w:val="333399"/>
-        </w:rPr>
-        <w:t>/ihrer</w:t>
-      </w:r>
-      <w:r>
-        <w:rPr>
-          <w:color w:val="333399"/>
-        </w:rPr>
-        <w:t xml:space="preserve"> Umgebung zur Verfügung stellt. </w:t>
-      </w:r>
-      <w:r>
-        <w:rPr>
-          <w:color w:val="333399"/>
-        </w:rPr>
-        <w:t xml:space="preserve">Jede </w:t>
-      </w:r>
-      <w:r>
-        <w:rPr>
-          <w:color w:val="333399"/>
-        </w:rPr>
-        <w:t>Schnittstelle</w:t>
-      </w:r>
-      <w:r>
-        <w:rPr>
-          <w:color w:val="333399"/>
-        </w:rPr>
-        <w:t xml:space="preserve"> beschreibt einen bestimmten (zur Zuständigkeit passenden!) Teil des Verhaltens eine</w:t>
-      </w:r>
-      <w:r>
-        <w:rPr>
-          <w:color w:val="333399"/>
-        </w:rPr>
-        <w:t>r</w:t>
-      </w:r>
-      <w:r>
-        <w:rPr>
-          <w:color w:val="333399"/>
-        </w:rPr>
-        <w:t xml:space="preserve"> Komponente</w:t>
-      </w:r>
-      <w:r>
-        <w:rPr>
-          <w:color w:val="333399"/>
-        </w:rPr>
-        <w:t>.</w:t>
-      </w:r>
     </w:p>
     <w:p>
       <w:pPr>
         <w:rPr>
           <w:rFonts w:ascii="Times New Roman" w:hAnsi="Times New Roman" w:cs="Times New Roman"/>
-        </w:rPr>
-      </w:pPr>
+          <w:color w:val="333397"/>
+        </w:rPr>
+      </w:pPr>
+      <w:r>
+        <w:rPr>
+          <w:color w:val="333399"/>
+          <w:sz w:val="20"/>
+          <w:szCs w:val="20"/>
+        </w:rPr>
+        <w:t>Hier soll</w:t>
+      </w:r>
+      <w:r>
+        <w:rPr>
+          <w:color w:val="333399"/>
+          <w:sz w:val="20"/>
+          <w:szCs w:val="20"/>
+        </w:rPr>
+        <w:t>en</w:t>
+      </w:r>
+      <w:r>
+        <w:rPr>
+          <w:color w:val="333399"/>
+          <w:sz w:val="20"/>
+          <w:szCs w:val="20"/>
+        </w:rPr>
+        <w:t xml:space="preserve"> </w:t>
+      </w:r>
+      <w:r>
+        <w:rPr>
+          <w:color w:val="333399"/>
+          <w:sz w:val="20"/>
+          <w:szCs w:val="20"/>
+        </w:rPr>
+        <w:t>für jede Komponente in einem eigenen Unterabschnitt die wichtigsten Klassen dargelegt werden (z.B. durch ein UML-Klassendiagramm)</w:t>
+      </w:r>
+      <w:r>
+        <w:rPr>
+          <w:color w:val="333399"/>
+          <w:sz w:val="20"/>
+          <w:szCs w:val="20"/>
+        </w:rPr>
+        <w:t>.</w:t>
+      </w:r>
+      <w:r>
+        <w:rPr>
+          <w:sz w:val="20"/>
+          <w:szCs w:val="20"/>
+        </w:rPr>
+        <w:t xml:space="preserve"> </w:t>
+      </w:r>
+      <w:r>
+        <w:rPr>
+          <w:color w:val="333397"/>
+          <w:sz w:val="20"/>
+          <w:szCs w:val="20"/>
+        </w:rPr>
+        <w:t xml:space="preserve">Nach </w:t>
+      </w:r>
+      <w:proofErr w:type="spellStart"/>
+      <w:r>
+        <w:rPr>
+          <w:color w:val="333397"/>
+          <w:sz w:val="20"/>
+          <w:szCs w:val="20"/>
+        </w:rPr>
+        <w:t>aussen</w:t>
+      </w:r>
+      <w:proofErr w:type="spellEnd"/>
+      <w:r>
+        <w:rPr>
+          <w:color w:val="333397"/>
+          <w:sz w:val="20"/>
+          <w:szCs w:val="20"/>
+        </w:rPr>
+        <w:t xml:space="preserve"> </w:t>
+      </w:r>
+      <w:r>
+        <w:rPr>
+          <w:color w:val="333397"/>
+          <w:sz w:val="20"/>
+          <w:szCs w:val="20"/>
+        </w:rPr>
+        <w:t xml:space="preserve">hin </w:t>
+      </w:r>
+      <w:r>
+        <w:rPr>
+          <w:color w:val="333397"/>
+          <w:sz w:val="20"/>
+          <w:szCs w:val="20"/>
+        </w:rPr>
+        <w:t>sichtbare Klassen sollen von internen Klassen klar unterscheidbar sein</w:t>
+      </w:r>
+      <w:r>
+        <w:rPr>
+          <w:color w:val="333397"/>
+          <w:sz w:val="20"/>
+          <w:szCs w:val="20"/>
+        </w:rPr>
+        <w:t>. F</w:t>
+      </w:r>
+      <w:r>
+        <w:rPr>
+          <w:color w:val="333397"/>
+          <w:sz w:val="20"/>
+          <w:szCs w:val="20"/>
+        </w:rPr>
+        <w:t xml:space="preserve">ür jede nach außen hin sichtbare Klasse soll deren Zuständigkeit </w:t>
+      </w:r>
+      <w:r>
+        <w:rPr>
+          <w:color w:val="333397"/>
+          <w:sz w:val="20"/>
+          <w:szCs w:val="20"/>
+        </w:rPr>
+        <w:t xml:space="preserve">erkennbar </w:t>
+      </w:r>
+      <w:r>
+        <w:rPr>
+          <w:color w:val="333397"/>
+          <w:sz w:val="20"/>
+          <w:szCs w:val="20"/>
+        </w:rPr>
+        <w:t>sein</w:t>
+      </w:r>
+      <w:r>
+        <w:rPr>
+          <w:color w:val="333397"/>
+          <w:sz w:val="20"/>
+          <w:szCs w:val="20"/>
+        </w:rPr>
+        <w:t xml:space="preserve"> (notfalls </w:t>
+      </w:r>
+      <w:r>
+        <w:rPr>
+          <w:color w:val="333397"/>
+          <w:sz w:val="20"/>
+          <w:szCs w:val="20"/>
+        </w:rPr>
+        <w:t xml:space="preserve">kurz </w:t>
+      </w:r>
+      <w:r>
+        <w:rPr>
+          <w:color w:val="333397"/>
+          <w:sz w:val="20"/>
+          <w:szCs w:val="20"/>
+        </w:rPr>
+        <w:t>erläutern)</w:t>
+      </w:r>
+      <w:r>
+        <w:rPr>
+          <w:color w:val="333397"/>
+          <w:sz w:val="20"/>
+          <w:szCs w:val="20"/>
+        </w:rPr>
+        <w:t>.</w:t>
+      </w:r>
+      <w:r>
+        <w:rPr>
+          <w:color w:val="333397"/>
+          <w:sz w:val="20"/>
+          <w:szCs w:val="20"/>
+        </w:rPr>
+        <w:t xml:space="preserve"> Interne Klassen müssen nicht vollzählig dargelegt werden, wenn sie für das Verständnis (und die Designabsicherung im nächsten</w:t>
+      </w:r>
+      <w:r>
+        <w:rPr>
+          <w:color w:val="333397"/>
+          <w:sz w:val="20"/>
+          <w:szCs w:val="20"/>
+        </w:rPr>
+        <w:t xml:space="preserve"> Abschnitt</w:t>
+      </w:r>
+      <w:r>
+        <w:rPr>
+          <w:color w:val="333397"/>
+          <w:sz w:val="20"/>
+          <w:szCs w:val="20"/>
+        </w:rPr>
+        <w:t>) entbehrlich sind.</w:t>
+      </w:r>
     </w:p>
     <w:p>
       <w:pPr>
-        <w:spacing w:before="120"/>
-        <w:rPr>
-          <w:sz w:val="20"/>
-          <w:szCs w:val="20"/>
-        </w:rPr>
-      </w:pPr>
-      <w:r>
-        <w:rPr>
-          <w:sz w:val="20"/>
-          <w:szCs w:val="20"/>
-        </w:rPr>
-        <w:t>Hier folgt eigener Text….</w:t>
-      </w:r>
+        <w:rPr>
+          <w:rFonts w:ascii="Times New Roman" w:hAnsi="Times New Roman" w:cs="Times New Roman"/>
+        </w:rPr>
+      </w:pPr>
     </w:p>
     <w:p>
       <w:pPr>
-        <w:rPr>
-          <w:rFonts w:ascii="Times New Roman" w:hAnsi="Times New Roman" w:cs="Times New Roman"/>
-        </w:rPr>
-      </w:pPr>
+        <w:spacing w:before="120"/>
+        <w:rPr>
+          <w:sz w:val="20"/>
+          <w:szCs w:val="20"/>
+        </w:rPr>
+      </w:pPr>
+      <w:r>
+        <w:rPr>
+          <w:sz w:val="20"/>
+          <w:szCs w:val="20"/>
+        </w:rPr>
+        <w:t>Hier folgt eigener Text….</w:t>
+      </w:r>
     </w:p>
     <w:p>
       <w:pPr>
+        <w:rPr>
+          <w:rFonts w:ascii="Times New Roman" w:hAnsi="Times New Roman" w:cs="Times New Roman"/>
+        </w:rPr>
+      </w:pPr>
+    </w:p>
+    <w:p>
+      <w:pPr>
         <w:pStyle w:val="berschrift1"/>
       </w:pPr>
-      <w:bookmarkStart w:id="7" w:name="_Toc382581493"/>
-      <w:r>
-        <w:t>Systemkomponenten</w:t>
+      <w:bookmarkStart w:id="7" w:name="_Toc382581494"/>
+      <w:r>
+        <w:t>Designabsicherung</w:t>
       </w:r>
       <w:bookmarkEnd w:id="7"/>
     </w:p>
     <w:p>
       <w:pPr>
         <w:rPr>
-          <w:color w:val="333399"/>
+          <w:color w:val="333397"/>
+          <w:sz w:val="20"/>
+          <w:szCs w:val="20"/>
         </w:rPr>
       </w:pPr>
     </w:p>
     <w:p>
       <w:pPr>
         <w:rPr>
-          <w:rFonts w:ascii="Times New Roman" w:hAnsi="Times New Roman" w:cs="Times New Roman"/>
           <w:color w:val="333397"/>
-        </w:rPr>
-      </w:pPr>
-      <w:r>
-        <w:rPr>
-          <w:color w:val="333399"/>
-          <w:sz w:val="20"/>
-          <w:szCs w:val="20"/>
-        </w:rPr>
-        <w:t>Hier soll</w:t>
-      </w:r>
-      <w:r>
-        <w:rPr>
-          <w:color w:val="333399"/>
-          <w:sz w:val="20"/>
-          <w:szCs w:val="20"/>
-        </w:rPr>
-        <w:t>en</w:t>
-      </w:r>
-      <w:r>
-        <w:rPr>
-          <w:color w:val="333399"/>
+          <w:sz w:val="20"/>
+          <w:szCs w:val="20"/>
+        </w:rPr>
+      </w:pPr>
+      <w:r>
+        <w:rPr>
+          <w:color w:val="333397"/>
+          <w:sz w:val="20"/>
+          <w:szCs w:val="20"/>
+        </w:rPr>
+        <w:t xml:space="preserve">Für die Szenarien ausgewählter („architektur-relevanter“) Anwendungsfälle soll die Zusammenarbeit der beteiligten Systemkomponenten </w:t>
+      </w:r>
+      <w:r>
+        <w:rPr>
+          <w:color w:val="333397"/>
+          <w:sz w:val="20"/>
+          <w:szCs w:val="20"/>
+        </w:rPr>
+        <w:t xml:space="preserve">(z.B. </w:t>
+      </w:r>
+      <w:r>
+        <w:rPr>
+          <w:color w:val="333397"/>
+          <w:sz w:val="20"/>
+          <w:szCs w:val="20"/>
+        </w:rPr>
+        <w:t>in einem Sequenzdiagramm</w:t>
+      </w:r>
+      <w:r>
+        <w:rPr>
+          <w:color w:val="333397"/>
+          <w:sz w:val="20"/>
+          <w:szCs w:val="20"/>
+        </w:rPr>
+        <w:t>)</w:t>
+      </w:r>
+      <w:r>
+        <w:rPr>
+          <w:color w:val="333397"/>
           <w:sz w:val="20"/>
           <w:szCs w:val="20"/>
         </w:rPr>
         <w:t xml:space="preserve"> </w:t>
       </w:r>
-      <w:r>
-        <w:rPr>
-          <w:color w:val="333399"/>
-          <w:sz w:val="20"/>
-          <w:szCs w:val="20"/>
-        </w:rPr>
-        <w:t>für jede Komponente in einem eigenen Unterabschnitt die wichtigsten Klassen dargelegt werden (z.B. durch ein UML-Klassendiagramm)</w:t>
-      </w:r>
-      <w:r>
-        <w:rPr>
-          <w:color w:val="333399"/>
-          <w:sz w:val="20"/>
-          <w:szCs w:val="20"/>
-        </w:rPr>
-        <w:t>.</w:t>
-      </w:r>
-      <w:r>
-        <w:rPr>
-          <w:sz w:val="20"/>
-          <w:szCs w:val="20"/>
-        </w:rPr>
-        <w:t xml:space="preserve"> </w:t>
-      </w:r>
+      <w:proofErr w:type="spellStart"/>
       <w:r>
         <w:rPr>
           <w:color w:val="333397"/>
           <w:sz w:val="20"/>
           <w:szCs w:val="20"/>
         </w:rPr>
-        <w:t xml:space="preserve">Nach </w:t>
-      </w:r>
-      <w:proofErr w:type="spellStart"/>
+        <w:t>darge</w:t>
+      </w:r>
       <w:r>
         <w:rPr>
           <w:color w:val="333397"/>
           <w:sz w:val="20"/>
           <w:szCs w:val="20"/>
         </w:rPr>
-        <w:t>aussen</w:t>
+        <w:t>gelegt</w:t>
       </w:r>
       <w:proofErr w:type="spellEnd"/>
       <w:r>
@@ -3126,7 +5348,7 @@
           <w:sz w:val="20"/>
           <w:szCs w:val="20"/>
         </w:rPr>
-        <w:t xml:space="preserve"> </w:t>
+        <w:t xml:space="preserve"> sein</w:t>
       </w:r>
       <w:r>
         <w:rPr>
@@ -3134,7 +5356,7 @@
           <w:sz w:val="20"/>
           <w:szCs w:val="20"/>
         </w:rPr>
-        <w:t xml:space="preserve">hin </w:t>
+        <w:t xml:space="preserve">. Die Darlegung soll davon überzeugen, dass der gewählte Systementwurf für </w:t>
       </w:r>
       <w:r>
         <w:rPr>
@@ -3142,7 +5364,7 @@
           <w:sz w:val="20"/>
           <w:szCs w:val="20"/>
         </w:rPr>
-        <w:t>sichtbare Klassen sollen von internen Klassen klar unterscheidbar sein</w:t>
+        <w:t>die Realisierung der Szenarien wirklich tauglich i</w:t>
       </w:r>
       <w:r>
         <w:rPr>
@@ -3150,87 +5372,7 @@
           <w:sz w:val="20"/>
           <w:szCs w:val="20"/>
         </w:rPr>
-        <w:t>. F</w:t>
-      </w:r>
-      <w:r>
-        <w:rPr>
-          <w:color w:val="333397"/>
-          <w:sz w:val="20"/>
-          <w:szCs w:val="20"/>
-        </w:rPr>
-        <w:t xml:space="preserve">ür jede nach außen hin sichtbare Klasse soll deren Zuständigkeit </w:t>
-      </w:r>
-      <w:r>
-        <w:rPr>
-          <w:color w:val="333397"/>
-          <w:sz w:val="20"/>
-          <w:szCs w:val="20"/>
-        </w:rPr>
-        <w:t xml:space="preserve">erkennbar </w:t>
-      </w:r>
-      <w:r>
-        <w:rPr>
-          <w:color w:val="333397"/>
-          <w:sz w:val="20"/>
-          <w:szCs w:val="20"/>
-        </w:rPr>
-        <w:t>sein</w:t>
-      </w:r>
-      <w:r>
-        <w:rPr>
-          <w:color w:val="333397"/>
-          <w:sz w:val="20"/>
-          <w:szCs w:val="20"/>
-        </w:rPr>
-        <w:t xml:space="preserve"> (notfalls </w:t>
-      </w:r>
-      <w:r>
-        <w:rPr>
-          <w:color w:val="333397"/>
-          <w:sz w:val="20"/>
-          <w:szCs w:val="20"/>
-        </w:rPr>
-        <w:t xml:space="preserve">kurz </w:t>
-      </w:r>
-      <w:r>
-        <w:rPr>
-          <w:color w:val="333397"/>
-          <w:sz w:val="20"/>
-          <w:szCs w:val="20"/>
-        </w:rPr>
-        <w:t>erläutern)</w:t>
-      </w:r>
-      <w:r>
-        <w:rPr>
-          <w:color w:val="333397"/>
-          <w:sz w:val="20"/>
-          <w:szCs w:val="20"/>
-        </w:rPr>
-        <w:t>.</w:t>
-      </w:r>
-      <w:r>
-        <w:rPr>
-          <w:color w:val="333397"/>
-          <w:sz w:val="20"/>
-          <w:szCs w:val="20"/>
-        </w:rPr>
-        <w:t xml:space="preserve"> Interne Klassen müssen nicht vollzählig dargelegt werden, wenn sie für das Verständnis (und die Designabsicherung im nächsten</w:t>
-      </w:r>
-      <w:r>
-        <w:rPr>
-          <w:color w:val="333397"/>
-          <w:sz w:val="20"/>
-          <w:szCs w:val="20"/>
-        </w:rPr>
-        <w:t xml:space="preserve"> Abschnitt</w:t>
-      </w:r>
-      <w:r>
-        <w:rPr>
-          <w:color w:val="333397"/>
-          <w:sz w:val="20"/>
-          <w:szCs w:val="20"/>
-        </w:rPr>
-        <w:t>) entbehrlich sind.</w:t>
+        <w:t>st.</w:t>
       </w:r>
     </w:p>
     <w:p>
@@ -3267,166 +5409,18 @@
       <w:pPr>
         <w:pStyle w:val="berschrift1"/>
       </w:pPr>
-      <w:bookmarkStart w:id="8" w:name="_Toc382581494"/>
-      <w:r>
-        <w:t>Designabsicherung</w:t>
+      <w:r>
+        <w:t xml:space="preserve"> </w:t>
+      </w:r>
+      <w:bookmarkStart w:id="8" w:name="_Toc107993582"/>
+      <w:bookmarkStart w:id="9" w:name="_Toc107993686"/>
+      <w:bookmarkStart w:id="10" w:name="_Toc382581495"/>
+      <w:r>
+        <w:t>Abkürzungsverzeichnis</w:t>
       </w:r>
       <w:bookmarkEnd w:id="8"/>
-    </w:p>
-    <w:p>
-      <w:pPr>
-        <w:rPr>
-          <w:color w:val="333397"/>
-          <w:sz w:val="20"/>
-          <w:szCs w:val="20"/>
-        </w:rPr>
-      </w:pPr>
-    </w:p>
-    <w:p>
-      <w:pPr>
-        <w:rPr>
-          <w:color w:val="333397"/>
-          <w:sz w:val="20"/>
-          <w:szCs w:val="20"/>
-        </w:rPr>
-      </w:pPr>
-      <w:r>
-        <w:rPr>
-          <w:color w:val="333397"/>
-          <w:sz w:val="20"/>
-          <w:szCs w:val="20"/>
-        </w:rPr>
-        <w:t xml:space="preserve">Für die Szenarien ausgewählter („architektur-relevanter“) Anwendungsfälle soll die Zusammenarbeit der beteiligten Systemkomponenten </w:t>
-      </w:r>
-      <w:r>
-        <w:rPr>
-          <w:color w:val="333397"/>
-          <w:sz w:val="20"/>
-          <w:szCs w:val="20"/>
-        </w:rPr>
-        <w:t xml:space="preserve">(z.B. </w:t>
-      </w:r>
-      <w:r>
-        <w:rPr>
-          <w:color w:val="333397"/>
-          <w:sz w:val="20"/>
-          <w:szCs w:val="20"/>
-        </w:rPr>
-        <w:t>in einem Sequenzdiagramm</w:t>
-      </w:r>
-      <w:r>
-        <w:rPr>
-          <w:color w:val="333397"/>
-          <w:sz w:val="20"/>
-          <w:szCs w:val="20"/>
-        </w:rPr>
-        <w:t>)</w:t>
-      </w:r>
-      <w:r>
-        <w:rPr>
-          <w:color w:val="333397"/>
-          <w:sz w:val="20"/>
-          <w:szCs w:val="20"/>
-        </w:rPr>
-        <w:t xml:space="preserve"> </w:t>
-      </w:r>
-      <w:proofErr w:type="spellStart"/>
-      <w:r>
-        <w:rPr>
-          <w:color w:val="333397"/>
-          <w:sz w:val="20"/>
-          <w:szCs w:val="20"/>
-        </w:rPr>
-        <w:t>darge</w:t>
-      </w:r>
-      <w:r>
-        <w:rPr>
-          <w:color w:val="333397"/>
-          <w:sz w:val="20"/>
-          <w:szCs w:val="20"/>
-        </w:rPr>
-        <w:t>gelegt</w:t>
-      </w:r>
-      <w:proofErr w:type="spellEnd"/>
-      <w:r>
-        <w:rPr>
-          <w:color w:val="333397"/>
-          <w:sz w:val="20"/>
-          <w:szCs w:val="20"/>
-        </w:rPr>
-        <w:t xml:space="preserve"> sein</w:t>
-      </w:r>
-      <w:r>
-        <w:rPr>
-          <w:color w:val="333397"/>
-          <w:sz w:val="20"/>
-          <w:szCs w:val="20"/>
-        </w:rPr>
-        <w:t xml:space="preserve">. Die Darlegung soll davon überzeugen, dass der gewählte Systementwurf für </w:t>
-      </w:r>
-      <w:r>
-        <w:rPr>
-          <w:color w:val="333397"/>
-          <w:sz w:val="20"/>
-          <w:szCs w:val="20"/>
-        </w:rPr>
-        <w:t>die Realisierung der Szenarien wirklich tauglich i</w:t>
-      </w:r>
-      <w:r>
-        <w:rPr>
-          <w:color w:val="333397"/>
-          <w:sz w:val="20"/>
-          <w:szCs w:val="20"/>
-        </w:rPr>
-        <w:t>st.</w:t>
-      </w:r>
-    </w:p>
-    <w:p>
-      <w:pPr>
-        <w:rPr>
-          <w:rFonts w:ascii="Times New Roman" w:hAnsi="Times New Roman" w:cs="Times New Roman"/>
-        </w:rPr>
-      </w:pPr>
-    </w:p>
-    <w:p>
-      <w:pPr>
-        <w:spacing w:before="120"/>
-        <w:rPr>
-          <w:sz w:val="20"/>
-          <w:szCs w:val="20"/>
-        </w:rPr>
-      </w:pPr>
-      <w:r>
-        <w:rPr>
-          <w:sz w:val="20"/>
-          <w:szCs w:val="20"/>
-        </w:rPr>
-        <w:t>Hier folgt eigener Text….</w:t>
-      </w:r>
-    </w:p>
-    <w:p>
-      <w:pPr>
-        <w:rPr>
-          <w:rFonts w:ascii="Times New Roman" w:hAnsi="Times New Roman" w:cs="Times New Roman"/>
-        </w:rPr>
-      </w:pPr>
-    </w:p>
-    <w:p>
-      <w:pPr>
-        <w:pStyle w:val="berschrift1"/>
-      </w:pPr>
-      <w:r>
-        <w:t xml:space="preserve"> </w:t>
-      </w:r>
-      <w:bookmarkStart w:id="9" w:name="_Toc107993582"/>
-      <w:bookmarkStart w:id="10" w:name="_Toc107993686"/>
-      <w:bookmarkStart w:id="11" w:name="_Toc382581495"/>
-      <w:r>
-        <w:t>Abkürzungsverzeichnis</w:t>
-      </w:r>
       <w:bookmarkEnd w:id="9"/>
       <w:bookmarkEnd w:id="10"/>
-      <w:bookmarkEnd w:id="11"/>
     </w:p>
     <w:tbl>
       <w:tblPr>
@@ -3508,36 +5502,35 @@
       <w:pPr>
         <w:pStyle w:val="berschrift1"/>
       </w:pPr>
-      <w:bookmarkStart w:id="12" w:name="_Toc107993583"/>
-      <w:bookmarkStart w:id="13" w:name="_Toc107993687"/>
-      <w:bookmarkStart w:id="14" w:name="_Toc382581496"/>
-      <w:r>
-        <w:lastRenderedPageBreak/>
+      <w:bookmarkStart w:id="11" w:name="_Toc107993583"/>
+      <w:bookmarkStart w:id="12" w:name="_Toc107993687"/>
+      <w:bookmarkStart w:id="13" w:name="_Toc382581496"/>
+      <w:r>
         <w:t>Literaturverzeichnis</w:t>
       </w:r>
+      <w:bookmarkEnd w:id="11"/>
       <w:bookmarkEnd w:id="12"/>
       <w:bookmarkEnd w:id="13"/>
-      <w:bookmarkEnd w:id="14"/>
     </w:p>
     <w:p/>
     <w:p>
       <w:pPr>
         <w:pStyle w:val="berschrift1"/>
       </w:pPr>
-      <w:bookmarkStart w:id="15" w:name="_Toc107993584"/>
-      <w:bookmarkStart w:id="16" w:name="_Toc107993688"/>
-      <w:bookmarkStart w:id="17" w:name="_Toc382581497"/>
+      <w:bookmarkStart w:id="14" w:name="_Toc107993584"/>
+      <w:bookmarkStart w:id="15" w:name="_Toc107993688"/>
+      <w:bookmarkStart w:id="16" w:name="_Toc382581497"/>
       <w:r>
         <w:t>Abbildungsverzeichnis</w:t>
       </w:r>
+      <w:bookmarkEnd w:id="14"/>
       <w:bookmarkEnd w:id="15"/>
       <w:bookmarkEnd w:id="16"/>
-      <w:bookmarkEnd w:id="17"/>
     </w:p>
     <w:p/>
     <w:sectPr>
-      <w:headerReference w:type="default" r:id="rId7"/>
-      <w:footerReference w:type="default" r:id="rId8"/>
+      <w:headerReference w:type="default" r:id="rId13"/>
+      <w:footerReference w:type="default" r:id="rId14"/>
       <w:type w:val="oddPage"/>
       <w:pgSz w:w="11906" w:h="16838" w:code="9"/>
       <w:pgMar w:top="1418" w:right="1418" w:bottom="1134" w:left="1418" w:header="709" w:footer="436" w:gutter="0"/>
@@ -3550,7 +5543,7 @@
 </file>
 
 <file path=word/endnotes.xml><?xml version="1.0" encoding="utf-8"?>
-<w:endnotes xmlns:wpc="http://schemas.microsoft.com/office/word/2010/wordprocessingCanvas" xmlns:cx="http://schemas.microsoft.com/office/drawing/2014/chartex" xmlns:cx1="http://schemas.microsoft.com/office/drawing/2015/9/8/chartex" xmlns:mc="http://schemas.openxmlformats.org/markup-compatibility/2006" xmlns:o="urn:schemas-microsoft-com:office:office" xmlns:r="http://schemas.openxmlformats.org/officeDocument/2006/relationships" xmlns:m="http://schemas.openxmlformats.org/officeDocument/2006/math" xmlns:v="urn:schemas-microsoft-com:vml" xmlns:wp14="http://schemas.microsoft.com/office/word/2010/wordprocessingDrawing" xmlns:wp="http://schemas.openxmlformats.org/drawingml/2006/wordprocessingDrawing" xmlns:w10="urn:schemas-microsoft-com:office:word" xmlns:w="http://schemas.openxmlformats.org/wordprocessingml/2006/main" xmlns:w14="http://schemas.microsoft.com/office/word/2010/wordml" xmlns:w15="http://schemas.microsoft.com/office/word/2012/wordml" xmlns:w16se="http://schemas.microsoft.com/office/word/2015/wordml/symex" xmlns:wpg="http://schemas.microsoft.com/office/word/2010/wordprocessingGroup" xmlns:wpi="http://schemas.microsoft.com/office/word/2010/wordprocessingInk" xmlns:wne="http://schemas.microsoft.com/office/word/2006/wordml" xmlns:wps="http://schemas.microsoft.com/office/word/2010/wordprocessingShape" mc:Ignorable="w14 w15 w16se wp14">
+<w:endnotes xmlns:wpc="http://schemas.microsoft.com/office/word/2010/wordprocessingCanvas" xmlns:cx="http://schemas.microsoft.com/office/drawing/2014/chartex" xmlns:cx1="http://schemas.microsoft.com/office/drawing/2015/9/8/chartex" xmlns:cx2="http://schemas.microsoft.com/office/drawing/2015/10/21/chartex" xmlns:cx3="http://schemas.microsoft.com/office/drawing/2016/5/9/chartex" xmlns:cx4="http://schemas.microsoft.com/office/drawing/2016/5/10/chartex" xmlns:cx5="http://schemas.microsoft.com/office/drawing/2016/5/11/chartex" xmlns:cx6="http://schemas.microsoft.com/office/drawing/2016/5/12/chartex" xmlns:cx7="http://schemas.microsoft.com/office/drawing/2016/5/13/chartex" xmlns:cx8="http://schemas.microsoft.com/office/drawing/2016/5/14/chartex" xmlns:mc="http://schemas.openxmlformats.org/markup-compatibility/2006" xmlns:aink="http://schemas.microsoft.com/office/drawing/2016/ink" xmlns:am3d="http://schemas.microsoft.com/office/drawing/2017/model3d" xmlns:o="urn:schemas-microsoft-com:office:office" xmlns:oel="http://schemas.microsoft.com/office/2019/extlst" xmlns:r="http://schemas.openxmlformats.org/officeDocument/2006/relationships" xmlns:m="http://schemas.openxmlformats.org/officeDocument/2006/math" xmlns:v="urn:schemas-microsoft-com:vml" xmlns:wp14="http://schemas.microsoft.com/office/word/2010/wordprocessingDrawing" xmlns:wp="http://schemas.openxmlformats.org/drawingml/2006/wordprocessingDrawing" xmlns:w10="urn:schemas-microsoft-com:office:word" xmlns:w="http://schemas.openxmlformats.org/wordprocessingml/2006/main" xmlns:w14="http://schemas.microsoft.com/office/word/2010/wordml" xmlns:w15="http://schemas.microsoft.com/office/word/2012/wordml" xmlns:w16cex="http://schemas.microsoft.com/office/word/2018/wordml/cex" xmlns:w16cid="http://schemas.microsoft.com/office/word/2016/wordml/cid" xmlns:w16="http://schemas.microsoft.com/office/word/2018/wordml" xmlns:w16du="http://schemas.microsoft.com/office/word/2023/wordml/word16du" xmlns:w16sdtdh="http://schemas.microsoft.com/office/word/2020/wordml/sdtdatahash" xmlns:w16se="http://schemas.microsoft.com/office/word/2015/wordml/symex" xmlns:wpg="http://schemas.microsoft.com/office/word/2010/wordprocessingGroup" xmlns:wpi="http://schemas.microsoft.com/office/word/2010/wordprocessingInk" xmlns:wne="http://schemas.microsoft.com/office/word/2006/wordml" xmlns:wps="http://schemas.microsoft.com/office/word/2010/wordprocessingShape" mc:Ignorable="w14 w15 w16se w16cid w16 w16cex w16sdtdh wp14">
   <w:endnote w:type="separator" w:id="-1">
     <w:p>
       <w:r>
@@ -3569,15 +5562,15 @@
 </file>
 
 <file path=word/footer1.xml><?xml version="1.0" encoding="utf-8"?>
-<w:ftr xmlns:wpc="http://schemas.microsoft.com/office/word/2010/wordprocessingCanvas" xmlns:cx="http://schemas.microsoft.com/office/drawing/2014/chartex" xmlns:cx1="http://schemas.microsoft.com/office/drawing/2015/9/8/chartex" xmlns:mc="http://schemas.openxmlformats.org/markup-compatibility/2006" xmlns:o="urn:schemas-microsoft-com:office:office" xmlns:r="http://schemas.openxmlformats.org/officeDocument/2006/relationships" xmlns:m="http://schemas.openxmlformats.org/officeDocument/2006/math" xmlns:v="urn:schemas-microsoft-com:vml" xmlns:wp14="http://schemas.microsoft.com/office/word/2010/wordprocessingDrawing" xmlns:wp="http://schemas.openxmlformats.org/drawingml/2006/wordprocessingDrawing" xmlns:w10="urn:schemas-microsoft-com:office:word" xmlns:w="http://schemas.openxmlformats.org/wordprocessingml/2006/main" xmlns:w14="http://schemas.microsoft.com/office/word/2010/wordml" xmlns:w15="http://schemas.microsoft.com/office/word/2012/wordml" xmlns:w16se="http://schemas.microsoft.com/office/word/2015/wordml/symex" xmlns:wpg="http://schemas.microsoft.com/office/word/2010/wordprocessingGroup" xmlns:wpi="http://schemas.microsoft.com/office/word/2010/wordprocessingInk" xmlns:wne="http://schemas.microsoft.com/office/word/2006/wordml" xmlns:wps="http://schemas.microsoft.com/office/word/2010/wordprocessingShape" mc:Ignorable="w14 w15 w16se wp14">
+<w:ftr xmlns:wpc="http://schemas.microsoft.com/office/word/2010/wordprocessingCanvas" xmlns:cx="http://schemas.microsoft.com/office/drawing/2014/chartex" xmlns:cx1="http://schemas.microsoft.com/office/drawing/2015/9/8/chartex" xmlns:cx2="http://schemas.microsoft.com/office/drawing/2015/10/21/chartex" xmlns:cx3="http://schemas.microsoft.com/office/drawing/2016/5/9/chartex" xmlns:cx4="http://schemas.microsoft.com/office/drawing/2016/5/10/chartex" xmlns:cx5="http://schemas.microsoft.com/office/drawing/2016/5/11/chartex" xmlns:cx6="http://schemas.microsoft.com/office/drawing/2016/5/12/chartex" xmlns:cx7="http://schemas.microsoft.com/office/drawing/2016/5/13/chartex" xmlns:cx8="http://schemas.microsoft.com/office/drawing/2016/5/14/chartex" xmlns:mc="http://schemas.openxmlformats.org/markup-compatibility/2006" xmlns:aink="http://schemas.microsoft.com/office/drawing/2016/ink" xmlns:am3d="http://schemas.microsoft.com/office/drawing/2017/model3d" xmlns:o="urn:schemas-microsoft-com:office:office" xmlns:oel="http://schemas.microsoft.com/office/2019/extlst" xmlns:r="http://schemas.openxmlformats.org/officeDocument/2006/relationships" xmlns:m="http://schemas.openxmlformats.org/officeDocument/2006/math" xmlns:v="urn:schemas-microsoft-com:vml" xmlns:wp14="http://schemas.microsoft.com/office/word/2010/wordprocessingDrawing" xmlns:wp="http://schemas.openxmlformats.org/drawingml/2006/wordprocessingDrawing" xmlns:w10="urn:schemas-microsoft-com:office:word" xmlns:w="http://schemas.openxmlformats.org/wordprocessingml/2006/main" xmlns:w14="http://schemas.microsoft.com/office/word/2010/wordml" xmlns:w15="http://schemas.microsoft.com/office/word/2012/wordml" xmlns:w16cex="http://schemas.microsoft.com/office/word/2018/wordml/cex" xmlns:w16cid="http://schemas.microsoft.com/office/word/2016/wordml/cid" xmlns:w16="http://schemas.microsoft.com/office/word/2018/wordml" xmlns:w16du="http://schemas.microsoft.com/office/word/2023/wordml/word16du" xmlns:w16sdtdh="http://schemas.microsoft.com/office/word/2020/wordml/sdtdatahash" xmlns:w16se="http://schemas.microsoft.com/office/word/2015/wordml/symex" xmlns:wpg="http://schemas.microsoft.com/office/word/2010/wordprocessingGroup" xmlns:wpi="http://schemas.microsoft.com/office/word/2010/wordprocessingInk" xmlns:wne="http://schemas.microsoft.com/office/word/2006/wordml" xmlns:wps="http://schemas.microsoft.com/office/word/2010/wordprocessingShape" mc:Ignorable="w14 w15 w16se w16cid w16 w16cex w16sdtdh wp14">
   <w:tbl>
     <w:tblPr>
       <w:tblW w:w="0" w:type="auto"/>
       <w:tblLook w:val="01E0" w:firstRow="1" w:lastRow="1" w:firstColumn="1" w:lastColumn="1" w:noHBand="0" w:noVBand="0"/>
     </w:tblPr>
     <w:tblGrid>
-      <w:gridCol w:w="8078"/>
-      <w:gridCol w:w="992"/>
+      <w:gridCol w:w="8079"/>
+      <w:gridCol w:w="991"/>
     </w:tblGrid>
     <w:tr>
       <w:tc>
@@ -3625,7 +5618,7 @@
               <w:sz w:val="16"/>
               <w:szCs w:val="16"/>
             </w:rPr>
-            <w:t>28.07.2019 19:48</w:t>
+            <w:t>30.04.2023 10:38</w:t>
           </w:r>
           <w:r>
             <w:rPr>
@@ -3736,7 +5729,7 @@
 </file>
 
 <file path=word/footnotes.xml><?xml version="1.0" encoding="utf-8"?>
-<w:footnotes xmlns:wpc="http://schemas.microsoft.com/office/word/2010/wordprocessingCanvas" xmlns:cx="http://schemas.microsoft.com/office/drawing/2014/chartex" xmlns:cx1="http://schemas.microsoft.com/office/drawing/2015/9/8/chartex" xmlns:mc="http://schemas.openxmlformats.org/markup-compatibility/2006" xmlns:o="urn:schemas-microsoft-com:office:office" xmlns:r="http://schemas.openxmlformats.org/officeDocument/2006/relationships" xmlns:m="http://schemas.openxmlformats.org/officeDocument/2006/math" xmlns:v="urn:schemas-microsoft-com:vml" xmlns:wp14="http://schemas.microsoft.com/office/word/2010/wordprocessingDrawing" xmlns:wp="http://schemas.openxmlformats.org/drawingml/2006/wordprocessingDrawing" xmlns:w10="urn:schemas-microsoft-com:office:word" xmlns:w="http://schemas.openxmlformats.org/wordprocessingml/2006/main" xmlns:w14="http://schemas.microsoft.com/office/word/2010/wordml" xmlns:w15="http://schemas.microsoft.com/office/word/2012/wordml" xmlns:w16se="http://schemas.microsoft.com/office/word/2015/wordml/symex" xmlns:wpg="http://schemas.microsoft.com/office/word/2010/wordprocessingGroup" xmlns:wpi="http://schemas.microsoft.com/office/word/2010/wordprocessingInk" xmlns:wne="http://schemas.microsoft.com/office/word/2006/wordml" xmlns:wps="http://schemas.microsoft.com/office/word/2010/wordprocessingShape" mc:Ignorable="w14 w15 w16se wp14">
+<w:footnotes xmlns:wpc="http://schemas.microsoft.com/office/word/2010/wordprocessingCanvas" xmlns:cx="http://schemas.microsoft.com/office/drawing/2014/chartex" xmlns:cx1="http://schemas.microsoft.com/office/drawing/2015/9/8/chartex" xmlns:cx2="http://schemas.microsoft.com/office/drawing/2015/10/21/chartex" xmlns:cx3="http://schemas.microsoft.com/office/drawing/2016/5/9/chartex" xmlns:cx4="http://schemas.microsoft.com/office/drawing/2016/5/10/chartex" xmlns:cx5="http://schemas.microsoft.com/office/drawing/2016/5/11/chartex" xmlns:cx6="http://schemas.microsoft.com/office/drawing/2016/5/12/chartex" xmlns:cx7="http://schemas.microsoft.com/office/drawing/2016/5/13/chartex" xmlns:cx8="http://schemas.microsoft.com/office/drawing/2016/5/14/chartex" xmlns:mc="http://schemas.openxmlformats.org/markup-compatibility/2006" xmlns:aink="http://schemas.microsoft.com/office/drawing/2016/ink" xmlns:am3d="http://schemas.microsoft.com/office/drawing/2017/model3d" xmlns:o="urn:schemas-microsoft-com:office:office" xmlns:oel="http://schemas.microsoft.com/office/2019/extlst" xmlns:r="http://schemas.openxmlformats.org/officeDocument/2006/relationships" xmlns:m="http://schemas.openxmlformats.org/officeDocument/2006/math" xmlns:v="urn:schemas-microsoft-com:vml" xmlns:wp14="http://schemas.microsoft.com/office/word/2010/wordprocessingDrawing" xmlns:wp="http://schemas.openxmlformats.org/drawingml/2006/wordprocessingDrawing" xmlns:w10="urn:schemas-microsoft-com:office:word" xmlns:w="http://schemas.openxmlformats.org/wordprocessingml/2006/main" xmlns:w14="http://schemas.microsoft.com/office/word/2010/wordml" xmlns:w15="http://schemas.microsoft.com/office/word/2012/wordml" xmlns:w16cex="http://schemas.microsoft.com/office/word/2018/wordml/cex" xmlns:w16cid="http://schemas.microsoft.com/office/word/2016/wordml/cid" xmlns:w16="http://schemas.microsoft.com/office/word/2018/wordml" xmlns:w16du="http://schemas.microsoft.com/office/word/2023/wordml/word16du" xmlns:w16sdtdh="http://schemas.microsoft.com/office/word/2020/wordml/sdtdatahash" xmlns:w16se="http://schemas.microsoft.com/office/word/2015/wordml/symex" xmlns:wpg="http://schemas.microsoft.com/office/word/2010/wordprocessingGroup" xmlns:wpi="http://schemas.microsoft.com/office/word/2010/wordprocessingInk" xmlns:wne="http://schemas.microsoft.com/office/word/2006/wordml" xmlns:wps="http://schemas.microsoft.com/office/word/2010/wordprocessingShape" mc:Ignorable="w14 w15 w16se w16cid w16 w16cex w16sdtdh wp14">
   <w:footnote w:type="separator" w:id="-1">
     <w:p>
       <w:r>
@@ -3778,7 +5771,7 @@
 </file>
 
 <file path=word/header1.xml><?xml version="1.0" encoding="utf-8"?>
-<w:hdr xmlns:wpc="http://schemas.microsoft.com/office/word/2010/wordprocessingCanvas" xmlns:cx="http://schemas.microsoft.com/office/drawing/2014/chartex" xmlns:cx1="http://schemas.microsoft.com/office/drawing/2015/9/8/chartex" xmlns:mc="http://schemas.openxmlformats.org/markup-compatibility/2006" xmlns:o="urn:schemas-microsoft-com:office:office" xmlns:r="http://schemas.openxmlformats.org/officeDocument/2006/relationships" xmlns:m="http://schemas.openxmlformats.org/officeDocument/2006/math" xmlns:v="urn:schemas-microsoft-com:vml" xmlns:wp14="http://schemas.microsoft.com/office/word/2010/wordprocessingDrawing" xmlns:wp="http://schemas.openxmlformats.org/drawingml/2006/wordprocessingDrawing" xmlns:w10="urn:schemas-microsoft-com:office:word" xmlns:w="http://schemas.openxmlformats.org/wordprocessingml/2006/main" xmlns:w14="http://schemas.microsoft.com/office/word/2010/wordml" xmlns:w15="http://schemas.microsoft.com/office/word/2012/wordml" xmlns:w16se="http://schemas.microsoft.com/office/word/2015/wordml/symex" xmlns:wpg="http://schemas.microsoft.com/office/word/2010/wordprocessingGroup" xmlns:wpi="http://schemas.microsoft.com/office/word/2010/wordprocessingInk" xmlns:wne="http://schemas.microsoft.com/office/word/2006/wordml" xmlns:wps="http://schemas.microsoft.com/office/word/2010/wordprocessingShape" mc:Ignorable="w14 w15 w16se wp14">
+<w:hdr xmlns:wpc="http://schemas.microsoft.com/office/word/2010/wordprocessingCanvas" xmlns:cx="http://schemas.microsoft.com/office/drawing/2014/chartex" xmlns:cx1="http://schemas.microsoft.com/office/drawing/2015/9/8/chartex" xmlns:cx2="http://schemas.microsoft.com/office/drawing/2015/10/21/chartex" xmlns:cx3="http://schemas.microsoft.com/office/drawing/2016/5/9/chartex" xmlns:cx4="http://schemas.microsoft.com/office/drawing/2016/5/10/chartex" xmlns:cx5="http://schemas.microsoft.com/office/drawing/2016/5/11/chartex" xmlns:cx6="http://schemas.microsoft.com/office/drawing/2016/5/12/chartex" xmlns:cx7="http://schemas.microsoft.com/office/drawing/2016/5/13/chartex" xmlns:cx8="http://schemas.microsoft.com/office/drawing/2016/5/14/chartex" xmlns:mc="http://schemas.openxmlformats.org/markup-compatibility/2006" xmlns:aink="http://schemas.microsoft.com/office/drawing/2016/ink" xmlns:am3d="http://schemas.microsoft.com/office/drawing/2017/model3d" xmlns:o="urn:schemas-microsoft-com:office:office" xmlns:oel="http://schemas.microsoft.com/office/2019/extlst" xmlns:r="http://schemas.openxmlformats.org/officeDocument/2006/relationships" xmlns:m="http://schemas.openxmlformats.org/officeDocument/2006/math" xmlns:v="urn:schemas-microsoft-com:vml" xmlns:wp14="http://schemas.microsoft.com/office/word/2010/wordprocessingDrawing" xmlns:wp="http://schemas.openxmlformats.org/drawingml/2006/wordprocessingDrawing" xmlns:w10="urn:schemas-microsoft-com:office:word" xmlns:w="http://schemas.openxmlformats.org/wordprocessingml/2006/main" xmlns:w14="http://schemas.microsoft.com/office/word/2010/wordml" xmlns:w15="http://schemas.microsoft.com/office/word/2012/wordml" xmlns:w16cex="http://schemas.microsoft.com/office/word/2018/wordml/cex" xmlns:w16cid="http://schemas.microsoft.com/office/word/2016/wordml/cid" xmlns:w16="http://schemas.microsoft.com/office/word/2018/wordml" xmlns:w16du="http://schemas.microsoft.com/office/word/2023/wordml/word16du" xmlns:w16sdtdh="http://schemas.microsoft.com/office/word/2020/wordml/sdtdatahash" xmlns:w16se="http://schemas.microsoft.com/office/word/2015/wordml/symex" xmlns:wpg="http://schemas.microsoft.com/office/word/2010/wordprocessingGroup" xmlns:wpi="http://schemas.microsoft.com/office/word/2010/wordprocessingInk" xmlns:wne="http://schemas.microsoft.com/office/word/2006/wordml" xmlns:wps="http://schemas.microsoft.com/office/word/2010/wordprocessingShape" mc:Ignorable="w14 w15 w16se w16cid w16 w16cex w16sdtdh wp14">
   <w:p>
     <w:pPr>
       <w:pStyle w:val="Kopfzeile"/>
@@ -3798,7 +5791,7 @@
 </file>
 
 <file path=word/numbering.xml><?xml version="1.0" encoding="utf-8"?>
-<w:numbering xmlns:wpc="http://schemas.microsoft.com/office/word/2010/wordprocessingCanvas" xmlns:cx="http://schemas.microsoft.com/office/drawing/2014/chartex" xmlns:cx1="http://schemas.microsoft.com/office/drawing/2015/9/8/chartex" xmlns:mc="http://schemas.openxmlformats.org/markup-compatibility/2006" xmlns:o="urn:schemas-microsoft-com:office:office" xmlns:r="http://schemas.openxmlformats.org/officeDocument/2006/relationships" xmlns:m="http://schemas.openxmlformats.org/officeDocument/2006/math" xmlns:v="urn:schemas-microsoft-com:vml" xmlns:wp14="http://schemas.microsoft.com/office/word/2010/wordprocessingDrawing" xmlns:wp="http://schemas.openxmlformats.org/drawingml/2006/wordprocessingDrawing" xmlns:w10="urn:schemas-microsoft-com:office:word" xmlns:w="http://schemas.openxmlformats.org/wordprocessingml/2006/main" xmlns:w14="http://schemas.microsoft.com/office/word/2010/wordml" xmlns:w15="http://schemas.microsoft.com/office/word/2012/wordml" xmlns:w16se="http://schemas.microsoft.com/office/word/2015/wordml/symex" xmlns:wpg="http://schemas.microsoft.com/office/word/2010/wordprocessingGroup" xmlns:wpi="http://schemas.microsoft.com/office/word/2010/wordprocessingInk" xmlns:wne="http://schemas.microsoft.com/office/word/2006/wordml" xmlns:wps="http://schemas.microsoft.com/office/word/2010/wordprocessingShape" mc:Ignorable="w14 w15 w16se wp14">
+<w:numbering xmlns:wpc="http://schemas.microsoft.com/office/word/2010/wordprocessingCanvas" xmlns:cx="http://schemas.microsoft.com/office/drawing/2014/chartex" xmlns:cx1="http://schemas.microsoft.com/office/drawing/2015/9/8/chartex" xmlns:cx2="http://schemas.microsoft.com/office/drawing/2015/10/21/chartex" xmlns:cx3="http://schemas.microsoft.com/office/drawing/2016/5/9/chartex" xmlns:cx4="http://schemas.microsoft.com/office/drawing/2016/5/10/chartex" xmlns:cx5="http://schemas.microsoft.com/office/drawing/2016/5/11/chartex" xmlns:cx6="http://schemas.microsoft.com/office/drawing/2016/5/12/chartex" xmlns:cx7="http://schemas.microsoft.com/office/drawing/2016/5/13/chartex" xmlns:cx8="http://schemas.microsoft.com/office/drawing/2016/5/14/chartex" xmlns:mc="http://schemas.openxmlformats.org/markup-compatibility/2006" xmlns:aink="http://schemas.microsoft.com/office/drawing/2016/ink" xmlns:am3d="http://schemas.microsoft.com/office/drawing/2017/model3d" xmlns:o="urn:schemas-microsoft-com:office:office" xmlns:oel="http://schemas.microsoft.com/office/2019/extlst" xmlns:r="http://schemas.openxmlformats.org/officeDocument/2006/relationships" xmlns:m="http://schemas.openxmlformats.org/officeDocument/2006/math" xmlns:v="urn:schemas-microsoft-com:vml" xmlns:wp14="http://schemas.microsoft.com/office/word/2010/wordprocessingDrawing" xmlns:wp="http://schemas.openxmlformats.org/drawingml/2006/wordprocessingDrawing" xmlns:w10="urn:schemas-microsoft-com:office:word" xmlns:w="http://schemas.openxmlformats.org/wordprocessingml/2006/main" xmlns:w14="http://schemas.microsoft.com/office/word/2010/wordml" xmlns:w15="http://schemas.microsoft.com/office/word/2012/wordml" xmlns:w16cex="http://schemas.microsoft.com/office/word/2018/wordml/cex" xmlns:w16cid="http://schemas.microsoft.com/office/word/2016/wordml/cid" xmlns:w16="http://schemas.microsoft.com/office/word/2018/wordml" xmlns:w16du="http://schemas.microsoft.com/office/word/2023/wordml/word16du" xmlns:w16sdtdh="http://schemas.microsoft.com/office/word/2020/wordml/sdtdatahash" xmlns:w16se="http://schemas.microsoft.com/office/word/2015/wordml/symex" xmlns:wpg="http://schemas.microsoft.com/office/word/2010/wordprocessingGroup" xmlns:wpi="http://schemas.microsoft.com/office/word/2010/wordprocessingInk" xmlns:wne="http://schemas.microsoft.com/office/word/2006/wordml" xmlns:wps="http://schemas.microsoft.com/office/word/2010/wordprocessingShape" mc:Ignorable="w14 w15 w16se w16cid w16 w16cex w16sdtdh wp14">
   <w:abstractNum w:abstractNumId="0" w15:restartNumberingAfterBreak="0">
     <w:nsid w:val="02826AC4"/>
     <w:multiLevelType w:val="multilevel"/>
@@ -8127,6 +10120,119 @@
     </w:lvl>
   </w:abstractNum>
   <w:abstractNum w:abstractNumId="32" w15:restartNumberingAfterBreak="0">
+    <w:nsid w:val="5DAD1056"/>
+    <w:multiLevelType w:val="hybridMultilevel"/>
+    <w:tmpl w:val="894834CE"/>
+    <w:lvl w:ilvl="0" w:tplc="A19695C0">
+      <w:start w:val="2"/>
+      <w:numFmt w:val="bullet"/>
+      <w:lvlText w:val="-"/>
+      <w:lvlJc w:val="left"/>
+      <w:pPr>
+        <w:ind w:left="720" w:hanging="360"/>
+      </w:pPr>
+      <w:rPr>
+        <w:rFonts w:ascii="Arial" w:eastAsia="Times New Roman" w:hAnsi="Arial" w:cs="Arial" w:hint="default"/>
+      </w:rPr>
+    </w:lvl>
+    <w:lvl w:ilvl="1" w:tplc="08090003">
+      <w:start w:val="1"/>
+      <w:numFmt w:val="bullet"/>
+      <w:lvlText w:val="o"/>
+      <w:lvlJc w:val="left"/>
+      <w:pPr>
+        <w:ind w:left="1440" w:hanging="360"/>
+      </w:pPr>
+      <w:rPr>
+        <w:rFonts w:ascii="Courier New" w:hAnsi="Courier New" w:cs="Courier New" w:hint="default"/>
+      </w:rPr>
+    </w:lvl>
+    <w:lvl w:ilvl="2" w:tplc="08090005" w:tentative="1">
+      <w:start w:val="1"/>
+      <w:numFmt w:val="bullet"/>
+      <w:lvlText w:val=""/>
+      <w:lvlJc w:val="left"/>
+      <w:pPr>
+        <w:ind w:left="2160" w:hanging="360"/>
+      </w:pPr>
+      <w:rPr>
+        <w:rFonts w:ascii="Wingdings" w:hAnsi="Wingdings" w:hint="default"/>
+      </w:rPr>
+    </w:lvl>
+    <w:lvl w:ilvl="3" w:tplc="08090001" w:tentative="1">
+      <w:start w:val="1"/>
+      <w:numFmt w:val="bullet"/>
+      <w:lvlText w:val=""/>
+      <w:lvlJc w:val="left"/>
+      <w:pPr>
+        <w:ind w:left="2880" w:hanging="360"/>
+      </w:pPr>
+      <w:rPr>
+        <w:rFonts w:ascii="Symbol" w:hAnsi="Symbol" w:hint="default"/>
+      </w:rPr>
+    </w:lvl>
+    <w:lvl w:ilvl="4" w:tplc="08090003" w:tentative="1">
+      <w:start w:val="1"/>
+      <w:numFmt w:val="bullet"/>
+      <w:lvlText w:val="o"/>
+      <w:lvlJc w:val="left"/>
+      <w:pPr>
+        <w:ind w:left="3600" w:hanging="360"/>
+      </w:pPr>
+      <w:rPr>
+        <w:rFonts w:ascii="Courier New" w:hAnsi="Courier New" w:cs="Courier New" w:hint="default"/>
+      </w:rPr>
+    </w:lvl>
+    <w:lvl w:ilvl="5" w:tplc="08090005" w:tentative="1">
+      <w:start w:val="1"/>
+      <w:numFmt w:val="bullet"/>
+      <w:lvlText w:val=""/>
+      <w:lvlJc w:val="left"/>
+      <w:pPr>
+        <w:ind w:left="4320" w:hanging="360"/>
+      </w:pPr>
+      <w:rPr>
+        <w:rFonts w:ascii="Wingdings" w:hAnsi="Wingdings" w:hint="default"/>
+      </w:rPr>
+    </w:lvl>
+    <w:lvl w:ilvl="6" w:tplc="08090001" w:tentative="1">
+      <w:start w:val="1"/>
+      <w:numFmt w:val="bullet"/>
+      <w:lvlText w:val=""/>
+      <w:lvlJc w:val="left"/>
+      <w:pPr>
+        <w:ind w:left="5040" w:hanging="360"/>
+      </w:pPr>
+      <w:rPr>
+        <w:rFonts w:ascii="Symbol" w:hAnsi="Symbol" w:hint="default"/>
+      </w:rPr>
+    </w:lvl>
+    <w:lvl w:ilvl="7" w:tplc="08090003" w:tentative="1">
+      <w:start w:val="1"/>
+      <w:numFmt w:val="bullet"/>
+      <w:lvlText w:val="o"/>
+      <w:lvlJc w:val="left"/>
+      <w:pPr>
+        <w:ind w:left="5760" w:hanging="360"/>
+      </w:pPr>
+      <w:rPr>
+        <w:rFonts w:ascii="Courier New" w:hAnsi="Courier New" w:cs="Courier New" w:hint="default"/>
+      </w:rPr>
+    </w:lvl>
+    <w:lvl w:ilvl="8" w:tplc="08090005" w:tentative="1">
+      <w:start w:val="1"/>
+      <w:numFmt w:val="bullet"/>
+      <w:lvlText w:val=""/>
+      <w:lvlJc w:val="left"/>
+      <w:pPr>
+        <w:ind w:left="6480" w:hanging="360"/>
+      </w:pPr>
+      <w:rPr>
+        <w:rFonts w:ascii="Wingdings" w:hAnsi="Wingdings" w:hint="default"/>
+      </w:rPr>
+    </w:lvl>
+  </w:abstractNum>
+  <w:abstractNum w:abstractNumId="33" w15:restartNumberingAfterBreak="0">
     <w:nsid w:val="5EDE3305"/>
     <w:multiLevelType w:val="multilevel"/>
     <w:tmpl w:val="7DAEDED0"/>
@@ -8266,7 +10372,7 @@
       </w:rPr>
     </w:lvl>
   </w:abstractNum>
-  <w:abstractNum w:abstractNumId="33" w15:restartNumberingAfterBreak="0">
+  <w:abstractNum w:abstractNumId="34" w15:restartNumberingAfterBreak="0">
     <w:nsid w:val="604A40AD"/>
     <w:multiLevelType w:val="hybridMultilevel"/>
     <w:tmpl w:val="E3027508"/>
@@ -8406,7 +10512,7 @@
       </w:rPr>
     </w:lvl>
   </w:abstractNum>
-  <w:abstractNum w:abstractNumId="34" w15:restartNumberingAfterBreak="0">
+  <w:abstractNum w:abstractNumId="35" w15:restartNumberingAfterBreak="0">
     <w:nsid w:val="66E06ECE"/>
     <w:multiLevelType w:val="hybridMultilevel"/>
     <w:tmpl w:val="635C15B6"/>
@@ -8546,7 +10652,7 @@
       </w:rPr>
     </w:lvl>
   </w:abstractNum>
-  <w:abstractNum w:abstractNumId="35" w15:restartNumberingAfterBreak="0">
+  <w:abstractNum w:abstractNumId="36" w15:restartNumberingAfterBreak="0">
     <w:nsid w:val="67125C49"/>
     <w:multiLevelType w:val="hybridMultilevel"/>
     <w:tmpl w:val="608EB728"/>
@@ -8686,7 +10792,7 @@
       </w:rPr>
     </w:lvl>
   </w:abstractNum>
-  <w:abstractNum w:abstractNumId="36" w15:restartNumberingAfterBreak="0">
+  <w:abstractNum w:abstractNumId="37" w15:restartNumberingAfterBreak="0">
     <w:nsid w:val="67B8582D"/>
     <w:multiLevelType w:val="multilevel"/>
     <w:tmpl w:val="209A3BFE"/>
@@ -8826,7 +10932,7 @@
       </w:rPr>
     </w:lvl>
   </w:abstractNum>
-  <w:abstractNum w:abstractNumId="37" w15:restartNumberingAfterBreak="0">
+  <w:abstractNum w:abstractNumId="38" w15:restartNumberingAfterBreak="0">
     <w:nsid w:val="692A32AB"/>
     <w:multiLevelType w:val="multilevel"/>
     <w:tmpl w:val="20EEA3B6"/>
@@ -8966,7 +11072,7 @@
       </w:rPr>
     </w:lvl>
   </w:abstractNum>
-  <w:abstractNum w:abstractNumId="38" w15:restartNumberingAfterBreak="0">
+  <w:abstractNum w:abstractNumId="39" w15:restartNumberingAfterBreak="0">
     <w:nsid w:val="697621B3"/>
     <w:multiLevelType w:val="multilevel"/>
     <w:tmpl w:val="8416E44C"/>
@@ -9106,7 +11212,7 @@
       </w:rPr>
     </w:lvl>
   </w:abstractNum>
-  <w:abstractNum w:abstractNumId="39" w15:restartNumberingAfterBreak="0">
+  <w:abstractNum w:abstractNumId="40" w15:restartNumberingAfterBreak="0">
     <w:nsid w:val="6B597173"/>
     <w:multiLevelType w:val="hybridMultilevel"/>
     <w:tmpl w:val="EDC8AB52"/>
@@ -9246,7 +11352,7 @@
       </w:rPr>
     </w:lvl>
   </w:abstractNum>
-  <w:abstractNum w:abstractNumId="40" w15:restartNumberingAfterBreak="0">
+  <w:abstractNum w:abstractNumId="41" w15:restartNumberingAfterBreak="0">
     <w:nsid w:val="6DF76EAC"/>
     <w:multiLevelType w:val="hybridMultilevel"/>
     <w:tmpl w:val="B49C70A0"/>
@@ -9386,7 +11492,7 @@
       </w:rPr>
     </w:lvl>
   </w:abstractNum>
-  <w:abstractNum w:abstractNumId="41" w15:restartNumberingAfterBreak="0">
+  <w:abstractNum w:abstractNumId="42" w15:restartNumberingAfterBreak="0">
     <w:nsid w:val="6E95288C"/>
     <w:multiLevelType w:val="multilevel"/>
     <w:tmpl w:val="8ABE2EAE"/>
@@ -9526,7 +11632,7 @@
       </w:rPr>
     </w:lvl>
   </w:abstractNum>
-  <w:abstractNum w:abstractNumId="42" w15:restartNumberingAfterBreak="0">
+  <w:abstractNum w:abstractNumId="43" w15:restartNumberingAfterBreak="0">
     <w:nsid w:val="736A6A0C"/>
     <w:multiLevelType w:val="hybridMultilevel"/>
     <w:tmpl w:val="2F24CD92"/>
@@ -9666,7 +11772,7 @@
       </w:rPr>
     </w:lvl>
   </w:abstractNum>
-  <w:abstractNum w:abstractNumId="43" w15:restartNumberingAfterBreak="0">
+  <w:abstractNum w:abstractNumId="44" w15:restartNumberingAfterBreak="0">
     <w:nsid w:val="7C3A0B3F"/>
     <w:multiLevelType w:val="hybridMultilevel"/>
     <w:tmpl w:val="5AAA8E3E"/>
@@ -9806,7 +11912,7 @@
       </w:rPr>
     </w:lvl>
   </w:abstractNum>
-  <w:abstractNum w:abstractNumId="44" w15:restartNumberingAfterBreak="0">
+  <w:abstractNum w:abstractNumId="45" w15:restartNumberingAfterBreak="0">
     <w:nsid w:val="7C43767E"/>
     <w:multiLevelType w:val="multilevel"/>
     <w:tmpl w:val="727A216E"/>
@@ -9946,7 +12052,7 @@
       </w:rPr>
     </w:lvl>
   </w:abstractNum>
-  <w:abstractNum w:abstractNumId="45" w15:restartNumberingAfterBreak="0">
+  <w:abstractNum w:abstractNumId="46" w15:restartNumberingAfterBreak="0">
     <w:nsid w:val="7DFA4465"/>
     <w:multiLevelType w:val="hybridMultilevel"/>
     <w:tmpl w:val="448E913E"/>
@@ -10086,7 +12192,7 @@
       </w:rPr>
     </w:lvl>
   </w:abstractNum>
-  <w:abstractNum w:abstractNumId="46" w15:restartNumberingAfterBreak="0">
+  <w:abstractNum w:abstractNumId="47" w15:restartNumberingAfterBreak="0">
     <w:nsid w:val="7EED0D36"/>
     <w:multiLevelType w:val="multilevel"/>
     <w:tmpl w:val="A2D8D960"/>
@@ -10225,152 +12331,155 @@
       </w:rPr>
     </w:lvl>
   </w:abstractNum>
-  <w:num w:numId="1">
+  <w:num w:numId="1" w16cid:durableId="321158451">
+    <w:abstractNumId w:val="35"/>
+  </w:num>
+  <w:num w:numId="2" w16cid:durableId="1216620158">
+    <w:abstractNumId w:val="16"/>
+  </w:num>
+  <w:num w:numId="3" w16cid:durableId="1789886337">
     <w:abstractNumId w:val="34"/>
   </w:num>
-  <w:num w:numId="2">
-    <w:abstractNumId w:val="16"/>
+  <w:num w:numId="4" w16cid:durableId="2013603125">
+    <w:abstractNumId w:val="41"/>
   </w:num>
-  <w:num w:numId="3">
+  <w:num w:numId="5" w16cid:durableId="755252422">
+    <w:abstractNumId w:val="4"/>
+  </w:num>
+  <w:num w:numId="6" w16cid:durableId="379401219">
+    <w:abstractNumId w:val="27"/>
+  </w:num>
+  <w:num w:numId="7" w16cid:durableId="446583633">
+    <w:abstractNumId w:val="18"/>
+  </w:num>
+  <w:num w:numId="8" w16cid:durableId="39597571">
+    <w:abstractNumId w:val="9"/>
+  </w:num>
+  <w:num w:numId="9" w16cid:durableId="345206235">
+    <w:abstractNumId w:val="37"/>
+  </w:num>
+  <w:num w:numId="10" w16cid:durableId="895046001">
+    <w:abstractNumId w:val="3"/>
+  </w:num>
+  <w:num w:numId="11" w16cid:durableId="2105878213">
+    <w:abstractNumId w:val="6"/>
+  </w:num>
+  <w:num w:numId="12" w16cid:durableId="1533030491">
+    <w:abstractNumId w:val="7"/>
+  </w:num>
+  <w:num w:numId="13" w16cid:durableId="125896788">
+    <w:abstractNumId w:val="20"/>
+  </w:num>
+  <w:num w:numId="14" w16cid:durableId="276448774">
+    <w:abstractNumId w:val="36"/>
+  </w:num>
+  <w:num w:numId="15" w16cid:durableId="117602157">
+    <w:abstractNumId w:val="13"/>
+  </w:num>
+  <w:num w:numId="16" w16cid:durableId="1765031087">
+    <w:abstractNumId w:val="39"/>
+  </w:num>
+  <w:num w:numId="17" w16cid:durableId="1130170434">
+    <w:abstractNumId w:val="1"/>
+  </w:num>
+  <w:num w:numId="18" w16cid:durableId="2133592038">
+    <w:abstractNumId w:val="2"/>
+  </w:num>
+  <w:num w:numId="19" w16cid:durableId="619998616">
+    <w:abstractNumId w:val="44"/>
+  </w:num>
+  <w:num w:numId="20" w16cid:durableId="57703476">
+    <w:abstractNumId w:val="40"/>
+  </w:num>
+  <w:num w:numId="21" w16cid:durableId="621305072">
+    <w:abstractNumId w:val="8"/>
+  </w:num>
+  <w:num w:numId="22" w16cid:durableId="1815944329">
+    <w:abstractNumId w:val="38"/>
+  </w:num>
+  <w:num w:numId="23" w16cid:durableId="573319247">
+    <w:abstractNumId w:val="31"/>
+  </w:num>
+  <w:num w:numId="24" w16cid:durableId="1855730847">
+    <w:abstractNumId w:val="23"/>
+  </w:num>
+  <w:num w:numId="25" w16cid:durableId="1588077816">
+    <w:abstractNumId w:val="19"/>
+  </w:num>
+  <w:num w:numId="26" w16cid:durableId="867597173">
+    <w:abstractNumId w:val="21"/>
+  </w:num>
+  <w:num w:numId="27" w16cid:durableId="963117217">
     <w:abstractNumId w:val="33"/>
   </w:num>
-  <w:num w:numId="4">
-    <w:abstractNumId w:val="40"/>
+  <w:num w:numId="28" w16cid:durableId="836656837">
+    <w:abstractNumId w:val="10"/>
   </w:num>
-  <w:num w:numId="5">
-    <w:abstractNumId w:val="4"/>
+  <w:num w:numId="29" w16cid:durableId="379129238">
+    <w:abstractNumId w:val="42"/>
   </w:num>
-  <w:num w:numId="6">
-    <w:abstractNumId w:val="27"/>
+  <w:num w:numId="30" w16cid:durableId="1149787104">
+    <w:abstractNumId w:val="28"/>
   </w:num>
-  <w:num w:numId="7">
-    <w:abstractNumId w:val="18"/>
+  <w:num w:numId="31" w16cid:durableId="1121219693">
+    <w:abstractNumId w:val="14"/>
   </w:num>
-  <w:num w:numId="8">
-    <w:abstractNumId w:val="9"/>
+  <w:num w:numId="32" w16cid:durableId="1869365427">
+    <w:abstractNumId w:val="22"/>
   </w:num>
-  <w:num w:numId="9">
-    <w:abstractNumId w:val="36"/>
+  <w:num w:numId="33" w16cid:durableId="585575799">
+    <w:abstractNumId w:val="12"/>
   </w:num>
-  <w:num w:numId="10">
-    <w:abstractNumId w:val="3"/>
+  <w:num w:numId="34" w16cid:durableId="1829398257">
+    <w:abstractNumId w:val="25"/>
   </w:num>
-  <w:num w:numId="11">
-    <w:abstractNumId w:val="6"/>
+  <w:num w:numId="35" w16cid:durableId="2024743087">
+    <w:abstractNumId w:val="0"/>
   </w:num>
-  <w:num w:numId="12">
-    <w:abstractNumId w:val="7"/>
+  <w:num w:numId="36" w16cid:durableId="1785036231">
+    <w:abstractNumId w:val="26"/>
   </w:num>
-  <w:num w:numId="13">
-    <w:abstractNumId w:val="20"/>
+  <w:num w:numId="37" w16cid:durableId="1830903174">
+    <w:abstractNumId w:val="47"/>
   </w:num>
-  <w:num w:numId="14">
-    <w:abstractNumId w:val="35"/>
+  <w:num w:numId="38" w16cid:durableId="579606826">
+    <w:abstractNumId w:val="29"/>
   </w:num>
-  <w:num w:numId="15">
-    <w:abstractNumId w:val="13"/>
+  <w:num w:numId="39" w16cid:durableId="928854819">
+    <w:abstractNumId w:val="30"/>
   </w:num>
-  <w:num w:numId="16">
-    <w:abstractNumId w:val="38"/>
+  <w:num w:numId="40" w16cid:durableId="837579226">
+    <w:abstractNumId w:val="24"/>
   </w:num>
-  <w:num w:numId="17">
-    <w:abstractNumId w:val="1"/>
+  <w:num w:numId="41" w16cid:durableId="1801728114">
+    <w:abstractNumId w:val="45"/>
   </w:num>
-  <w:num w:numId="18">
-    <w:abstractNumId w:val="2"/>
+  <w:num w:numId="42" w16cid:durableId="1103112396">
+    <w:abstractNumId w:val="11"/>
   </w:num>
-  <w:num w:numId="19">
+  <w:num w:numId="43" w16cid:durableId="1253932579">
+    <w:abstractNumId w:val="46"/>
+  </w:num>
+  <w:num w:numId="44" w16cid:durableId="91249693">
+    <w:abstractNumId w:val="15"/>
+  </w:num>
+  <w:num w:numId="45" w16cid:durableId="1113937988">
+    <w:abstractNumId w:val="5"/>
+  </w:num>
+  <w:num w:numId="46" w16cid:durableId="825508395">
     <w:abstractNumId w:val="43"/>
   </w:num>
-  <w:num w:numId="20">
-    <w:abstractNumId w:val="39"/>
+  <w:num w:numId="47" w16cid:durableId="323553589">
+    <w:abstractNumId w:val="17"/>
   </w:num>
-  <w:num w:numId="21">
-    <w:abstractNumId w:val="8"/>
-  </w:num>
-  <w:num w:numId="22">
-    <w:abstractNumId w:val="37"/>
-  </w:num>
-  <w:num w:numId="23">
-    <w:abstractNumId w:val="31"/>
-  </w:num>
-  <w:num w:numId="24">
-    <w:abstractNumId w:val="23"/>
-  </w:num>
-  <w:num w:numId="25">
-    <w:abstractNumId w:val="19"/>
-  </w:num>
-  <w:num w:numId="26">
-    <w:abstractNumId w:val="21"/>
-  </w:num>
-  <w:num w:numId="27">
+  <w:num w:numId="48" w16cid:durableId="259803763">
     <w:abstractNumId w:val="32"/>
-  </w:num>
-  <w:num w:numId="28">
-    <w:abstractNumId w:val="10"/>
-  </w:num>
-  <w:num w:numId="29">
-    <w:abstractNumId w:val="41"/>
-  </w:num>
-  <w:num w:numId="30">
-    <w:abstractNumId w:val="28"/>
-  </w:num>
-  <w:num w:numId="31">
-    <w:abstractNumId w:val="14"/>
-  </w:num>
-  <w:num w:numId="32">
-    <w:abstractNumId w:val="22"/>
-  </w:num>
-  <w:num w:numId="33">
-    <w:abstractNumId w:val="12"/>
-  </w:num>
-  <w:num w:numId="34">
-    <w:abstractNumId w:val="25"/>
-  </w:num>
-  <w:num w:numId="35">
-    <w:abstractNumId w:val="0"/>
-  </w:num>
-  <w:num w:numId="36">
-    <w:abstractNumId w:val="26"/>
-  </w:num>
-  <w:num w:numId="37">
-    <w:abstractNumId w:val="46"/>
-  </w:num>
-  <w:num w:numId="38">
-    <w:abstractNumId w:val="29"/>
-  </w:num>
-  <w:num w:numId="39">
-    <w:abstractNumId w:val="30"/>
-  </w:num>
-  <w:num w:numId="40">
-    <w:abstractNumId w:val="24"/>
-  </w:num>
-  <w:num w:numId="41">
-    <w:abstractNumId w:val="44"/>
-  </w:num>
-  <w:num w:numId="42">
-    <w:abstractNumId w:val="11"/>
-  </w:num>
-  <w:num w:numId="43">
-    <w:abstractNumId w:val="45"/>
-  </w:num>
-  <w:num w:numId="44">
-    <w:abstractNumId w:val="15"/>
-  </w:num>
-  <w:num w:numId="45">
-    <w:abstractNumId w:val="5"/>
-  </w:num>
-  <w:num w:numId="46">
-    <w:abstractNumId w:val="42"/>
-  </w:num>
-  <w:num w:numId="47">
-    <w:abstractNumId w:val="17"/>
   </w:num>
 </w:numbering>
 </file>
 
 <file path=word/styles.xml><?xml version="1.0" encoding="utf-8"?>
-<w:styles xmlns:mc="http://schemas.openxmlformats.org/markup-compatibility/2006" xmlns:r="http://schemas.openxmlformats.org/officeDocument/2006/relationships" xmlns:w="http://schemas.openxmlformats.org/wordprocessingml/2006/main" xmlns:w14="http://schemas.microsoft.com/office/word/2010/wordml" xmlns:w15="http://schemas.microsoft.com/office/word/2012/wordml" xmlns:w16se="http://schemas.microsoft.com/office/word/2015/wordml/symex" mc:Ignorable="w14 w15 w16se">
+<w:styles xmlns:mc="http://schemas.openxmlformats.org/markup-compatibility/2006" xmlns:r="http://schemas.openxmlformats.org/officeDocument/2006/relationships" xmlns:w="http://schemas.openxmlformats.org/wordprocessingml/2006/main" xmlns:w14="http://schemas.microsoft.com/office/word/2010/wordml" xmlns:w15="http://schemas.microsoft.com/office/word/2012/wordml" xmlns:w16cex="http://schemas.microsoft.com/office/word/2018/wordml/cex" xmlns:w16cid="http://schemas.microsoft.com/office/word/2016/wordml/cid" xmlns:w16="http://schemas.microsoft.com/office/word/2018/wordml" xmlns:w16sdtdh="http://schemas.microsoft.com/office/word/2020/wordml/sdtdatahash" xmlns:w16se="http://schemas.microsoft.com/office/word/2015/wordml/symex" mc:Ignorable="w14 w15 w16se w16cid w16 w16cex w16sdtdh">
   <w:docDefaults>
     <w:rPrDefault>
       <w:rPr>
@@ -10386,7 +12495,7 @@
       </w:pPr>
     </w:pPrDefault>
   </w:docDefaults>
-  <w:latentStyles w:defLockedState="0" w:defUIPriority="99" w:defSemiHidden="0" w:defUnhideWhenUsed="0" w:defQFormat="0" w:count="371">
+  <w:latentStyles w:defLockedState="0" w:defUIPriority="99" w:defSemiHidden="0" w:defUnhideWhenUsed="0" w:defQFormat="0" w:count="376">
     <w:lsdException w:name="Normal" w:uiPriority="0" w:qFormat="1"/>
     <w:lsdException w:name="heading 1" w:uiPriority="9" w:qFormat="1"/>
     <w:lsdException w:name="heading 2" w:uiPriority="9" w:qFormat="1"/>
@@ -10418,7 +12527,13 @@
     <w:lsdException w:name="Body Text First Indent" w:semiHidden="1" w:unhideWhenUsed="1"/>
     <w:lsdException w:name="Strong" w:uiPriority="22" w:qFormat="1"/>
     <w:lsdException w:name="Emphasis" w:uiPriority="20" w:qFormat="1"/>
+    <w:lsdException w:name="HTML Keyboard" w:semiHidden="1" w:unhideWhenUsed="1"/>
     <w:lsdException w:name="Normal Table" w:semiHidden="1" w:unhideWhenUsed="1"/>
+    <w:lsdException w:name="annotation subject" w:semiHidden="1" w:unhideWhenUsed="1"/>
+    <w:lsdException w:name="No List" w:semiHidden="1" w:unhideWhenUsed="1"/>
+    <w:lsdException w:name="Outline List 1" w:semiHidden="1" w:unhideWhenUsed="1"/>
+    <w:lsdException w:name="Outline List 2" w:semiHidden="1" w:unhideWhenUsed="1"/>
+    <w:lsdException w:name="Outline List 3" w:semiHidden="1" w:unhideWhenUsed="1"/>
     <w:lsdException w:name="Table Simple 1" w:semiHidden="1" w:unhideWhenUsed="1"/>
     <w:lsdException w:name="Table Simple 2" w:semiHidden="1" w:unhideWhenUsed="1"/>
     <w:lsdException w:name="Table Simple 3" w:semiHidden="1" w:unhideWhenUsed="1"/>
@@ -10461,6 +12576,7 @@
     <w:lsdException w:name="Table Web 1" w:semiHidden="1" w:unhideWhenUsed="1"/>
     <w:lsdException w:name="Table Web 2" w:semiHidden="1" w:unhideWhenUsed="1"/>
     <w:lsdException w:name="Table Web 3" w:semiHidden="1" w:unhideWhenUsed="1"/>
+    <w:lsdException w:name="Balloon Text" w:semiHidden="1" w:unhideWhenUsed="1"/>
     <w:lsdException w:name="Table Grid" w:uiPriority="59"/>
     <w:lsdException w:name="Table Theme" w:semiHidden="1" w:unhideWhenUsed="1"/>
     <w:lsdException w:name="Placeholder Text" w:semiHidden="1"/>
@@ -10678,6 +12794,11 @@
     <w:lsdException w:name="List Table 5 Dark Accent 6" w:uiPriority="50"/>
     <w:lsdException w:name="List Table 6 Colorful Accent 6" w:uiPriority="51"/>
     <w:lsdException w:name="List Table 7 Colorful Accent 6" w:uiPriority="52"/>
+    <w:lsdException w:name="Mention" w:semiHidden="1" w:unhideWhenUsed="1"/>
+    <w:lsdException w:name="Smart Hyperlink" w:semiHidden="1" w:unhideWhenUsed="1"/>
+    <w:lsdException w:name="Hashtag" w:semiHidden="1" w:unhideWhenUsed="1"/>
+    <w:lsdException w:name="Unresolved Mention" w:semiHidden="1" w:unhideWhenUsed="1"/>
+    <w:lsdException w:name="Smart Link" w:semiHidden="1" w:unhideWhenUsed="1"/>
   </w:latentStyles>
   <w:style w:type="paragraph" w:default="1" w:styleId="Standard">
     <w:name w:val="Normal"/>
@@ -11393,6 +13514,18 @@
       </w:numPr>
     </w:pPr>
   </w:style>
+  <w:style w:type="character" w:styleId="NichtaufgelsteErwhnung">
+    <w:name w:val="Unresolved Mention"/>
+    <w:basedOn w:val="Absatz-Standardschriftart"/>
+    <w:uiPriority w:val="99"/>
+    <w:semiHidden/>
+    <w:unhideWhenUsed/>
+    <w:rsid w:val="0031682F"/>
+    <w:rPr>
+      <w:color w:val="605E5C"/>
+      <w:shd w:val="clear" w:color="auto" w:fill="E1DFDD"/>
+    </w:rPr>
+  </w:style>
 </w:styles>
 </file>
 

</xml_diff>

<commit_message>
Einfügen der nach PlantUML portierter Entwurfsmuster in das Entwurfsdokument und Anlegen der passenden Ordnerstruktur für Entwurfsmuster.
</commit_message>
<xml_diff>
--- a/02_Entwurf/Systementwurf_TeamC_V1.0.docx
+++ b/02_Entwurf/Systementwurf_TeamC_V1.0.docx
@@ -275,7 +275,7 @@
               <w:fldChar w:fldCharType="separate"/>
             </w:r>
             <w:r>
-              <w:t>30.04.2023 10:38</w:t>
+              <w:t>04.05.2023 20:23</w:t>
             </w:r>
             <w:r>
               <w:fldChar w:fldCharType="end"/>
@@ -2396,39 +2396,7 @@
           <w:sz w:val="20"/>
           <w:szCs w:val="20"/>
         </w:rPr>
-        <w:t xml:space="preserve">Realisierung des Systems unter der Verwendung der MVVM-Architektur, das aus drei </w:t>
-      </w:r>
-      <w:proofErr w:type="spellStart"/>
-      <w:r>
-        <w:rPr>
-          <w:sz w:val="20"/>
-          <w:szCs w:val="20"/>
-        </w:rPr>
-        <w:t>Kernkomponentnen</w:t>
-      </w:r>
-      <w:proofErr w:type="spellEnd"/>
-      <w:r>
-        <w:rPr>
-          <w:sz w:val="20"/>
-          <w:szCs w:val="20"/>
-        </w:rPr>
-        <w:t xml:space="preserve"> besteht, Mende, View und </w:t>
-      </w:r>
-      <w:proofErr w:type="spellStart"/>
-      <w:r>
-        <w:rPr>
-          <w:sz w:val="20"/>
-          <w:szCs w:val="20"/>
-        </w:rPr>
-        <w:t>ViewModel</w:t>
-      </w:r>
-      <w:proofErr w:type="spellEnd"/>
-      <w:r>
-        <w:rPr>
-          <w:sz w:val="20"/>
-          <w:szCs w:val="20"/>
-        </w:rPr>
-        <w:t xml:space="preserve">. </w:t>
+        <w:t xml:space="preserve">Realisierung des Systems unter der Verwendung der MVVM-Architektur, das aus drei Kernkomponentnen besteht, Mende, View und ViewModel. </w:t>
       </w:r>
       <w:r>
         <w:rPr>
@@ -2488,10 +2456,10 @@
           <w:szCs w:val="20"/>
         </w:rPr>
         <w:drawing>
-          <wp:inline distT="0" distB="0" distL="0" distR="0" wp14:anchorId="09742B83" wp14:editId="48B5FCC2">
-            <wp:extent cx="5753100" cy="1323975"/>
-            <wp:effectExtent l="0" t="0" r="0" b="9525"/>
-            <wp:docPr id="4" name="Grafik 4"/>
+          <wp:inline distT="0" distB="0" distL="0" distR="0" wp14:anchorId="1D3888CC" wp14:editId="5965D956">
+            <wp:extent cx="5759450" cy="496570"/>
+            <wp:effectExtent l="0" t="0" r="0" b="0"/>
+            <wp:docPr id="800484479" name="Grafik 1"/>
             <wp:cNvGraphicFramePr>
               <a:graphicFrameLocks xmlns:a="http://schemas.openxmlformats.org/drawingml/2006/main" noChangeAspect="1"/>
             </wp:cNvGraphicFramePr>
@@ -2499,36 +2467,29 @@
               <a:graphicData uri="http://schemas.openxmlformats.org/drawingml/2006/picture">
                 <pic:pic xmlns:pic="http://schemas.openxmlformats.org/drawingml/2006/picture">
                   <pic:nvPicPr>
-                    <pic:cNvPr id="0" name="Picture 1"/>
-                    <pic:cNvPicPr>
-                      <a:picLocks noChangeAspect="1" noChangeArrowheads="1"/>
-                    </pic:cNvPicPr>
+                    <pic:cNvPr id="800484479" name=""/>
+                    <pic:cNvPicPr/>
                   </pic:nvPicPr>
                   <pic:blipFill>
                     <a:blip r:embed="rId7">
                       <a:extLst>
-                        <a:ext uri="{28A0092B-C50C-407E-A947-70E740481C1C}">
-                          <a14:useLocalDpi xmlns:a14="http://schemas.microsoft.com/office/drawing/2010/main" val="0"/>
+                        <a:ext uri="{96DAC541-7B7A-43D3-8B79-37D633B846F1}">
+                          <asvg:svgBlip xmlns:asvg="http://schemas.microsoft.com/office/drawing/2016/SVG/main" r:embed="rId8"/>
                         </a:ext>
                       </a:extLst>
                     </a:blip>
-                    <a:srcRect/>
                     <a:stretch>
                       <a:fillRect/>
                     </a:stretch>
                   </pic:blipFill>
-                  <pic:spPr bwMode="auto">
+                  <pic:spPr>
                     <a:xfrm>
                       <a:off x="0" y="0"/>
-                      <a:ext cx="5753100" cy="1323975"/>
+                      <a:ext cx="5759450" cy="496570"/>
                     </a:xfrm>
                     <a:prstGeom prst="rect">
                       <a:avLst/>
                     </a:prstGeom>
-                    <a:noFill/>
-                    <a:ln>
-                      <a:noFill/>
-                    </a:ln>
                   </pic:spPr>
                 </pic:pic>
               </a:graphicData>
@@ -2557,139 +2518,98 @@
           <w:sz w:val="20"/>
           <w:szCs w:val="20"/>
         </w:rPr>
-        <w:t xml:space="preserve">Die View ist für die Darstellung der Benutzeroberfläche verantwortlich. Sie zeigt dem Benutzer die Daten an, die vom </w:t>
-      </w:r>
-      <w:proofErr w:type="spellStart"/>
-      <w:r>
-        <w:rPr>
-          <w:sz w:val="20"/>
-          <w:szCs w:val="20"/>
-        </w:rPr>
-        <w:t>ViewModel</w:t>
-      </w:r>
-      <w:proofErr w:type="spellEnd"/>
-      <w:r>
-        <w:rPr>
-          <w:sz w:val="20"/>
-          <w:szCs w:val="20"/>
-        </w:rPr>
-        <w:t xml:space="preserve"> bereitgestellt werden, und ermöglicht es dem Benutzer, Aktionen auszuführen, die vom </w:t>
-      </w:r>
-      <w:proofErr w:type="spellStart"/>
-      <w:r>
-        <w:rPr>
-          <w:sz w:val="20"/>
-          <w:szCs w:val="20"/>
-        </w:rPr>
-        <w:t>ViewModel</w:t>
-      </w:r>
-      <w:proofErr w:type="spellEnd"/>
-      <w:r>
-        <w:rPr>
-          <w:sz w:val="20"/>
-          <w:szCs w:val="20"/>
-        </w:rPr>
-        <w:t xml:space="preserve"> verarbeitet werden.</w:t>
-      </w:r>
-    </w:p>
-    <w:p>
-      <w:pPr>
-        <w:rPr>
-          <w:sz w:val="20"/>
-          <w:szCs w:val="20"/>
-        </w:rPr>
-      </w:pPr>
-    </w:p>
-    <w:p>
-      <w:pPr>
-        <w:rPr>
-          <w:sz w:val="20"/>
-          <w:szCs w:val="20"/>
-        </w:rPr>
-      </w:pPr>
-      <w:r>
-        <w:rPr>
-          <w:sz w:val="20"/>
-          <w:szCs w:val="20"/>
-        </w:rPr>
-        <w:t xml:space="preserve">Das </w:t>
-      </w:r>
-      <w:proofErr w:type="spellStart"/>
-      <w:r>
-        <w:rPr>
-          <w:sz w:val="20"/>
-          <w:szCs w:val="20"/>
-        </w:rPr>
-        <w:t>ViewModel</w:t>
-      </w:r>
-      <w:proofErr w:type="spellEnd"/>
-      <w:r>
-        <w:rPr>
-          <w:sz w:val="20"/>
-          <w:szCs w:val="20"/>
-        </w:rPr>
-        <w:t xml:space="preserve"> dient als Verbindung zwischen der View und dem Model. Es stellt der View die Daten zur Verfügung, die für die Darstellung benötigt werden, und verarbeitet die Aktionen, die der Benutzer ausführt. Es enthält auch die Logik zur Aktualisierung des Models, wenn Änderungen an den Daten vorgenommen werden.</w:t>
-      </w:r>
-    </w:p>
-    <w:p>
-      <w:pPr>
-        <w:rPr>
-          <w:sz w:val="20"/>
-          <w:szCs w:val="20"/>
-        </w:rPr>
-      </w:pPr>
-    </w:p>
-    <w:p>
-      <w:pPr>
-        <w:rPr>
-          <w:sz w:val="20"/>
-          <w:szCs w:val="20"/>
-        </w:rPr>
-      </w:pPr>
+        <w:t>Die View ist für die Darstellung der Benutzeroberfläche verantwortlich. Sie zeigt dem Benutzer die Daten an, die vom ViewModel bereitgestellt werden, und ermöglicht es dem Benutzer, Aktionen auszuführen, die vom ViewModel verarbeitet werden.</w:t>
+      </w:r>
+    </w:p>
+    <w:p>
+      <w:pPr>
+        <w:rPr>
+          <w:sz w:val="20"/>
+          <w:szCs w:val="20"/>
+        </w:rPr>
+      </w:pPr>
+    </w:p>
+    <w:p>
+      <w:pPr>
+        <w:rPr>
+          <w:sz w:val="20"/>
+          <w:szCs w:val="20"/>
+        </w:rPr>
+      </w:pPr>
+      <w:r>
+        <w:rPr>
+          <w:sz w:val="20"/>
+          <w:szCs w:val="20"/>
+        </w:rPr>
+        <w:t>Das ViewModel dient als Verbindung zwischen der View und dem Model. Es stellt der View die Daten zur Verfügung, die für die Darstellung benötigt werden, und verarbeitet die Aktionen, die der Benutzer ausführt. Es enthält auch die Logik zur Aktualisierung des Models, wenn Änderungen an den Daten vorgenommen werden.</w:t>
+      </w:r>
+    </w:p>
+    <w:p>
+      <w:pPr>
+        <w:rPr>
+          <w:sz w:val="20"/>
+          <w:szCs w:val="20"/>
+        </w:rPr>
+      </w:pPr>
+    </w:p>
+    <w:p>
+      <w:pPr>
+        <w:rPr>
+          <w:sz w:val="20"/>
+          <w:szCs w:val="20"/>
+        </w:rPr>
+      </w:pPr>
+      <w:r>
+        <w:rPr>
+          <w:sz w:val="20"/>
+          <w:szCs w:val="20"/>
+        </w:rPr>
+        <w:t>Das Model repräsentiert die Daten und die Geschäftslogik der Anwendung. Es enthält die Datenstrukturen, die für die Anwendung benötigt werden, sowie Methoden zur Verarbeitung und Aktualisierung dieser Daten.</w:t>
+      </w:r>
+    </w:p>
+    <w:p>
+      <w:pPr>
+        <w:rPr>
+          <w:sz w:val="20"/>
+          <w:szCs w:val="20"/>
+        </w:rPr>
+      </w:pPr>
+    </w:p>
+    <w:p>
+      <w:pPr>
+        <w:rPr>
+          <w:sz w:val="20"/>
+          <w:szCs w:val="20"/>
+        </w:rPr>
+      </w:pPr>
+      <w:r>
+        <w:rPr>
+          <w:sz w:val="20"/>
+          <w:szCs w:val="20"/>
+        </w:rPr>
+        <w:t>Die Verwendung des MVVM-Prinzips erleichtert auch die Zusammenarbeit zwischen Entwicklern, da die Trennung von Daten und Benutzeroberfläche die Möglichkeit bietet, dass Entwickler unabhängig an verschiedenen Teilen der Anwendung arbeiten können, ohne sich gegenseitig zu behindern.</w:t>
+      </w:r>
+      <w:r>
+        <w:rPr>
+          <w:sz w:val="20"/>
+          <w:szCs w:val="20"/>
+        </w:rPr>
+        <w:t xml:space="preserve"> </w:t>
+      </w:r>
+      <w:r>
+        <w:rPr>
+          <w:sz w:val="20"/>
+          <w:szCs w:val="20"/>
+        </w:rPr>
+        <w:t xml:space="preserve">Dadurch </w:t>
+      </w:r>
       <w:r>
         <w:rPr>
           <w:sz w:val="20"/>
           <w:szCs w:val="20"/>
         </w:rPr>
         <w:lastRenderedPageBreak/>
-        <w:t>Das Model repräsentiert die Daten und die Geschäftslogik der Anwendung. Es enthält die Datenstrukturen, die für die Anwendung benötigt werden, sowie Methoden zur Verarbeitung und Aktualisierung dieser Daten.</w:t>
-      </w:r>
-    </w:p>
-    <w:p>
-      <w:pPr>
-        <w:rPr>
-          <w:sz w:val="20"/>
-          <w:szCs w:val="20"/>
-        </w:rPr>
-      </w:pPr>
-    </w:p>
-    <w:p>
-      <w:pPr>
-        <w:rPr>
-          <w:sz w:val="20"/>
-          <w:szCs w:val="20"/>
-        </w:rPr>
-      </w:pPr>
-      <w:r>
-        <w:rPr>
-          <w:sz w:val="20"/>
-          <w:szCs w:val="20"/>
-        </w:rPr>
-        <w:t>Die Verwendung des MVVM-Prinzips erleichtert auch die Zusammenarbeit zwischen Entwicklern, da die Trennung von Daten und Benutzeroberfläche die Möglichkeit bietet, dass Entwickler unabhängig an verschiedenen Teilen der Anwendung arbeiten können, ohne sich gegenseitig zu behindern.</w:t>
-      </w:r>
-      <w:r>
-        <w:rPr>
-          <w:sz w:val="20"/>
-          <w:szCs w:val="20"/>
-        </w:rPr>
-        <w:t xml:space="preserve"> </w:t>
-      </w:r>
-      <w:r>
-        <w:rPr>
-          <w:sz w:val="20"/>
-          <w:szCs w:val="20"/>
-        </w:rPr>
-        <w:t>Dadurch wird ermöglicht</w:t>
+        <w:t>wird ermöglicht</w:t>
       </w:r>
       <w:r>
         <w:rPr>
@@ -2719,39 +2639,7 @@
           <w:sz w:val="20"/>
           <w:szCs w:val="20"/>
         </w:rPr>
-        <w:t xml:space="preserve">Durch die Trennung der Zuständigkeiten wird es einfacher, Unit-Tests für das </w:t>
-      </w:r>
-      <w:proofErr w:type="spellStart"/>
-      <w:r>
-        <w:rPr>
-          <w:sz w:val="20"/>
-          <w:szCs w:val="20"/>
-        </w:rPr>
-        <w:t>ViewModel</w:t>
-      </w:r>
-      <w:proofErr w:type="spellEnd"/>
-      <w:r>
-        <w:rPr>
-          <w:sz w:val="20"/>
-          <w:szCs w:val="20"/>
-        </w:rPr>
-        <w:t xml:space="preserve"> und das Model zu schreiben, die die Geschäftslogik repräsentieren. Das bedeutet, dass die Logik unabhängig von der Benutzeroberfläche getestet werden kann. Da das </w:t>
-      </w:r>
-      <w:proofErr w:type="spellStart"/>
-      <w:r>
-        <w:rPr>
-          <w:sz w:val="20"/>
-          <w:szCs w:val="20"/>
-        </w:rPr>
-        <w:t>ViewModel</w:t>
-      </w:r>
-      <w:proofErr w:type="spellEnd"/>
-      <w:r>
-        <w:rPr>
-          <w:sz w:val="20"/>
-          <w:szCs w:val="20"/>
-        </w:rPr>
-        <w:t xml:space="preserve"> keine Kenntnis von der View hat, kann es einfach getestet werden, ohne dass eine tatsächliche Benutzeroberfläche benötigt wird. Somit führt die Verwendung von MVVM zu einer verbesserten Testbarkeit und Wartbarkeit des Codes.</w:t>
+        <w:t>Durch die Trennung der Zuständigkeiten wird es einfacher, Unit-Tests für das ViewModel und das Model zu schreiben, die die Geschäftslogik repräsentieren. Das bedeutet, dass die Logik unabhängig von der Benutzeroberfläche getestet werden kann. Da das ViewModel keine Kenntnis von der View hat, kann es einfach getestet werden, ohne dass eine tatsächliche Benutzeroberfläche benötigt wird. Somit führt die Verwendung von MVVM zu einer verbesserten Testbarkeit und Wartbarkeit des Codes.</w:t>
       </w:r>
     </w:p>
     <w:p>
@@ -2781,13 +2669,8 @@
       <w:pPr>
         <w:pStyle w:val="berschrift2"/>
       </w:pPr>
-      <w:proofErr w:type="spellStart"/>
-      <w:r>
-        <w:t>Structural</w:t>
-      </w:r>
-      <w:proofErr w:type="spellEnd"/>
-      <w:r>
-        <w:t xml:space="preserve"> Patterns</w:t>
+      <w:r>
+        <w:t>Structural Patterns</w:t>
       </w:r>
     </w:p>
     <w:p>
@@ -2844,22 +2727,30 @@
         <w:jc w:val="center"/>
         <w:rPr>
           <w:b/>
-          <w:sz w:val="20"/>
-          <w:szCs w:val="20"/>
-        </w:rPr>
-      </w:pPr>
-      <w:r>
+          <w:noProof/>
+          <w:sz w:val="20"/>
+          <w:szCs w:val="20"/>
+        </w:rPr>
+      </w:pPr>
+    </w:p>
+    <w:p>
+      <w:pPr>
         <w:rPr>
           <w:b/>
           <w:noProof/>
           <w:sz w:val="20"/>
           <w:szCs w:val="20"/>
         </w:rPr>
+      </w:pPr>
+      <w:r>
+        <w:rPr>
+          <w:noProof/>
+        </w:rPr>
         <w:drawing>
-          <wp:inline distT="0" distB="0" distL="0" distR="0" wp14:anchorId="6CD5B0CA" wp14:editId="497C5FC3">
-            <wp:extent cx="5076825" cy="2242100"/>
-            <wp:effectExtent l="0" t="0" r="0" b="6350"/>
-            <wp:docPr id="1" name="Grafik 1"/>
+          <wp:inline distT="0" distB="0" distL="0" distR="0" wp14:anchorId="457A3859" wp14:editId="1DE1667D">
+            <wp:extent cx="5759450" cy="1433830"/>
+            <wp:effectExtent l="0" t="0" r="0" b="0"/>
+            <wp:docPr id="63010619" name="Grafik 1"/>
             <wp:cNvGraphicFramePr>
               <a:graphicFrameLocks xmlns:a="http://schemas.openxmlformats.org/drawingml/2006/main" noChangeAspect="1"/>
             </wp:cNvGraphicFramePr>
@@ -2867,29 +2758,29 @@
               <a:graphicData uri="http://schemas.openxmlformats.org/drawingml/2006/picture">
                 <pic:pic xmlns:pic="http://schemas.openxmlformats.org/drawingml/2006/picture">
                   <pic:nvPicPr>
-                    <pic:cNvPr id="1" name="Grafik 1"/>
-                    <pic:cNvPicPr>
-                      <a:picLocks noChangeAspect="1" noChangeArrowheads="1"/>
-                    </pic:cNvPicPr>
+                    <pic:cNvPr id="63010619" name=""/>
+                    <pic:cNvPicPr/>
                   </pic:nvPicPr>
                   <pic:blipFill>
-                    <a:blip r:embed="rId8"/>
+                    <a:blip r:embed="rId9">
+                      <a:extLst>
+                        <a:ext uri="{96DAC541-7B7A-43D3-8B79-37D633B846F1}">
+                          <asvg:svgBlip xmlns:asvg="http://schemas.microsoft.com/office/drawing/2016/SVG/main" r:embed="rId10"/>
+                        </a:ext>
+                      </a:extLst>
+                    </a:blip>
                     <a:stretch>
                       <a:fillRect/>
                     </a:stretch>
                   </pic:blipFill>
-                  <pic:spPr bwMode="auto">
+                  <pic:spPr>
                     <a:xfrm>
                       <a:off x="0" y="0"/>
-                      <a:ext cx="5104819" cy="2254463"/>
+                      <a:ext cx="5759450" cy="1433830"/>
                     </a:xfrm>
                     <a:prstGeom prst="rect">
                       <a:avLst/>
                     </a:prstGeom>
-                    <a:noFill/>
-                    <a:ln>
-                      <a:noFill/>
-                    </a:ln>
                   </pic:spPr>
                 </pic:pic>
               </a:graphicData>
@@ -2902,6 +2793,18 @@
       <w:pPr>
         <w:pStyle w:val="Listenabsatz"/>
         <w:ind w:left="720"/>
+        <w:jc w:val="center"/>
+        <w:rPr>
+          <w:b/>
+          <w:sz w:val="20"/>
+          <w:szCs w:val="20"/>
+        </w:rPr>
+      </w:pPr>
+    </w:p>
+    <w:p>
+      <w:pPr>
+        <w:pStyle w:val="Listenabsatz"/>
+        <w:ind w:left="720"/>
         <w:rPr>
           <w:sz w:val="20"/>
           <w:szCs w:val="20"/>
@@ -2979,23 +2882,13 @@
           <w:szCs w:val="20"/>
         </w:rPr>
       </w:pPr>
-      <w:proofErr w:type="spellStart"/>
       <w:r>
         <w:rPr>
           <w:b/>
           <w:sz w:val="20"/>
           <w:szCs w:val="20"/>
         </w:rPr>
-        <w:t>Facade</w:t>
-      </w:r>
-      <w:proofErr w:type="spellEnd"/>
-      <w:r>
-        <w:rPr>
-          <w:b/>
-          <w:sz w:val="20"/>
-          <w:szCs w:val="20"/>
-        </w:rPr>
-        <w:t xml:space="preserve"> Pattern:</w:t>
+        <w:t>Facade Pattern:</w:t>
       </w:r>
     </w:p>
     <w:p>
@@ -3012,48 +2905,14 @@
           <w:sz w:val="20"/>
           <w:szCs w:val="20"/>
         </w:rPr>
-        <w:t xml:space="preserve">Das </w:t>
-      </w:r>
-      <w:proofErr w:type="spellStart"/>
-      <w:r>
-        <w:rPr>
-          <w:sz w:val="20"/>
-          <w:szCs w:val="20"/>
-        </w:rPr>
-        <w:t>Facade</w:t>
-      </w:r>
-      <w:proofErr w:type="spellEnd"/>
-      <w:r>
-        <w:rPr>
-          <w:sz w:val="20"/>
-          <w:szCs w:val="20"/>
-        </w:rPr>
-        <w:t xml:space="preserve"> Pattern </w:t>
-      </w:r>
-      <w:r>
-        <w:rPr>
-          <w:sz w:val="20"/>
-          <w:szCs w:val="20"/>
-        </w:rPr>
-        <w:t xml:space="preserve">stellt dynamisch Zugriff auf die zugrunde liegende Funktionalität der Subsysteme bereit und ist ein Interface. Der Client verwendet dann die </w:t>
-      </w:r>
-      <w:proofErr w:type="spellStart"/>
-      <w:proofErr w:type="gramStart"/>
-      <w:r>
-        <w:rPr>
-          <w:sz w:val="20"/>
-          <w:szCs w:val="20"/>
-        </w:rPr>
-        <w:t>Facade</w:t>
-      </w:r>
-      <w:proofErr w:type="spellEnd"/>
-      <w:proofErr w:type="gramEnd"/>
-      <w:r>
-        <w:rPr>
-          <w:sz w:val="20"/>
-          <w:szCs w:val="20"/>
-        </w:rPr>
-        <w:t xml:space="preserve"> um auf die Subsysteme zu zugreifen. </w:t>
+        <w:t xml:space="preserve">Das Facade Pattern </w:t>
+      </w:r>
+      <w:r>
+        <w:rPr>
+          <w:sz w:val="20"/>
+          <w:szCs w:val="20"/>
+        </w:rPr>
+        <w:t xml:space="preserve">stellt dynamisch Zugriff auf die zugrunde liegende Funktionalität der Subsysteme bereit und ist ein Interface. Der Client verwendet dann die Facade um auf die Subsysteme zu zugreifen. </w:t>
       </w:r>
     </w:p>
     <w:p>
@@ -3062,21 +2921,34 @@
         <w:ind w:left="0"/>
         <w:jc w:val="center"/>
         <w:rPr>
-          <w:sz w:val="20"/>
-          <w:szCs w:val="20"/>
-        </w:rPr>
-      </w:pPr>
-      <w:r>
-        <w:rPr>
           <w:noProof/>
           <w:sz w:val="20"/>
           <w:szCs w:val="20"/>
         </w:rPr>
+      </w:pPr>
+    </w:p>
+    <w:p>
+      <w:pPr>
+        <w:pStyle w:val="Listenabsatz"/>
+        <w:ind w:left="0"/>
+        <w:jc w:val="center"/>
+        <w:rPr>
+          <w:noProof/>
+          <w:sz w:val="20"/>
+          <w:szCs w:val="20"/>
+        </w:rPr>
+      </w:pPr>
+      <w:r>
+        <w:rPr>
+          <w:noProof/>
+          <w:sz w:val="20"/>
+          <w:szCs w:val="20"/>
+        </w:rPr>
         <w:drawing>
-          <wp:inline distT="0" distB="0" distL="0" distR="0" wp14:anchorId="72B5B29C" wp14:editId="102C6C0E">
-            <wp:extent cx="5715000" cy="3619500"/>
+          <wp:inline distT="0" distB="0" distL="0" distR="0" wp14:anchorId="7A9B13EC" wp14:editId="3B7B6F9E">
+            <wp:extent cx="5759450" cy="2420620"/>
             <wp:effectExtent l="0" t="0" r="0" b="0"/>
-            <wp:docPr id="2" name="Grafik 2"/>
+            <wp:docPr id="1268236788" name="Grafik 1"/>
             <wp:cNvGraphicFramePr>
               <a:graphicFrameLocks xmlns:a="http://schemas.openxmlformats.org/drawingml/2006/main" noChangeAspect="1"/>
             </wp:cNvGraphicFramePr>
@@ -3084,36 +2956,29 @@
               <a:graphicData uri="http://schemas.openxmlformats.org/drawingml/2006/picture">
                 <pic:pic xmlns:pic="http://schemas.openxmlformats.org/drawingml/2006/picture">
                   <pic:nvPicPr>
-                    <pic:cNvPr id="0" name="Picture 2"/>
-                    <pic:cNvPicPr>
-                      <a:picLocks noChangeAspect="1" noChangeArrowheads="1"/>
-                    </pic:cNvPicPr>
+                    <pic:cNvPr id="1268236788" name=""/>
+                    <pic:cNvPicPr/>
                   </pic:nvPicPr>
                   <pic:blipFill>
-                    <a:blip r:embed="rId9">
+                    <a:blip r:embed="rId11">
                       <a:extLst>
-                        <a:ext uri="{28A0092B-C50C-407E-A947-70E740481C1C}">
-                          <a14:useLocalDpi xmlns:a14="http://schemas.microsoft.com/office/drawing/2010/main" val="0"/>
+                        <a:ext uri="{96DAC541-7B7A-43D3-8B79-37D633B846F1}">
+                          <asvg:svgBlip xmlns:asvg="http://schemas.microsoft.com/office/drawing/2016/SVG/main" r:embed="rId12"/>
                         </a:ext>
                       </a:extLst>
                     </a:blip>
-                    <a:srcRect/>
                     <a:stretch>
                       <a:fillRect/>
                     </a:stretch>
                   </pic:blipFill>
-                  <pic:spPr bwMode="auto">
+                  <pic:spPr>
                     <a:xfrm>
                       <a:off x="0" y="0"/>
-                      <a:ext cx="5715000" cy="3619500"/>
+                      <a:ext cx="5759450" cy="2420620"/>
                     </a:xfrm>
                     <a:prstGeom prst="rect">
                       <a:avLst/>
                     </a:prstGeom>
-                    <a:noFill/>
-                    <a:ln>
-                      <a:noFill/>
-                    </a:ln>
                   </pic:spPr>
                 </pic:pic>
               </a:graphicData>
@@ -3125,6 +2990,17 @@
     <w:p>
       <w:pPr>
         <w:pStyle w:val="Listenabsatz"/>
+        <w:ind w:left="0"/>
+        <w:jc w:val="center"/>
+        <w:rPr>
+          <w:sz w:val="20"/>
+          <w:szCs w:val="20"/>
+        </w:rPr>
+      </w:pPr>
+    </w:p>
+    <w:p>
+      <w:pPr>
+        <w:pStyle w:val="Listenabsatz"/>
         <w:ind w:left="720"/>
         <w:rPr>
           <w:b/>
@@ -3257,14 +3133,9 @@
       <w:pPr>
         <w:pStyle w:val="berschrift2"/>
       </w:pPr>
-      <w:proofErr w:type="spellStart"/>
       <w:r>
         <w:lastRenderedPageBreak/>
-        <w:t>Creational</w:t>
-      </w:r>
-      <w:proofErr w:type="spellEnd"/>
-      <w:r>
-        <w:t xml:space="preserve"> Patterns</w:t>
+        <w:t>Creational Patterns</w:t>
       </w:r>
     </w:p>
     <w:p>
@@ -3308,22 +3179,36 @@
         <w:jc w:val="center"/>
         <w:rPr>
           <w:b/>
-          <w:sz w:val="20"/>
-          <w:szCs w:val="20"/>
-        </w:rPr>
-      </w:pPr>
-      <w:r>
+          <w:noProof/>
+          <w:sz w:val="20"/>
+          <w:szCs w:val="20"/>
+        </w:rPr>
+      </w:pPr>
+    </w:p>
+    <w:p>
+      <w:pPr>
+        <w:pStyle w:val="Listenabsatz"/>
+        <w:ind w:left="0"/>
+        <w:jc w:val="center"/>
         <w:rPr>
           <w:b/>
           <w:noProof/>
           <w:sz w:val="20"/>
           <w:szCs w:val="20"/>
         </w:rPr>
+      </w:pPr>
+      <w:r>
+        <w:rPr>
+          <w:b/>
+          <w:noProof/>
+          <w:sz w:val="20"/>
+          <w:szCs w:val="20"/>
+        </w:rPr>
         <w:drawing>
-          <wp:inline distT="0" distB="0" distL="0" distR="0" wp14:anchorId="0EB73215" wp14:editId="5C4A9197">
-            <wp:extent cx="5753100" cy="3600450"/>
-            <wp:effectExtent l="0" t="0" r="0" b="0"/>
-            <wp:docPr id="3" name="Grafik 3"/>
+          <wp:inline distT="0" distB="0" distL="0" distR="0" wp14:anchorId="20AE760C" wp14:editId="3FE3F97B">
+            <wp:extent cx="5759450" cy="3343275"/>
+            <wp:effectExtent l="0" t="0" r="0" b="9525"/>
+            <wp:docPr id="677293533" name="Grafik 1"/>
             <wp:cNvGraphicFramePr>
               <a:graphicFrameLocks xmlns:a="http://schemas.openxmlformats.org/drawingml/2006/main" noChangeAspect="1"/>
             </wp:cNvGraphicFramePr>
@@ -3331,36 +3216,29 @@
               <a:graphicData uri="http://schemas.openxmlformats.org/drawingml/2006/picture">
                 <pic:pic xmlns:pic="http://schemas.openxmlformats.org/drawingml/2006/picture">
                   <pic:nvPicPr>
-                    <pic:cNvPr id="0" name="Picture 3"/>
-                    <pic:cNvPicPr>
-                      <a:picLocks noChangeAspect="1" noChangeArrowheads="1"/>
-                    </pic:cNvPicPr>
+                    <pic:cNvPr id="677293533" name=""/>
+                    <pic:cNvPicPr/>
                   </pic:nvPicPr>
                   <pic:blipFill>
-                    <a:blip r:embed="rId10">
+                    <a:blip r:embed="rId13">
                       <a:extLst>
-                        <a:ext uri="{28A0092B-C50C-407E-A947-70E740481C1C}">
-                          <a14:useLocalDpi xmlns:a14="http://schemas.microsoft.com/office/drawing/2010/main" val="0"/>
+                        <a:ext uri="{96DAC541-7B7A-43D3-8B79-37D633B846F1}">
+                          <asvg:svgBlip xmlns:asvg="http://schemas.microsoft.com/office/drawing/2016/SVG/main" r:embed="rId14"/>
                         </a:ext>
                       </a:extLst>
                     </a:blip>
-                    <a:srcRect/>
                     <a:stretch>
                       <a:fillRect/>
                     </a:stretch>
                   </pic:blipFill>
-                  <pic:spPr bwMode="auto">
+                  <pic:spPr>
                     <a:xfrm>
                       <a:off x="0" y="0"/>
-                      <a:ext cx="5753100" cy="3600450"/>
+                      <a:ext cx="5759450" cy="3343275"/>
                     </a:xfrm>
                     <a:prstGeom prst="rect">
                       <a:avLst/>
                     </a:prstGeom>
-                    <a:noFill/>
-                    <a:ln>
-                      <a:noFill/>
-                    </a:ln>
                   </pic:spPr>
                 </pic:pic>
               </a:graphicData>
@@ -3371,6 +3249,18 @@
     </w:p>
     <w:p>
       <w:pPr>
+        <w:pStyle w:val="Listenabsatz"/>
+        <w:ind w:left="0"/>
+        <w:jc w:val="center"/>
+        <w:rPr>
+          <w:b/>
+          <w:sz w:val="20"/>
+          <w:szCs w:val="20"/>
+        </w:rPr>
+      </w:pPr>
+    </w:p>
+    <w:p>
+      <w:pPr>
         <w:ind w:firstLine="709"/>
         <w:jc w:val="left"/>
         <w:rPr>
@@ -3608,20 +3498,28 @@
         <w:ind w:left="0"/>
         <w:jc w:val="center"/>
         <w:rPr>
-          <w:b/>
-          <w:sz w:val="20"/>
-          <w:szCs w:val="20"/>
-        </w:rPr>
-      </w:pPr>
-      <w:r>
-        <w:rPr>
           <w:noProof/>
         </w:rPr>
+      </w:pPr>
+    </w:p>
+    <w:p>
+      <w:pPr>
+        <w:pStyle w:val="Listenabsatz"/>
+        <w:ind w:left="0"/>
+        <w:jc w:val="center"/>
+        <w:rPr>
+          <w:noProof/>
+        </w:rPr>
+      </w:pPr>
+      <w:r>
+        <w:rPr>
+          <w:noProof/>
+        </w:rPr>
         <w:drawing>
-          <wp:inline distT="0" distB="0" distL="0" distR="0" wp14:anchorId="5486475C" wp14:editId="7E6DBE26">
-            <wp:extent cx="5524500" cy="2952750"/>
+          <wp:inline distT="0" distB="0" distL="0" distR="0" wp14:anchorId="327A7AB3" wp14:editId="60567D6B">
+            <wp:extent cx="5759450" cy="2083435"/>
             <wp:effectExtent l="0" t="0" r="0" b="0"/>
-            <wp:docPr id="5" name="Grafik 5"/>
+            <wp:docPr id="1473899126" name="Grafik 1"/>
             <wp:cNvGraphicFramePr>
               <a:graphicFrameLocks xmlns:a="http://schemas.openxmlformats.org/drawingml/2006/main" noChangeAspect="1"/>
             </wp:cNvGraphicFramePr>
@@ -3629,36 +3527,29 @@
               <a:graphicData uri="http://schemas.openxmlformats.org/drawingml/2006/picture">
                 <pic:pic xmlns:pic="http://schemas.openxmlformats.org/drawingml/2006/picture">
                   <pic:nvPicPr>
-                    <pic:cNvPr id="0" name="Picture 5"/>
-                    <pic:cNvPicPr>
-                      <a:picLocks noChangeAspect="1" noChangeArrowheads="1"/>
-                    </pic:cNvPicPr>
+                    <pic:cNvPr id="1473899126" name=""/>
+                    <pic:cNvPicPr/>
                   </pic:nvPicPr>
                   <pic:blipFill>
-                    <a:blip r:embed="rId11">
+                    <a:blip r:embed="rId15">
                       <a:extLst>
-                        <a:ext uri="{28A0092B-C50C-407E-A947-70E740481C1C}">
-                          <a14:useLocalDpi xmlns:a14="http://schemas.microsoft.com/office/drawing/2010/main" val="0"/>
+                        <a:ext uri="{96DAC541-7B7A-43D3-8B79-37D633B846F1}">
+                          <asvg:svgBlip xmlns:asvg="http://schemas.microsoft.com/office/drawing/2016/SVG/main" r:embed="rId16"/>
                         </a:ext>
                       </a:extLst>
                     </a:blip>
-                    <a:srcRect/>
                     <a:stretch>
                       <a:fillRect/>
                     </a:stretch>
                   </pic:blipFill>
-                  <pic:spPr bwMode="auto">
+                  <pic:spPr>
                     <a:xfrm>
                       <a:off x="0" y="0"/>
-                      <a:ext cx="5524500" cy="2952750"/>
+                      <a:ext cx="5759450" cy="2083435"/>
                     </a:xfrm>
                     <a:prstGeom prst="rect">
                       <a:avLst/>
                     </a:prstGeom>
-                    <a:noFill/>
-                    <a:ln>
-                      <a:noFill/>
-                    </a:ln>
                   </pic:spPr>
                 </pic:pic>
               </a:graphicData>
@@ -3671,6 +3562,18 @@
       <w:pPr>
         <w:pStyle w:val="Listenabsatz"/>
         <w:ind w:left="0"/>
+        <w:jc w:val="center"/>
+        <w:rPr>
+          <w:b/>
+          <w:sz w:val="20"/>
+          <w:szCs w:val="20"/>
+        </w:rPr>
+      </w:pPr>
+    </w:p>
+    <w:p>
+      <w:pPr>
+        <w:pStyle w:val="Listenabsatz"/>
+        <w:ind w:left="0"/>
         <w:rPr>
           <w:b/>
           <w:sz w:val="20"/>
@@ -3772,23 +3675,7 @@
           <w:sz w:val="20"/>
           <w:szCs w:val="20"/>
         </w:rPr>
-        <w:t xml:space="preserve">Momentaufnahmen müssen nach Ende des Lebenszyklus des </w:t>
-      </w:r>
-      <w:proofErr w:type="spellStart"/>
-      <w:r>
-        <w:rPr>
-          <w:sz w:val="20"/>
-          <w:szCs w:val="20"/>
-        </w:rPr>
-        <w:t>Originators</w:t>
-      </w:r>
-      <w:proofErr w:type="spellEnd"/>
-      <w:r>
-        <w:rPr>
-          <w:sz w:val="20"/>
-          <w:szCs w:val="20"/>
-        </w:rPr>
-        <w:t xml:space="preserve"> gelöscht werden</w:t>
+        <w:t>Momentaufnahmen müssen nach Ende des Lebenszyklus des Originators gelöscht werden</w:t>
       </w:r>
     </w:p>
     <w:p>
@@ -4054,7 +3941,7 @@
                     </pic:cNvPicPr>
                   </pic:nvPicPr>
                   <pic:blipFill>
-                    <a:blip r:embed="rId12">
+                    <a:blip r:embed="rId17">
                       <a:extLst>
                         <a:ext uri="{28A0092B-C50C-407E-A947-70E740481C1C}">
                           <a14:useLocalDpi xmlns:a14="http://schemas.microsoft.com/office/drawing/2010/main" val="0"/>
@@ -4165,8 +4052,6 @@
                 <w:szCs w:val="20"/>
               </w:rPr>
             </w:pPr>
-            <w:proofErr w:type="spellStart"/>
-            <w:proofErr w:type="gramStart"/>
             <w:r>
               <w:rPr>
                 <w:sz w:val="20"/>
@@ -4174,8 +4059,6 @@
               </w:rPr>
               <w:t>QuaKrypto.UI.View</w:t>
             </w:r>
-            <w:proofErr w:type="spellEnd"/>
-            <w:proofErr w:type="gramEnd"/>
           </w:p>
         </w:tc>
         <w:tc>
@@ -4195,17 +4078,8 @@
                 <w:sz w:val="20"/>
                 <w:szCs w:val="20"/>
               </w:rPr>
-              <w:t xml:space="preserve">Enthält Klassen für die Darstellung der Lernsoftware </w:t>
+              <w:t>Enthält Klassen für die Darstellung der Lernsoftware QuaKrypto</w:t>
             </w:r>
-            <w:proofErr w:type="spellStart"/>
-            <w:r>
-              <w:rPr>
-                <w:sz w:val="20"/>
-                <w:szCs w:val="20"/>
-              </w:rPr>
-              <w:t>QuaKrypto</w:t>
-            </w:r>
-            <w:proofErr w:type="spellEnd"/>
           </w:p>
         </w:tc>
       </w:tr>
@@ -4222,24 +4096,13 @@
                 <w:szCs w:val="20"/>
               </w:rPr>
             </w:pPr>
-            <w:proofErr w:type="spellStart"/>
-            <w:proofErr w:type="gramStart"/>
             <w:r>
               <w:rPr>
                 <w:sz w:val="20"/>
                 <w:szCs w:val="20"/>
               </w:rPr>
-              <w:t>QuaKrypto.UI.View</w:t>
+              <w:t>QuaKrypto.UI.ViewModel</w:t>
             </w:r>
-            <w:r>
-              <w:rPr>
-                <w:sz w:val="20"/>
-                <w:szCs w:val="20"/>
-              </w:rPr>
-              <w:t>Model</w:t>
-            </w:r>
-            <w:proofErr w:type="spellEnd"/>
-            <w:proofErr w:type="gramEnd"/>
           </w:p>
         </w:tc>
         <w:tc>
@@ -4284,22 +4147,13 @@
                 <w:szCs w:val="20"/>
               </w:rPr>
             </w:pPr>
-            <w:proofErr w:type="spellStart"/>
             <w:r>
               <w:rPr>
                 <w:sz w:val="20"/>
                 <w:szCs w:val="20"/>
               </w:rPr>
-              <w:t>QuaKrypto.</w:t>
+              <w:t>QuaKrypto.Model</w:t>
             </w:r>
-            <w:r>
-              <w:rPr>
-                <w:sz w:val="20"/>
-                <w:szCs w:val="20"/>
-              </w:rPr>
-              <w:t>Model</w:t>
-            </w:r>
-            <w:proofErr w:type="spellEnd"/>
           </w:p>
         </w:tc>
         <w:tc>
@@ -4423,39 +4277,7 @@
                 <w:sz w:val="20"/>
                 <w:szCs w:val="20"/>
               </w:rPr>
-              <w:t xml:space="preserve">WPF (Windows </w:t>
-            </w:r>
-            <w:proofErr w:type="spellStart"/>
-            <w:r>
-              <w:rPr>
-                <w:sz w:val="20"/>
-                <w:szCs w:val="20"/>
-              </w:rPr>
-              <w:t>Presentation</w:t>
-            </w:r>
-            <w:proofErr w:type="spellEnd"/>
-            <w:r>
-              <w:rPr>
-                <w:sz w:val="20"/>
-                <w:szCs w:val="20"/>
-              </w:rPr>
-              <w:t xml:space="preserve"> </w:t>
-            </w:r>
-            <w:proofErr w:type="spellStart"/>
-            <w:r>
-              <w:rPr>
-                <w:sz w:val="20"/>
-                <w:szCs w:val="20"/>
-              </w:rPr>
-              <w:t>Foundation</w:t>
-            </w:r>
-            <w:proofErr w:type="spellEnd"/>
-            <w:r>
-              <w:rPr>
-                <w:sz w:val="20"/>
-                <w:szCs w:val="20"/>
-              </w:rPr>
-              <w:t>) ist ein Framework zur Erstellung von Benutzeroberflächen in der .NET-Umgebung</w:t>
+              <w:t>WPF (Windows Presentation Foundation) ist ein Framework zur Erstellung von Benutzeroberflächen in der .NET-Umgebung</w:t>
             </w:r>
             <w:r>
               <w:rPr>
@@ -4899,7 +4721,6 @@
         </w:rPr>
         <w:br/>
       </w:r>
-      <w:proofErr w:type="spellStart"/>
       <w:r>
         <w:rPr>
           <w:rFonts w:ascii="Helvetica" w:hAnsi="Helvetica" w:cs="Helvetica"/>
@@ -4910,7 +4731,6 @@
         </w:rPr>
         <w:t>Übungszenario</w:t>
       </w:r>
-      <w:proofErr w:type="spellEnd"/>
     </w:p>
     <w:p>
       <w:pPr>
@@ -5102,25 +4922,23 @@
           <w:sz w:val="20"/>
           <w:szCs w:val="20"/>
         </w:rPr>
-        <w:t xml:space="preserve">Nach </w:t>
-      </w:r>
-      <w:proofErr w:type="spellStart"/>
+        <w:t xml:space="preserve">Nach aussen </w:t>
+      </w:r>
       <w:r>
         <w:rPr>
           <w:color w:val="333397"/>
           <w:sz w:val="20"/>
           <w:szCs w:val="20"/>
         </w:rPr>
-        <w:t>aussen</w:t>
-      </w:r>
-      <w:proofErr w:type="spellEnd"/>
+        <w:t xml:space="preserve">hin </w:t>
+      </w:r>
       <w:r>
         <w:rPr>
           <w:color w:val="333397"/>
           <w:sz w:val="20"/>
           <w:szCs w:val="20"/>
         </w:rPr>
-        <w:t xml:space="preserve"> </w:t>
+        <w:t>sichtbare Klassen sollen von internen Klassen klar unterscheidbar sein</w:t>
       </w:r>
       <w:r>
         <w:rPr>
@@ -5128,7 +4946,7 @@
           <w:sz w:val="20"/>
           <w:szCs w:val="20"/>
         </w:rPr>
-        <w:t xml:space="preserve">hin </w:t>
+        <w:t>. F</w:t>
       </w:r>
       <w:r>
         <w:rPr>
@@ -5136,7 +4954,7 @@
           <w:sz w:val="20"/>
           <w:szCs w:val="20"/>
         </w:rPr>
-        <w:t>sichtbare Klassen sollen von internen Klassen klar unterscheidbar sein</w:t>
+        <w:t xml:space="preserve">ür jede nach außen hin sichtbare Klasse soll deren Zuständigkeit </w:t>
       </w:r>
       <w:r>
         <w:rPr>
@@ -5144,7 +4962,7 @@
           <w:sz w:val="20"/>
           <w:szCs w:val="20"/>
         </w:rPr>
-        <w:t>. F</w:t>
+        <w:t xml:space="preserve">erkennbar </w:t>
       </w:r>
       <w:r>
         <w:rPr>
@@ -5152,7 +4970,7 @@
           <w:sz w:val="20"/>
           <w:szCs w:val="20"/>
         </w:rPr>
-        <w:t xml:space="preserve">ür jede nach außen hin sichtbare Klasse soll deren Zuständigkeit </w:t>
+        <w:t>sein</w:t>
       </w:r>
       <w:r>
         <w:rPr>
@@ -5160,7 +4978,7 @@
           <w:sz w:val="20"/>
           <w:szCs w:val="20"/>
         </w:rPr>
-        <w:t xml:space="preserve">erkennbar </w:t>
+        <w:t xml:space="preserve"> (notfalls </w:t>
       </w:r>
       <w:r>
         <w:rPr>
@@ -5168,7 +4986,7 @@
           <w:sz w:val="20"/>
           <w:szCs w:val="20"/>
         </w:rPr>
-        <w:t>sein</w:t>
+        <w:t xml:space="preserve">kurz </w:t>
       </w:r>
       <w:r>
         <w:rPr>
@@ -5176,7 +4994,7 @@
           <w:sz w:val="20"/>
           <w:szCs w:val="20"/>
         </w:rPr>
-        <w:t xml:space="preserve"> (notfalls </w:t>
+        <w:t>erläutern)</w:t>
       </w:r>
       <w:r>
         <w:rPr>
@@ -5184,7 +5002,7 @@
           <w:sz w:val="20"/>
           <w:szCs w:val="20"/>
         </w:rPr>
-        <w:t xml:space="preserve">kurz </w:t>
+        <w:t>.</w:t>
       </w:r>
       <w:r>
         <w:rPr>
@@ -5192,7 +5010,7 @@
           <w:sz w:val="20"/>
           <w:szCs w:val="20"/>
         </w:rPr>
-        <w:t>erläutern)</w:t>
+        <w:t xml:space="preserve"> Interne Klassen müssen nicht vollzählig dargelegt werden, wenn sie für das Verständnis (und die Designabsicherung im nächsten</w:t>
       </w:r>
       <w:r>
         <w:rPr>
@@ -5200,7 +5018,7 @@
           <w:sz w:val="20"/>
           <w:szCs w:val="20"/>
         </w:rPr>
-        <w:t>.</w:t>
+        <w:t xml:space="preserve"> Abschnitt</w:t>
       </w:r>
       <w:r>
         <w:rPr>
@@ -5208,89 +5026,89 @@
           <w:sz w:val="20"/>
           <w:szCs w:val="20"/>
         </w:rPr>
-        <w:t xml:space="preserve"> Interne Klassen müssen nicht vollzählig dargelegt werden, wenn sie für das Verständnis (und die Designabsicherung im nächsten</w:t>
-      </w:r>
-      <w:r>
+        <w:t>) entbehrlich sind.</w:t>
+      </w:r>
+    </w:p>
+    <w:p>
+      <w:pPr>
+        <w:rPr>
+          <w:rFonts w:ascii="Times New Roman" w:hAnsi="Times New Roman" w:cs="Times New Roman"/>
+        </w:rPr>
+      </w:pPr>
+    </w:p>
+    <w:p>
+      <w:pPr>
+        <w:spacing w:before="120"/>
+        <w:rPr>
+          <w:sz w:val="20"/>
+          <w:szCs w:val="20"/>
+        </w:rPr>
+      </w:pPr>
+      <w:r>
+        <w:rPr>
+          <w:sz w:val="20"/>
+          <w:szCs w:val="20"/>
+        </w:rPr>
+        <w:t>Hier folgt eigener Text….</w:t>
+      </w:r>
+    </w:p>
+    <w:p>
+      <w:pPr>
+        <w:rPr>
+          <w:rFonts w:ascii="Times New Roman" w:hAnsi="Times New Roman" w:cs="Times New Roman"/>
+        </w:rPr>
+      </w:pPr>
+    </w:p>
+    <w:p>
+      <w:pPr>
+        <w:pStyle w:val="berschrift1"/>
+      </w:pPr>
+      <w:bookmarkStart w:id="7" w:name="_Toc382581494"/>
+      <w:r>
+        <w:t>Designabsicherung</w:t>
+      </w:r>
+      <w:bookmarkEnd w:id="7"/>
+    </w:p>
+    <w:p>
+      <w:pPr>
         <w:rPr>
           <w:color w:val="333397"/>
           <w:sz w:val="20"/>
           <w:szCs w:val="20"/>
         </w:rPr>
-        <w:t xml:space="preserve"> Abschnitt</w:t>
-      </w:r>
-      <w:r>
+      </w:pPr>
+    </w:p>
+    <w:p>
+      <w:pPr>
         <w:rPr>
           <w:color w:val="333397"/>
           <w:sz w:val="20"/>
           <w:szCs w:val="20"/>
         </w:rPr>
-        <w:t>) entbehrlich sind.</w:t>
-      </w:r>
-    </w:p>
-    <w:p>
-      <w:pPr>
-        <w:rPr>
-          <w:rFonts w:ascii="Times New Roman" w:hAnsi="Times New Roman" w:cs="Times New Roman"/>
-        </w:rPr>
-      </w:pPr>
-    </w:p>
-    <w:p>
-      <w:pPr>
-        <w:spacing w:before="120"/>
-        <w:rPr>
-          <w:sz w:val="20"/>
-          <w:szCs w:val="20"/>
-        </w:rPr>
-      </w:pPr>
-      <w:r>
-        <w:rPr>
-          <w:sz w:val="20"/>
-          <w:szCs w:val="20"/>
-        </w:rPr>
-        <w:t>Hier folgt eigener Text….</w:t>
-      </w:r>
-    </w:p>
-    <w:p>
-      <w:pPr>
-        <w:rPr>
-          <w:rFonts w:ascii="Times New Roman" w:hAnsi="Times New Roman" w:cs="Times New Roman"/>
-        </w:rPr>
-      </w:pPr>
-    </w:p>
-    <w:p>
-      <w:pPr>
-        <w:pStyle w:val="berschrift1"/>
-      </w:pPr>
-      <w:bookmarkStart w:id="7" w:name="_Toc382581494"/>
-      <w:r>
-        <w:t>Designabsicherung</w:t>
-      </w:r>
-      <w:bookmarkEnd w:id="7"/>
-    </w:p>
-    <w:p>
-      <w:pPr>
+      </w:pPr>
+      <w:r>
         <w:rPr>
           <w:color w:val="333397"/>
           <w:sz w:val="20"/>
           <w:szCs w:val="20"/>
         </w:rPr>
-      </w:pPr>
-    </w:p>
-    <w:p>
-      <w:pPr>
+        <w:t xml:space="preserve">Für die Szenarien ausgewählter („architektur-relevanter“) Anwendungsfälle soll die Zusammenarbeit der beteiligten Systemkomponenten </w:t>
+      </w:r>
+      <w:r>
         <w:rPr>
           <w:color w:val="333397"/>
           <w:sz w:val="20"/>
           <w:szCs w:val="20"/>
         </w:rPr>
-      </w:pPr>
+        <w:t xml:space="preserve">(z.B. </w:t>
+      </w:r>
       <w:r>
         <w:rPr>
           <w:color w:val="333397"/>
           <w:sz w:val="20"/>
           <w:szCs w:val="20"/>
         </w:rPr>
-        <w:t xml:space="preserve">Für die Szenarien ausgewählter („architektur-relevanter“) Anwendungsfälle soll die Zusammenarbeit der beteiligten Systemkomponenten </w:t>
+        <w:t>in einem Sequenzdiagramm</w:t>
       </w:r>
       <w:r>
         <w:rPr>
@@ -5298,7 +5116,7 @@
           <w:sz w:val="20"/>
           <w:szCs w:val="20"/>
         </w:rPr>
-        <w:t xml:space="preserve">(z.B. </w:t>
+        <w:t>)</w:t>
       </w:r>
       <w:r>
         <w:rPr>
@@ -5306,7 +5124,7 @@
           <w:sz w:val="20"/>
           <w:szCs w:val="20"/>
         </w:rPr>
-        <w:t>in einem Sequenzdiagramm</w:t>
+        <w:t xml:space="preserve"> darge</w:t>
       </w:r>
       <w:r>
         <w:rPr>
@@ -5314,34 +5132,8 @@
           <w:sz w:val="20"/>
           <w:szCs w:val="20"/>
         </w:rPr>
-        <w:t>)</w:t>
-      </w:r>
-      <w:r>
-        <w:rPr>
-          <w:color w:val="333397"/>
-          <w:sz w:val="20"/>
-          <w:szCs w:val="20"/>
-        </w:rPr>
-        <w:t xml:space="preserve"> </w:t>
-      </w:r>
-      <w:proofErr w:type="spellStart"/>
-      <w:r>
-        <w:rPr>
-          <w:color w:val="333397"/>
-          <w:sz w:val="20"/>
-          <w:szCs w:val="20"/>
-        </w:rPr>
-        <w:t>darge</w:t>
-      </w:r>
-      <w:r>
-        <w:rPr>
-          <w:color w:val="333397"/>
-          <w:sz w:val="20"/>
-          <w:szCs w:val="20"/>
-        </w:rPr>
         <w:t>gelegt</w:t>
       </w:r>
-      <w:proofErr w:type="spellEnd"/>
       <w:r>
         <w:rPr>
           <w:color w:val="333397"/>
@@ -5529,8 +5321,8 @@
     </w:p>
     <w:p/>
     <w:sectPr>
-      <w:headerReference w:type="default" r:id="rId13"/>
-      <w:footerReference w:type="default" r:id="rId14"/>
+      <w:headerReference w:type="default" r:id="rId18"/>
+      <w:footerReference w:type="default" r:id="rId19"/>
       <w:type w:val="oddPage"/>
       <w:pgSz w:w="11906" w:h="16838" w:code="9"/>
       <w:pgMar w:top="1418" w:right="1418" w:bottom="1134" w:left="1418" w:header="709" w:footer="436" w:gutter="0"/>
@@ -5569,8 +5361,8 @@
       <w:tblLook w:val="01E0" w:firstRow="1" w:lastRow="1" w:firstColumn="1" w:lastColumn="1" w:noHBand="0" w:noVBand="0"/>
     </w:tblPr>
     <w:tblGrid>
-      <w:gridCol w:w="8079"/>
-      <w:gridCol w:w="991"/>
+      <w:gridCol w:w="8080"/>
+      <w:gridCol w:w="990"/>
     </w:tblGrid>
     <w:tr>
       <w:tc>
@@ -5618,7 +5410,7 @@
               <w:sz w:val="16"/>
               <w:szCs w:val="16"/>
             </w:rPr>
-            <w:t>30.04.2023 10:38</w:t>
+            <w:t>04.05.2023 20:23</w:t>
           </w:r>
           <w:r>
             <w:rPr>

</xml_diff>

<commit_message>
Große Aufräumaktion: Mergen aller nicht mehr benötigten Branches und Vorbereiten für Merge auf Main
</commit_message>
<xml_diff>
--- a/02_Entwurf/Systementwurf_TeamC_V1.0.docx
+++ b/02_Entwurf/Systementwurf_TeamC_V1.0.docx
@@ -275,7 +275,7 @@
               <w:fldChar w:fldCharType="separate"/>
             </w:r>
             <w:r>
-              <w:t>30.05.2023 22:26</w:t>
+              <w:t>31.05.2023 19:00</w:t>
             </w:r>
             <w:r>
               <w:fldChar w:fldCharType="end"/>
@@ -322,12 +322,6 @@
                 <w:lang w:val="de-DE"/>
               </w:rPr>
             </w:pPr>
-            <w:r>
-              <w:rPr>
-                <w:lang w:val="de-DE"/>
-              </w:rPr>
-              <w:t>X</w:t>
-            </w:r>
           </w:p>
         </w:tc>
         <w:tc>
@@ -385,6 +379,9 @@
               <w:spacing w:before="0" w:after="0"/>
               <w:jc w:val="center"/>
             </w:pPr>
+            <w:r>
+              <w:t>X</w:t>
+            </w:r>
           </w:p>
         </w:tc>
         <w:tc>
@@ -1861,21 +1858,7 @@
         <w:rPr>
           <w:color w:val="auto"/>
         </w:rPr>
-        <w:t xml:space="preserve">soll ein Grundverständnis der Systemstruktur </w:t>
-      </w:r>
-      <w:proofErr w:type="gramStart"/>
-      <w:r>
-        <w:rPr>
-          <w:color w:val="auto"/>
-        </w:rPr>
-        <w:t>vermitteln</w:t>
-      </w:r>
-      <w:proofErr w:type="gramEnd"/>
-      <w:r>
-        <w:rPr>
-          <w:color w:val="auto"/>
-        </w:rPr>
-        <w:t xml:space="preserve"> ohne </w:t>
+        <w:t xml:space="preserve">soll ein Grundverständnis der Systemstruktur vermitteln ohne </w:t>
       </w:r>
       <w:r>
         <w:rPr>
@@ -2413,23 +2396,7 @@
           <w:sz w:val="20"/>
           <w:szCs w:val="20"/>
         </w:rPr>
-        <w:t xml:space="preserve">Realisierung des Systems unter der Verwendung der MVVM-Architektur, das aus drei </w:t>
-      </w:r>
-      <w:proofErr w:type="spellStart"/>
-      <w:r>
-        <w:rPr>
-          <w:sz w:val="20"/>
-          <w:szCs w:val="20"/>
-        </w:rPr>
-        <w:t>Kernkomponentnen</w:t>
-      </w:r>
-      <w:proofErr w:type="spellEnd"/>
-      <w:r>
-        <w:rPr>
-          <w:sz w:val="20"/>
-          <w:szCs w:val="20"/>
-        </w:rPr>
-        <w:t xml:space="preserve"> besteht, </w:t>
+        <w:t xml:space="preserve">Realisierung des Systems unter der Verwendung der MVVM-Architektur, das aus drei Kernkomponentnen besteht, </w:t>
       </w:r>
       <w:r>
         <w:rPr>
@@ -2443,23 +2410,7 @@
           <w:sz w:val="20"/>
           <w:szCs w:val="20"/>
         </w:rPr>
-        <w:t xml:space="preserve">, View und </w:t>
-      </w:r>
-      <w:proofErr w:type="spellStart"/>
-      <w:r>
-        <w:rPr>
-          <w:sz w:val="20"/>
-          <w:szCs w:val="20"/>
-        </w:rPr>
-        <w:t>ViewModel</w:t>
-      </w:r>
-      <w:proofErr w:type="spellEnd"/>
-      <w:r>
-        <w:rPr>
-          <w:sz w:val="20"/>
-          <w:szCs w:val="20"/>
-        </w:rPr>
-        <w:t xml:space="preserve">. </w:t>
+        <w:t xml:space="preserve">, View und ViewModel. </w:t>
       </w:r>
       <w:r>
         <w:rPr>
@@ -2581,78 +2532,30 @@
           <w:sz w:val="20"/>
           <w:szCs w:val="20"/>
         </w:rPr>
-        <w:t xml:space="preserve">Die View ist für die Darstellung der Benutzeroberfläche verantwortlich. Sie zeigt dem Benutzer die Daten an, die vom </w:t>
-      </w:r>
-      <w:proofErr w:type="spellStart"/>
-      <w:r>
-        <w:rPr>
-          <w:sz w:val="20"/>
-          <w:szCs w:val="20"/>
-        </w:rPr>
-        <w:t>ViewModel</w:t>
-      </w:r>
-      <w:proofErr w:type="spellEnd"/>
-      <w:r>
-        <w:rPr>
-          <w:sz w:val="20"/>
-          <w:szCs w:val="20"/>
-        </w:rPr>
-        <w:t xml:space="preserve"> bereitgestellt werden, und ermöglicht es dem Benutzer, Aktionen auszuführen, die vom </w:t>
-      </w:r>
-      <w:proofErr w:type="spellStart"/>
-      <w:r>
-        <w:rPr>
-          <w:sz w:val="20"/>
-          <w:szCs w:val="20"/>
-        </w:rPr>
-        <w:t>ViewModel</w:t>
-      </w:r>
-      <w:proofErr w:type="spellEnd"/>
-      <w:r>
-        <w:rPr>
-          <w:sz w:val="20"/>
-          <w:szCs w:val="20"/>
-        </w:rPr>
-        <w:t xml:space="preserve"> verarbeitet werden.</w:t>
-      </w:r>
-    </w:p>
-    <w:p>
-      <w:pPr>
-        <w:rPr>
-          <w:sz w:val="20"/>
-          <w:szCs w:val="20"/>
-        </w:rPr>
-      </w:pPr>
-    </w:p>
-    <w:p>
-      <w:pPr>
-        <w:rPr>
-          <w:sz w:val="20"/>
-          <w:szCs w:val="20"/>
-        </w:rPr>
-      </w:pPr>
-      <w:r>
-        <w:rPr>
-          <w:sz w:val="20"/>
-          <w:szCs w:val="20"/>
-        </w:rPr>
-        <w:t xml:space="preserve">Das </w:t>
-      </w:r>
-      <w:proofErr w:type="spellStart"/>
-      <w:r>
-        <w:rPr>
-          <w:sz w:val="20"/>
-          <w:szCs w:val="20"/>
-        </w:rPr>
-        <w:t>ViewModel</w:t>
-      </w:r>
-      <w:proofErr w:type="spellEnd"/>
-      <w:r>
-        <w:rPr>
-          <w:sz w:val="20"/>
-          <w:szCs w:val="20"/>
-        </w:rPr>
-        <w:t xml:space="preserve"> dient als Verbindung zwischen der View und dem Model. Es stellt der View die Daten zur Verfügung, die für die Darstellung benötigt werden, und verarbeitet die Aktionen, die der Benutzer ausführt. Es enthält auch die Logik zur Aktualisierung des Models, wenn Änderungen an den Daten vorgenommen werden.</w:t>
+        <w:t>Die View ist für die Darstellung der Benutzeroberfläche verantwortlich. Sie zeigt dem Benutzer die Daten an, die vom ViewModel bereitgestellt werden, und ermöglicht es dem Benutzer, Aktionen auszuführen, die vom ViewModel verarbeitet werden.</w:t>
+      </w:r>
+    </w:p>
+    <w:p>
+      <w:pPr>
+        <w:rPr>
+          <w:sz w:val="20"/>
+          <w:szCs w:val="20"/>
+        </w:rPr>
+      </w:pPr>
+    </w:p>
+    <w:p>
+      <w:pPr>
+        <w:rPr>
+          <w:sz w:val="20"/>
+          <w:szCs w:val="20"/>
+        </w:rPr>
+      </w:pPr>
+      <w:r>
+        <w:rPr>
+          <w:sz w:val="20"/>
+          <w:szCs w:val="20"/>
+        </w:rPr>
+        <w:t>Das ViewModel dient als Verbindung zwischen der View und dem Model. Es stellt der View die Daten zur Verfügung, die für die Darstellung benötigt werden, und verarbeitet die Aktionen, die der Benutzer ausführt. Es enthält auch die Logik zur Aktualisierung des Models, wenn Änderungen an den Daten vorgenommen werden.</w:t>
       </w:r>
     </w:p>
     <w:p>
@@ -2750,39 +2653,7 @@
           <w:sz w:val="20"/>
           <w:szCs w:val="20"/>
         </w:rPr>
-        <w:t xml:space="preserve">Durch die Trennung der Zuständigkeiten wird es einfacher, Unit-Tests für das </w:t>
-      </w:r>
-      <w:proofErr w:type="spellStart"/>
-      <w:r>
-        <w:rPr>
-          <w:sz w:val="20"/>
-          <w:szCs w:val="20"/>
-        </w:rPr>
-        <w:t>ViewModel</w:t>
-      </w:r>
-      <w:proofErr w:type="spellEnd"/>
-      <w:r>
-        <w:rPr>
-          <w:sz w:val="20"/>
-          <w:szCs w:val="20"/>
-        </w:rPr>
-        <w:t xml:space="preserve"> und das Model zu schreiben, die die Geschäftslogik repräsentieren. Das bedeutet, dass die Logik unabhängig von der Benutzeroberfläche getestet werden kann. Da das </w:t>
-      </w:r>
-      <w:proofErr w:type="spellStart"/>
-      <w:r>
-        <w:rPr>
-          <w:sz w:val="20"/>
-          <w:szCs w:val="20"/>
-        </w:rPr>
-        <w:t>ViewModel</w:t>
-      </w:r>
-      <w:proofErr w:type="spellEnd"/>
-      <w:r>
-        <w:rPr>
-          <w:sz w:val="20"/>
-          <w:szCs w:val="20"/>
-        </w:rPr>
-        <w:t xml:space="preserve"> keine Kenntnis von der View hat, kann es einfach getestet werden, ohne dass eine tatsächliche Benutzeroberfläche benötigt wird. Somit führt die Verwendung von MVVM zu einer verbesserten Testbarkeit und Wartbarkeit des Codes</w:t>
+        <w:t>Durch die Trennung der Zuständigkeiten wird es einfacher, Unit-Tests für das ViewModel und das Model zu schreiben, die die Geschäftslogik repräsentieren. Das bedeutet, dass die Logik unabhängig von der Benutzeroberfläche getestet werden kann. Da das ViewModel keine Kenntnis von der View hat, kann es einfach getestet werden, ohne dass eine tatsächliche Benutzeroberfläche benötigt wird. Somit führt die Verwendung von MVVM zu einer verbesserten Testbarkeit und Wartbarkeit des Codes</w:t>
       </w:r>
     </w:p>
     <w:p>
@@ -2797,13 +2668,8 @@
       <w:pPr>
         <w:pStyle w:val="berschrift2"/>
       </w:pPr>
-      <w:proofErr w:type="spellStart"/>
-      <w:r>
-        <w:t>Structural</w:t>
-      </w:r>
-      <w:proofErr w:type="spellEnd"/>
-      <w:r>
-        <w:t xml:space="preserve"> Patterns</w:t>
+      <w:r>
+        <w:t>Structural Patterns</w:t>
       </w:r>
     </w:p>
     <w:p>
@@ -3015,23 +2881,13 @@
           <w:szCs w:val="20"/>
         </w:rPr>
       </w:pPr>
-      <w:proofErr w:type="spellStart"/>
       <w:r>
         <w:rPr>
           <w:b/>
           <w:sz w:val="20"/>
           <w:szCs w:val="20"/>
         </w:rPr>
-        <w:t>Facade</w:t>
-      </w:r>
-      <w:proofErr w:type="spellEnd"/>
-      <w:r>
-        <w:rPr>
-          <w:b/>
-          <w:sz w:val="20"/>
-          <w:szCs w:val="20"/>
-        </w:rPr>
-        <w:t xml:space="preserve"> Pattern:</w:t>
+        <w:t>Facade Pattern:</w:t>
       </w:r>
     </w:p>
     <w:p>
@@ -3048,48 +2904,14 @@
           <w:sz w:val="20"/>
           <w:szCs w:val="20"/>
         </w:rPr>
-        <w:t xml:space="preserve">Das </w:t>
-      </w:r>
-      <w:proofErr w:type="spellStart"/>
-      <w:r>
-        <w:rPr>
-          <w:sz w:val="20"/>
-          <w:szCs w:val="20"/>
-        </w:rPr>
-        <w:t>Facade</w:t>
-      </w:r>
-      <w:proofErr w:type="spellEnd"/>
-      <w:r>
-        <w:rPr>
-          <w:sz w:val="20"/>
-          <w:szCs w:val="20"/>
-        </w:rPr>
-        <w:t xml:space="preserve"> Pattern </w:t>
-      </w:r>
-      <w:r>
-        <w:rPr>
-          <w:sz w:val="20"/>
-          <w:szCs w:val="20"/>
-        </w:rPr>
-        <w:t xml:space="preserve">stellt dynamisch Zugriff auf die zugrunde liegende Funktionalität der Subsysteme bereit und ist ein Interface. Der Client verwendet dann die </w:t>
-      </w:r>
-      <w:proofErr w:type="spellStart"/>
-      <w:proofErr w:type="gramStart"/>
-      <w:r>
-        <w:rPr>
-          <w:sz w:val="20"/>
-          <w:szCs w:val="20"/>
-        </w:rPr>
-        <w:t>Facade</w:t>
-      </w:r>
-      <w:proofErr w:type="spellEnd"/>
-      <w:proofErr w:type="gramEnd"/>
-      <w:r>
-        <w:rPr>
-          <w:sz w:val="20"/>
-          <w:szCs w:val="20"/>
-        </w:rPr>
-        <w:t xml:space="preserve"> um auf die Subsysteme zu zugreifen. </w:t>
+        <w:t xml:space="preserve">Das Facade Pattern </w:t>
+      </w:r>
+      <w:r>
+        <w:rPr>
+          <w:sz w:val="20"/>
+          <w:szCs w:val="20"/>
+        </w:rPr>
+        <w:t xml:space="preserve">stellt dynamisch Zugriff auf die zugrunde liegende Funktionalität der Subsysteme bereit und ist ein Interface. Der Client verwendet dann die Facade um auf die Subsysteme zu zugreifen. </w:t>
       </w:r>
     </w:p>
     <w:p>
@@ -3310,14 +3132,9 @@
       <w:pPr>
         <w:pStyle w:val="berschrift2"/>
       </w:pPr>
-      <w:proofErr w:type="spellStart"/>
       <w:r>
         <w:lastRenderedPageBreak/>
-        <w:t>Creational</w:t>
-      </w:r>
-      <w:proofErr w:type="spellEnd"/>
-      <w:r>
-        <w:t xml:space="preserve"> Patterns</w:t>
+        <w:t>Creational Patterns</w:t>
       </w:r>
     </w:p>
     <w:p>
@@ -3812,23 +3629,7 @@
           <w:sz w:val="20"/>
           <w:szCs w:val="20"/>
         </w:rPr>
-        <w:t xml:space="preserve">Momentaufnahmen müssen nach Ende des Lebenszyklus des </w:t>
-      </w:r>
-      <w:proofErr w:type="spellStart"/>
-      <w:r>
-        <w:rPr>
-          <w:sz w:val="20"/>
-          <w:szCs w:val="20"/>
-        </w:rPr>
-        <w:t>Originators</w:t>
-      </w:r>
-      <w:proofErr w:type="spellEnd"/>
-      <w:r>
-        <w:rPr>
-          <w:sz w:val="20"/>
-          <w:szCs w:val="20"/>
-        </w:rPr>
-        <w:t xml:space="preserve"> gelöscht werden</w:t>
+        <w:t>Momentaufnahmen müssen nach Ende des Lebenszyklus des Originators gelöscht werden</w:t>
       </w:r>
     </w:p>
     <w:p>
@@ -4057,21 +3858,12 @@
           <w:szCs w:val="20"/>
         </w:rPr>
       </w:pPr>
-      <w:proofErr w:type="gramStart"/>
-      <w:r>
-        <w:rPr>
-          <w:sz w:val="20"/>
-          <w:szCs w:val="20"/>
-        </w:rPr>
-        <w:t>Kann</w:t>
-      </w:r>
-      <w:proofErr w:type="gramEnd"/>
-      <w:r>
-        <w:rPr>
-          <w:sz w:val="20"/>
-          <w:szCs w:val="20"/>
-        </w:rPr>
-        <w:t xml:space="preserve"> evtl. zu stärkerer Kopplung führen</w:t>
+      <w:r>
+        <w:rPr>
+          <w:sz w:val="20"/>
+          <w:szCs w:val="20"/>
+        </w:rPr>
+        <w:t>Kann evtl. zu stärkerer Kopplung führen</w:t>
       </w:r>
     </w:p>
     <w:p>
@@ -4236,8 +4028,6 @@
                 <w:szCs w:val="20"/>
               </w:rPr>
             </w:pPr>
-            <w:proofErr w:type="spellStart"/>
-            <w:proofErr w:type="gramStart"/>
             <w:r>
               <w:rPr>
                 <w:sz w:val="20"/>
@@ -4245,8 +4035,6 @@
               </w:rPr>
               <w:t>QuaKrypto.UI.View</w:t>
             </w:r>
-            <w:proofErr w:type="spellEnd"/>
-            <w:proofErr w:type="gramEnd"/>
           </w:p>
         </w:tc>
         <w:tc>
@@ -4266,17 +4054,8 @@
                 <w:sz w:val="20"/>
                 <w:szCs w:val="20"/>
               </w:rPr>
-              <w:t xml:space="preserve">Enthält Klassen für die Darstellung der Lernsoftware </w:t>
+              <w:t>Enthält Klassen für die Darstellung der Lernsoftware QuaKrypto</w:t>
             </w:r>
-            <w:proofErr w:type="spellStart"/>
-            <w:r>
-              <w:rPr>
-                <w:sz w:val="20"/>
-                <w:szCs w:val="20"/>
-              </w:rPr>
-              <w:t>QuaKrypto</w:t>
-            </w:r>
-            <w:proofErr w:type="spellEnd"/>
           </w:p>
         </w:tc>
       </w:tr>
@@ -4293,8 +4072,6 @@
                 <w:szCs w:val="20"/>
               </w:rPr>
             </w:pPr>
-            <w:proofErr w:type="spellStart"/>
-            <w:proofErr w:type="gramStart"/>
             <w:r>
               <w:rPr>
                 <w:sz w:val="20"/>
@@ -4302,8 +4079,6 @@
               </w:rPr>
               <w:t>QuaKrypto.UI.ViewModel</w:t>
             </w:r>
-            <w:proofErr w:type="spellEnd"/>
-            <w:proofErr w:type="gramEnd"/>
           </w:p>
         </w:tc>
         <w:tc>
@@ -4348,7 +4123,6 @@
                 <w:szCs w:val="20"/>
               </w:rPr>
             </w:pPr>
-            <w:proofErr w:type="spellStart"/>
             <w:r>
               <w:rPr>
                 <w:sz w:val="20"/>
@@ -4356,7 +4130,6 @@
               </w:rPr>
               <w:t>QuaKrypto.Model</w:t>
             </w:r>
-            <w:proofErr w:type="spellEnd"/>
           </w:p>
         </w:tc>
         <w:tc>
@@ -4415,7 +4188,6 @@
                 <w:szCs w:val="20"/>
               </w:rPr>
             </w:pPr>
-            <w:proofErr w:type="spellStart"/>
             <w:r>
               <w:rPr>
                 <w:sz w:val="20"/>
@@ -4423,7 +4195,6 @@
               </w:rPr>
               <w:t>QuaKrypto.Commands</w:t>
             </w:r>
-            <w:proofErr w:type="spellEnd"/>
           </w:p>
         </w:tc>
         <w:tc>
@@ -4461,7 +4232,6 @@
                 <w:szCs w:val="20"/>
               </w:rPr>
             </w:pPr>
-            <w:proofErr w:type="spellStart"/>
             <w:r>
               <w:rPr>
                 <w:sz w:val="20"/>
@@ -4469,7 +4239,6 @@
               </w:rPr>
               <w:t>QuaKrypto.Services</w:t>
             </w:r>
-            <w:proofErr w:type="spellEnd"/>
           </w:p>
         </w:tc>
         <w:tc>
@@ -4507,7 +4276,6 @@
                 <w:szCs w:val="20"/>
               </w:rPr>
             </w:pPr>
-            <w:proofErr w:type="spellStart"/>
             <w:r>
               <w:rPr>
                 <w:sz w:val="20"/>
@@ -4515,7 +4283,6 @@
               </w:rPr>
               <w:t>QuaKrypto.Icons</w:t>
             </w:r>
-            <w:proofErr w:type="spellEnd"/>
           </w:p>
         </w:tc>
         <w:tc>
@@ -4535,17 +4302,8 @@
                 <w:sz w:val="20"/>
                 <w:szCs w:val="20"/>
               </w:rPr>
-              <w:t xml:space="preserve">Enthält die Icons, die zur Darstellung in den Views benötigt </w:t>
+              <w:t>Enthält die Icons, die zur Darstellung in den Views benötigt werden</w:t>
             </w:r>
-            <w:proofErr w:type="gramStart"/>
-            <w:r>
-              <w:rPr>
-                <w:sz w:val="20"/>
-                <w:szCs w:val="20"/>
-              </w:rPr>
-              <w:t>werden</w:t>
-            </w:r>
-            <w:proofErr w:type="gramEnd"/>
           </w:p>
         </w:tc>
       </w:tr>
@@ -4627,39 +4385,7 @@
                 <w:sz w:val="20"/>
                 <w:szCs w:val="20"/>
               </w:rPr>
-              <w:t xml:space="preserve">WPF (Windows </w:t>
-            </w:r>
-            <w:proofErr w:type="spellStart"/>
-            <w:r>
-              <w:rPr>
-                <w:sz w:val="20"/>
-                <w:szCs w:val="20"/>
-              </w:rPr>
-              <w:t>Presentation</w:t>
-            </w:r>
-            <w:proofErr w:type="spellEnd"/>
-            <w:r>
-              <w:rPr>
-                <w:sz w:val="20"/>
-                <w:szCs w:val="20"/>
-              </w:rPr>
-              <w:t xml:space="preserve"> </w:t>
-            </w:r>
-            <w:proofErr w:type="spellStart"/>
-            <w:r>
-              <w:rPr>
-                <w:sz w:val="20"/>
-                <w:szCs w:val="20"/>
-              </w:rPr>
-              <w:t>Foundation</w:t>
-            </w:r>
-            <w:proofErr w:type="spellEnd"/>
-            <w:r>
-              <w:rPr>
-                <w:sz w:val="20"/>
-                <w:szCs w:val="20"/>
-              </w:rPr>
-              <w:t>) ist ein Framework zur Erstellung von Benutzeroberflächen in der .NET-Umgebung</w:t>
+              <w:t>WPF (Windows Presentation Foundation) ist ein Framework zur Erstellung von Benutzeroberflächen in der .NET-Umgebung</w:t>
             </w:r>
             <w:r>
               <w:rPr>
@@ -4908,11 +4634,9 @@
       <w:pPr>
         <w:pStyle w:val="berschrift2"/>
       </w:pPr>
-      <w:proofErr w:type="spellStart"/>
       <w:r>
         <w:t>Quakrypto.Model</w:t>
       </w:r>
-      <w:proofErr w:type="spellEnd"/>
     </w:p>
     <w:p>
       <w:pPr>
@@ -4938,7 +4662,7 @@
         <w:rPr>
           <w:rFonts w:ascii="Times New Roman" w:hAnsi="Times New Roman" w:cs="Times New Roman"/>
         </w:rPr>
-        <w:object w:dxaOrig="1980" w:dyaOrig="810" w14:anchorId="71DAEFEF">
+        <w:object w:dxaOrig="2956" w:dyaOrig="811" w14:anchorId="35D8EB25">
           <v:shapetype id="_x0000_t75" coordsize="21600,21600" o:spt="75" o:preferrelative="t" path="m@4@5l@4@11@9@11@9@5xe" filled="f" stroked="f">
             <v:stroke joinstyle="miter"/>
             <v:formulas>
@@ -4958,10 +4682,10 @@
             <v:path o:extrusionok="f" gradientshapeok="t" o:connecttype="rect"/>
             <o:lock v:ext="edit" aspectratio="t"/>
           </v:shapetype>
-          <v:shape id="_x0000_i1042" type="#_x0000_t75" style="width:99pt;height:40.5pt" o:ole="">
+          <v:shape id="_x0000_i1033" type="#_x0000_t75" style="width:148.1pt;height:40.75pt" o:ole="">
             <v:imagedata r:id="rId20" o:title=""/>
           </v:shape>
-          <o:OLEObject Type="Embed" ProgID="Package" ShapeID="_x0000_i1042" DrawAspect="Content" ObjectID="_1747064779" r:id="rId21"/>
+          <o:OLEObject Type="Embed" ProgID="Package" ShapeID="_x0000_i1033" DrawAspect="Content" ObjectID="_1747066187" r:id="rId21"/>
         </w:object>
       </w:r>
     </w:p>
@@ -5357,11 +5081,9 @@
       <w:pPr>
         <w:pStyle w:val="berschrift2"/>
       </w:pPr>
-      <w:proofErr w:type="spellStart"/>
       <w:r>
         <w:t>Quakrypto.UI</w:t>
       </w:r>
-      <w:proofErr w:type="spellEnd"/>
     </w:p>
     <w:p>
       <w:pPr>
@@ -5387,11 +5109,11 @@
         <w:rPr>
           <w:rFonts w:ascii="Times New Roman" w:hAnsi="Times New Roman" w:cs="Times New Roman"/>
         </w:rPr>
-        <w:object w:dxaOrig="1470" w:dyaOrig="810" w14:anchorId="75FDEEAA">
-          <v:shape id="_x0000_i1034" type="#_x0000_t75" style="width:73.5pt;height:40.5pt" o:ole="">
+        <w:object w:dxaOrig="2521" w:dyaOrig="811" w14:anchorId="5E9FD153">
+          <v:shape id="_x0000_i1034" type="#_x0000_t75" style="width:126.35pt;height:40.75pt" o:ole="">
             <v:imagedata r:id="rId22" o:title=""/>
           </v:shape>
-          <o:OLEObject Type="Embed" ProgID="Package" ShapeID="_x0000_i1034" DrawAspect="Content" ObjectID="_1747064780" r:id="rId23"/>
+          <o:OLEObject Type="Embed" ProgID="Package" ShapeID="_x0000_i1034" DrawAspect="Content" ObjectID="_1747066188" r:id="rId23"/>
         </w:object>
       </w:r>
     </w:p>
@@ -6092,23 +5814,7 @@
           <w:sz w:val="20"/>
           <w:szCs w:val="20"/>
         </w:rPr>
-        <w:t xml:space="preserve">Der Befehl führt einen einzelnen Handlungsschritt aus. Dabei zieht der Benutzer zunächst einige Operanden in der View in die jeweilig dafür vorgesehenen Felder. Anschließend legt der Benutzer den Operationstyp fest. Dann gibt der Benutzer den Namen der zu erzeugenden Information an. Durch Betätigen des „=“ wird ein Event ausgelöst, in dem der Handlungsschritt erzeugt wird und die Operation durchgeführt wird. Anschließend wird der Handlungsschritt in die Aufzeichnung übernommen. Das Ergebnis wird dann wieder zurück an das </w:t>
-      </w:r>
-      <w:proofErr w:type="spellStart"/>
-      <w:r>
-        <w:rPr>
-          <w:sz w:val="20"/>
-          <w:szCs w:val="20"/>
-        </w:rPr>
-        <w:t>ViewModel</w:t>
-      </w:r>
-      <w:proofErr w:type="spellEnd"/>
-      <w:r>
-        <w:rPr>
-          <w:sz w:val="20"/>
-          <w:szCs w:val="20"/>
-        </w:rPr>
-        <w:t xml:space="preserve"> gegeben und in der View angezeigt.</w:t>
+        <w:t>Der Befehl führt einen einzelnen Handlungsschritt aus. Dabei zieht der Benutzer zunächst einige Operanden in der View in die jeweilig dafür vorgesehenen Felder. Anschließend legt der Benutzer den Operationstyp fest. Dann gibt der Benutzer den Namen der zu erzeugenden Information an. Durch Betätigen des „=“ wird ein Event ausgelöst, in dem der Handlungsschritt erzeugt wird und die Operation durchgeführt wird. Anschließend wird der Handlungsschritt in die Aufzeichnung übernommen. Das Ergebnis wird dann wieder zurück an das ViewModel gegeben und in der View angezeigt.</w:t>
       </w:r>
     </w:p>
     <w:p>
@@ -6245,26 +5951,8 @@
           <w:sz w:val="20"/>
           <w:szCs w:val="20"/>
         </w:rPr>
-        <w:t xml:space="preserve"> der Klasse </w:t>
-      </w:r>
-      <w:proofErr w:type="spellStart"/>
-      <w:r>
-        <w:rPr>
-          <w:sz w:val="20"/>
-          <w:szCs w:val="20"/>
-        </w:rPr>
-        <w:t>NetzwerkHost</w:t>
-      </w:r>
-      <w:proofErr w:type="spellEnd"/>
-      <w:r>
-        <w:rPr>
-          <w:sz w:val="20"/>
-          <w:szCs w:val="20"/>
-        </w:rPr>
-        <w:t xml:space="preserve"> über die Methode </w:t>
-      </w:r>
-      <w:proofErr w:type="spellStart"/>
-      <w:proofErr w:type="gramStart"/>
+        <w:t xml:space="preserve"> der Klasse NetzwerkHost über die Methode </w:t>
+      </w:r>
       <w:r>
         <w:rPr>
           <w:i/>
@@ -6274,7 +5962,6 @@
         </w:rPr>
         <w:t>ZugWurdeBeendet</w:t>
       </w:r>
-      <w:proofErr w:type="spellEnd"/>
       <w:r>
         <w:rPr>
           <w:i/>
@@ -6282,9 +5969,8 @@
           <w:sz w:val="20"/>
           <w:szCs w:val="20"/>
         </w:rPr>
-        <w:t>(</w:t>
-      </w:r>
-      <w:proofErr w:type="gramEnd"/>
+        <w:t>()</w:t>
+      </w:r>
       <w:r>
         <w:rPr>
           <w:i/>
@@ -6292,15 +5978,6 @@
           <w:sz w:val="20"/>
           <w:szCs w:val="20"/>
         </w:rPr>
-        <w:t>)</w:t>
-      </w:r>
-      <w:r>
-        <w:rPr>
-          <w:i/>
-          <w:iCs/>
-          <w:sz w:val="20"/>
-          <w:szCs w:val="20"/>
-        </w:rPr>
         <w:t xml:space="preserve"> </w:t>
       </w:r>
       <w:r>
@@ -6308,39 +5985,7 @@
           <w:sz w:val="20"/>
           <w:szCs w:val="20"/>
         </w:rPr>
-        <w:t xml:space="preserve">an das </w:t>
-      </w:r>
-      <w:proofErr w:type="spellStart"/>
-      <w:r>
-        <w:rPr>
-          <w:sz w:val="20"/>
-          <w:szCs w:val="20"/>
-        </w:rPr>
-        <w:t>ÜbungsszenarioNetzwerk</w:t>
-      </w:r>
-      <w:proofErr w:type="spellEnd"/>
-      <w:r>
-        <w:rPr>
-          <w:sz w:val="20"/>
-          <w:szCs w:val="20"/>
-        </w:rPr>
-        <w:t xml:space="preserve"> übergeben wird. Falls mehr als zwei Netzwerkteilnehmer (außer dem Host) vorhanden sind, so wird die Liste aus Handlungsschritten über die Klasse </w:t>
-      </w:r>
-      <w:proofErr w:type="spellStart"/>
-      <w:r>
-        <w:rPr>
-          <w:sz w:val="20"/>
-          <w:szCs w:val="20"/>
-        </w:rPr>
-        <w:t>NetzwerkHost</w:t>
-      </w:r>
-      <w:proofErr w:type="spellEnd"/>
-      <w:r>
-        <w:rPr>
-          <w:sz w:val="20"/>
-          <w:szCs w:val="20"/>
-        </w:rPr>
-        <w:t xml:space="preserve"> auch an den anderen Teilnehmer geschickt, welcher die Information nicht gesendet hatte. Daraufhin wird die Liste aus Handlungsschritten durchge</w:t>
+        <w:t>an das ÜbungsszenarioNetzwerk übergeben wird. Falls mehr als zwei Netzwerkteilnehmer (außer dem Host) vorhanden sind, so wird die Liste aus Handlungsschritten über die Klasse NetzwerkHost auch an den anderen Teilnehmer geschickt, welcher die Information nicht gesendet hatte. Daraufhin wird die Liste aus Handlungsschritten durchge</w:t>
       </w:r>
       <w:r>
         <w:rPr>
@@ -6348,39 +5993,7 @@
           <w:szCs w:val="20"/>
         </w:rPr>
         <w:lastRenderedPageBreak/>
-        <w:t xml:space="preserve">gangen, indem die Handlungsschritte ausgewertet und anschließend an die lokale Aufzeichnung angehängt werden. Wenn ein Handlungsschritt eine Information in einem Übertragungskanal abspeichern soll, so wird diese in der Klasse Übertragungskanal abgespeichert. Anschließend wird die nächste Rolle aus der Variante geholt. Wenn diese Rolle nicht der Rolle des Hosts entspricht, so wird über die </w:t>
-      </w:r>
-      <w:proofErr w:type="spellStart"/>
-      <w:r>
-        <w:rPr>
-          <w:sz w:val="20"/>
-          <w:szCs w:val="20"/>
-        </w:rPr>
-        <w:t>NetzwerkHost</w:t>
-      </w:r>
-      <w:proofErr w:type="spellEnd"/>
-      <w:r>
-        <w:rPr>
-          <w:sz w:val="20"/>
-          <w:szCs w:val="20"/>
-        </w:rPr>
-        <w:t xml:space="preserve"> Klasse die Kontrolle an den entsprechenden Netzwerkteilnehmer weitergegeben und die Sequenz endet. Im Falle, dass die nächste Rolle der Rolle des Hosts entspricht, wird ein </w:t>
-      </w:r>
-      <w:proofErr w:type="spellStart"/>
-      <w:r>
-        <w:rPr>
-          <w:sz w:val="20"/>
-          <w:szCs w:val="20"/>
-        </w:rPr>
-        <w:t>PropertyChanged</w:t>
-      </w:r>
-      <w:proofErr w:type="spellEnd"/>
-      <w:r>
-        <w:rPr>
-          <w:sz w:val="20"/>
-          <w:szCs w:val="20"/>
-        </w:rPr>
-        <w:t xml:space="preserve"> </w:t>
+        <w:t xml:space="preserve">gangen, indem die Handlungsschritte ausgewertet und anschließend an die lokale Aufzeichnung angehängt werden. Wenn ein Handlungsschritt eine Information in einem Übertragungskanal abspeichern soll, so wird diese in der Klasse Übertragungskanal abgespeichert. Anschließend wird die nächste Rolle aus der Variante geholt. Wenn diese Rolle nicht der Rolle des Hosts entspricht, so wird über die NetzwerkHost Klasse die Kontrolle an den entsprechenden Netzwerkteilnehmer weitergegeben und die Sequenz endet. Im Falle, dass die nächste Rolle der Rolle des Hosts entspricht, wird ein PropertyChanged </w:t>
       </w:r>
       <w:r>
         <w:rPr>
@@ -6394,49 +6007,8 @@
           <w:sz w:val="20"/>
           <w:szCs w:val="20"/>
         </w:rPr>
-        <w:t xml:space="preserve">aufgerufen, welcher dem </w:t>
-      </w:r>
-      <w:proofErr w:type="spellStart"/>
-      <w:r>
-        <w:rPr>
-          <w:sz w:val="20"/>
-          <w:szCs w:val="20"/>
-        </w:rPr>
-        <w:t>SpielViewModel</w:t>
-      </w:r>
-      <w:proofErr w:type="spellEnd"/>
-      <w:r>
-        <w:rPr>
-          <w:sz w:val="20"/>
-          <w:szCs w:val="20"/>
-        </w:rPr>
-        <w:t xml:space="preserve"> die neue Rolle mitteilt. In der Klasse </w:t>
-      </w:r>
-      <w:proofErr w:type="spellStart"/>
-      <w:r>
-        <w:rPr>
-          <w:sz w:val="20"/>
-          <w:szCs w:val="20"/>
-        </w:rPr>
-        <w:t>SpielView</w:t>
-      </w:r>
-      <w:proofErr w:type="spellEnd"/>
-      <w:r>
-        <w:rPr>
-          <w:sz w:val="20"/>
-          <w:szCs w:val="20"/>
-        </w:rPr>
-        <w:t xml:space="preserve"> wird dadurch, auch durch ein </w:t>
-      </w:r>
-      <w:proofErr w:type="spellStart"/>
-      <w:r>
-        <w:rPr>
-          <w:sz w:val="20"/>
-          <w:szCs w:val="20"/>
-        </w:rPr>
-        <w:t>PropertyChanged</w:t>
-      </w:r>
-      <w:proofErr w:type="spellEnd"/>
+        <w:t>aufgerufen, welcher dem SpielViewModel die neue Rolle mitteilt. In der Klasse SpielView wird dadurch, auch durch ein PropertyChanged</w:t>
+      </w:r>
       <w:r>
         <w:rPr>
           <w:sz w:val="20"/>
@@ -6449,71 +6021,7 @@
           <w:sz w:val="20"/>
           <w:szCs w:val="20"/>
         </w:rPr>
-        <w:t xml:space="preserve">, das Passwortfeld angezeigt, in welches der Benutzer sein Passwort schreibt. Dieses Passwort wird daraufhin vom </w:t>
-      </w:r>
-      <w:proofErr w:type="spellStart"/>
-      <w:r>
-        <w:rPr>
-          <w:sz w:val="20"/>
-          <w:szCs w:val="20"/>
-        </w:rPr>
-        <w:t>SpielViewModel</w:t>
-      </w:r>
-      <w:proofErr w:type="spellEnd"/>
-      <w:r>
-        <w:rPr>
-          <w:sz w:val="20"/>
-          <w:szCs w:val="20"/>
-        </w:rPr>
-        <w:t xml:space="preserve"> an das </w:t>
-      </w:r>
-      <w:proofErr w:type="spellStart"/>
-      <w:r>
-        <w:rPr>
-          <w:sz w:val="20"/>
-          <w:szCs w:val="20"/>
-        </w:rPr>
-        <w:t>ÜbungsszenarioNetzwerk</w:t>
-      </w:r>
-      <w:proofErr w:type="spellEnd"/>
-      <w:r>
-        <w:rPr>
-          <w:sz w:val="20"/>
-          <w:szCs w:val="20"/>
-        </w:rPr>
-        <w:t xml:space="preserve"> übergeben, welches der Klasse Rolle mitteilt, dass es den Zug beginnen kann. Die Klasse überprüft daraufhin das Passwort und über eine Rückgabe wird mitgeteilt, ob das Passwort richtig ist. Wenn dieses Passwort richtig ist, so wird es dem </w:t>
-      </w:r>
-      <w:proofErr w:type="spellStart"/>
-      <w:r>
-        <w:rPr>
-          <w:sz w:val="20"/>
-          <w:szCs w:val="20"/>
-        </w:rPr>
-        <w:t>SpielViewModel</w:t>
-      </w:r>
-      <w:proofErr w:type="spellEnd"/>
-      <w:r>
-        <w:rPr>
-          <w:sz w:val="20"/>
-          <w:szCs w:val="20"/>
-        </w:rPr>
-        <w:t xml:space="preserve"> mitgeteilt und durch ein </w:t>
-      </w:r>
-      <w:proofErr w:type="spellStart"/>
-      <w:r>
-        <w:rPr>
-          <w:sz w:val="20"/>
-          <w:szCs w:val="20"/>
-        </w:rPr>
-        <w:t>PropertyChanged</w:t>
-      </w:r>
-      <w:proofErr w:type="spellEnd"/>
-      <w:r>
-        <w:rPr>
-          <w:sz w:val="20"/>
-          <w:szCs w:val="20"/>
-        </w:rPr>
-        <w:t xml:space="preserve"> </w:t>
+        <w:t xml:space="preserve">, das Passwortfeld angezeigt, in welches der Benutzer sein Passwort schreibt. Dieses Passwort wird daraufhin vom SpielViewModel an das ÜbungsszenarioNetzwerk übergeben, welches der Klasse Rolle mitteilt, dass es den Zug beginnen kann. Die Klasse überprüft daraufhin das Passwort und über eine Rückgabe wird mitgeteilt, ob das Passwort richtig ist. Wenn dieses Passwort richtig ist, so wird es dem SpielViewModel mitgeteilt und durch ein PropertyChanged </w:t>
       </w:r>
       <w:r>
         <w:rPr>
@@ -6534,17 +6042,8 @@
           <w:sz w:val="20"/>
           <w:szCs w:val="20"/>
         </w:rPr>
-        <w:t xml:space="preserve"> die </w:t>
-      </w:r>
-      <w:proofErr w:type="spellStart"/>
-      <w:r>
-        <w:rPr>
-          <w:sz w:val="20"/>
-          <w:szCs w:val="20"/>
-        </w:rPr>
-        <w:t>SpielView</w:t>
-      </w:r>
-      <w:proofErr w:type="spellEnd"/>
+        <w:t xml:space="preserve"> die SpielView</w:t>
+      </w:r>
       <w:r>
         <w:rPr>
           <w:sz w:val="20"/>
@@ -6682,8 +6181,6 @@
         </w:rPr>
         <w:t xml:space="preserve">lientseitig gewechselt wird. Zuerst führt der Benutzer beliebig viele Handlungsschritte aus, welche in der Klasse Rolle gespeichert werden. Durch Klicken des Buttons "Zug beenden" wird durch ein Command-Binding die Methode </w:t>
       </w:r>
-      <w:proofErr w:type="spellStart"/>
-      <w:proofErr w:type="gramStart"/>
       <w:r>
         <w:rPr>
           <w:bCs/>
@@ -6692,9 +6189,16 @@
           <w:sz w:val="20"/>
           <w:szCs w:val="20"/>
         </w:rPr>
-        <w:t>ZugBeendenCommand</w:t>
-      </w:r>
-      <w:proofErr w:type="spellEnd"/>
+        <w:t>ZugBeendenCommand()</w:t>
+      </w:r>
+      <w:r>
+        <w:rPr>
+          <w:bCs/>
+          <w:sz w:val="20"/>
+          <w:szCs w:val="20"/>
+        </w:rPr>
+        <w:t xml:space="preserve"> auf dem SpielViewModel aufgerufen. Dieses ViewModel überprüft die Ausgangskanäle auf die passenden Datentypen und sperrt bei Erfolg die SpielView. Anschließend wird im ÜbungsszenarioNetzerk ein Handlungsschritt (ZugBeenden) erzeugt. Daraufhin wird die Methode </w:t>
+      </w:r>
       <w:r>
         <w:rPr>
           <w:bCs/>
@@ -6703,9 +6207,16 @@
           <w:sz w:val="20"/>
           <w:szCs w:val="20"/>
         </w:rPr>
-        <w:t>(</w:t>
-      </w:r>
-      <w:proofErr w:type="gramEnd"/>
+        <w:t>NaechsterZug()</w:t>
+      </w:r>
+      <w:r>
+        <w:rPr>
+          <w:bCs/>
+          <w:sz w:val="20"/>
+          <w:szCs w:val="20"/>
+        </w:rPr>
+        <w:t xml:space="preserve"> im UebungsszenarioNetzwerk aufgerufen, welches sich durch die Methode </w:t>
+      </w:r>
       <w:r>
         <w:rPr>
           <w:bCs/>
@@ -6714,7 +6225,7 @@
           <w:sz w:val="20"/>
           <w:szCs w:val="20"/>
         </w:rPr>
-        <w:t>)</w:t>
+        <w:t>BekommeZug()</w:t>
       </w:r>
       <w:r>
         <w:rPr>
@@ -6722,218 +6233,16 @@
           <w:sz w:val="20"/>
           <w:szCs w:val="20"/>
         </w:rPr>
-        <w:t xml:space="preserve"> auf dem </w:t>
-      </w:r>
-      <w:proofErr w:type="spellStart"/>
-      <w:r>
-        <w:rPr>
-          <w:bCs/>
-          <w:sz w:val="20"/>
-          <w:szCs w:val="20"/>
-        </w:rPr>
-        <w:t>SpielViewModel</w:t>
-      </w:r>
-      <w:proofErr w:type="spellEnd"/>
-      <w:r>
-        <w:rPr>
-          <w:bCs/>
-          <w:sz w:val="20"/>
-          <w:szCs w:val="20"/>
-        </w:rPr>
-        <w:t xml:space="preserve"> aufgerufen. Dieses </w:t>
-      </w:r>
-      <w:proofErr w:type="spellStart"/>
-      <w:r>
-        <w:rPr>
-          <w:bCs/>
-          <w:sz w:val="20"/>
-          <w:szCs w:val="20"/>
-        </w:rPr>
-        <w:t>ViewModel</w:t>
-      </w:r>
-      <w:proofErr w:type="spellEnd"/>
-      <w:r>
-        <w:rPr>
-          <w:bCs/>
-          <w:sz w:val="20"/>
-          <w:szCs w:val="20"/>
-        </w:rPr>
-        <w:t xml:space="preserve"> überprüft die Ausgangskanäle auf die passenden Datentypen und sperrt bei Erfolg die </w:t>
-      </w:r>
-      <w:proofErr w:type="spellStart"/>
-      <w:r>
-        <w:rPr>
-          <w:bCs/>
-          <w:sz w:val="20"/>
-          <w:szCs w:val="20"/>
-        </w:rPr>
-        <w:t>SpielView</w:t>
-      </w:r>
-      <w:proofErr w:type="spellEnd"/>
-      <w:r>
-        <w:rPr>
-          <w:bCs/>
-          <w:sz w:val="20"/>
-          <w:szCs w:val="20"/>
-        </w:rPr>
-        <w:t xml:space="preserve">. Anschließend wird im </w:t>
-      </w:r>
-      <w:proofErr w:type="spellStart"/>
-      <w:r>
-        <w:rPr>
-          <w:bCs/>
-          <w:sz w:val="20"/>
-          <w:szCs w:val="20"/>
-        </w:rPr>
-        <w:t>ÜbungsszenarioNetzerk</w:t>
-      </w:r>
-      <w:proofErr w:type="spellEnd"/>
-      <w:r>
-        <w:rPr>
-          <w:bCs/>
-          <w:sz w:val="20"/>
-          <w:szCs w:val="20"/>
-        </w:rPr>
-        <w:t xml:space="preserve"> ein Handlungsschritt (</w:t>
-      </w:r>
-      <w:proofErr w:type="spellStart"/>
-      <w:r>
-        <w:rPr>
-          <w:bCs/>
-          <w:sz w:val="20"/>
-          <w:szCs w:val="20"/>
-        </w:rPr>
-        <w:t>ZugBeenden</w:t>
-      </w:r>
-      <w:proofErr w:type="spellEnd"/>
-      <w:r>
-        <w:rPr>
-          <w:bCs/>
-          <w:sz w:val="20"/>
-          <w:szCs w:val="20"/>
-        </w:rPr>
-        <w:t xml:space="preserve">) erzeugt. Daraufhin wird die Methode </w:t>
-      </w:r>
-      <w:proofErr w:type="spellStart"/>
-      <w:proofErr w:type="gramStart"/>
+        <w:t xml:space="preserve"> die Liste der durchgeführten Handlungsschritte holt. Diese Liste wird durch </w:t>
+      </w:r>
       <w:r>
         <w:rPr>
           <w:bCs/>
           <w:i/>
-          <w:iCs/>
-          <w:sz w:val="20"/>
-          <w:szCs w:val="20"/>
-        </w:rPr>
-        <w:t>NaechsterZug</w:t>
-      </w:r>
-      <w:proofErr w:type="spellEnd"/>
-      <w:r>
-        <w:rPr>
-          <w:bCs/>
-          <w:i/>
-          <w:iCs/>
-          <w:sz w:val="20"/>
-          <w:szCs w:val="20"/>
-        </w:rPr>
-        <w:t>(</w:t>
-      </w:r>
-      <w:proofErr w:type="gramEnd"/>
-      <w:r>
-        <w:rPr>
-          <w:bCs/>
-          <w:i/>
-          <w:iCs/>
-          <w:sz w:val="20"/>
-          <w:szCs w:val="20"/>
-        </w:rPr>
-        <w:t>)</w:t>
-      </w:r>
-      <w:r>
-        <w:rPr>
-          <w:bCs/>
-          <w:sz w:val="20"/>
-          <w:szCs w:val="20"/>
-        </w:rPr>
-        <w:t xml:space="preserve"> im </w:t>
-      </w:r>
-      <w:proofErr w:type="spellStart"/>
-      <w:r>
-        <w:rPr>
-          <w:bCs/>
-          <w:sz w:val="20"/>
-          <w:szCs w:val="20"/>
-        </w:rPr>
-        <w:t>UebungsszenarioNetzwerk</w:t>
-      </w:r>
-      <w:proofErr w:type="spellEnd"/>
-      <w:r>
-        <w:rPr>
-          <w:bCs/>
-          <w:sz w:val="20"/>
-          <w:szCs w:val="20"/>
-        </w:rPr>
-        <w:t xml:space="preserve"> aufgerufen, welches sich durch die Methode </w:t>
-      </w:r>
-      <w:proofErr w:type="spellStart"/>
-      <w:r>
-        <w:rPr>
-          <w:bCs/>
-          <w:i/>
-          <w:iCs/>
-          <w:sz w:val="20"/>
-          <w:szCs w:val="20"/>
-        </w:rPr>
-        <w:t>BekommeZug</w:t>
-      </w:r>
-      <w:proofErr w:type="spellEnd"/>
-      <w:r>
-        <w:rPr>
-          <w:bCs/>
-          <w:i/>
-          <w:iCs/>
-          <w:sz w:val="20"/>
-          <w:szCs w:val="20"/>
-        </w:rPr>
-        <w:t>()</w:t>
-      </w:r>
-      <w:r>
-        <w:rPr>
-          <w:bCs/>
-          <w:sz w:val="20"/>
-          <w:szCs w:val="20"/>
-        </w:rPr>
-        <w:t xml:space="preserve"> die Liste der durchgeführten Handlungsschritte holt. Diese Liste wird durch </w:t>
-      </w:r>
-      <w:proofErr w:type="spellStart"/>
-      <w:proofErr w:type="gramStart"/>
-      <w:r>
-        <w:rPr>
-          <w:bCs/>
-          <w:i/>
-          <w:sz w:val="20"/>
-          <w:szCs w:val="20"/>
-        </w:rPr>
-        <w:t>BeendeZug</w:t>
-      </w:r>
-      <w:proofErr w:type="spellEnd"/>
-      <w:r>
-        <w:rPr>
-          <w:bCs/>
-          <w:i/>
-          <w:sz w:val="20"/>
-          <w:szCs w:val="20"/>
-        </w:rPr>
-        <w:t>(</w:t>
-      </w:r>
-      <w:proofErr w:type="gramEnd"/>
-      <w:r>
-        <w:rPr>
-          <w:bCs/>
-          <w:i/>
-          <w:sz w:val="20"/>
-          <w:szCs w:val="20"/>
-        </w:rPr>
-        <w:t>)</w:t>
+          <w:sz w:val="20"/>
+          <w:szCs w:val="20"/>
+        </w:rPr>
+        <w:t>BeendeZug()</w:t>
       </w:r>
       <w:r>
         <w:rPr>
@@ -7074,26 +6383,8 @@
           <w:sz w:val="20"/>
           <w:szCs w:val="20"/>
         </w:rPr>
-        <w:t xml:space="preserve">eite ausgewählt hat. Zuerst ruft die </w:t>
-      </w:r>
-      <w:proofErr w:type="spellStart"/>
-      <w:r>
-        <w:rPr>
-          <w:sz w:val="20"/>
-          <w:szCs w:val="20"/>
-        </w:rPr>
-        <w:t>WikiView</w:t>
-      </w:r>
-      <w:proofErr w:type="spellEnd"/>
-      <w:r>
-        <w:rPr>
-          <w:sz w:val="20"/>
-          <w:szCs w:val="20"/>
-        </w:rPr>
-        <w:t xml:space="preserve"> über ein Command-Binding die Methode </w:t>
-      </w:r>
-      <w:proofErr w:type="spellStart"/>
-      <w:proofErr w:type="gramStart"/>
+        <w:t xml:space="preserve">eite ausgewählt hat. Zuerst ruft die WikiView über ein Command-Binding die Methode </w:t>
+      </w:r>
       <w:r>
         <w:rPr>
           <w:i/>
@@ -7101,9 +6392,15 @@
           <w:sz w:val="20"/>
           <w:szCs w:val="20"/>
         </w:rPr>
-        <w:t>SeiteSelektiert</w:t>
-      </w:r>
-      <w:proofErr w:type="spellEnd"/>
+        <w:t>SeiteSelektiert()</w:t>
+      </w:r>
+      <w:r>
+        <w:rPr>
+          <w:sz w:val="20"/>
+          <w:szCs w:val="20"/>
+        </w:rPr>
+        <w:t xml:space="preserve"> auf, welche im Wiki die Funktion </w:t>
+      </w:r>
       <w:r>
         <w:rPr>
           <w:i/>
@@ -7111,99 +6408,14 @@
           <w:sz w:val="20"/>
           <w:szCs w:val="20"/>
         </w:rPr>
-        <w:t>(</w:t>
-      </w:r>
-      <w:proofErr w:type="gramEnd"/>
-      <w:r>
-        <w:rPr>
-          <w:i/>
-          <w:iCs/>
-          <w:sz w:val="20"/>
-          <w:szCs w:val="20"/>
-        </w:rPr>
-        <w:t>)</w:t>
-      </w:r>
-      <w:r>
-        <w:rPr>
-          <w:sz w:val="20"/>
-          <w:szCs w:val="20"/>
-        </w:rPr>
-        <w:t xml:space="preserve"> auf, welche im Wiki die Funktion </w:t>
-      </w:r>
-      <w:proofErr w:type="spellStart"/>
-      <w:r>
-        <w:rPr>
-          <w:i/>
-          <w:iCs/>
-          <w:sz w:val="20"/>
-          <w:szCs w:val="20"/>
-        </w:rPr>
-        <w:t>SeiteSelektieren</w:t>
-      </w:r>
-      <w:proofErr w:type="spellEnd"/>
-      <w:r>
-        <w:rPr>
-          <w:i/>
-          <w:iCs/>
-          <w:sz w:val="20"/>
-          <w:szCs w:val="20"/>
-        </w:rPr>
-        <w:t>()</w:t>
-      </w:r>
-      <w:r>
-        <w:rPr>
-          <w:sz w:val="20"/>
-          <w:szCs w:val="20"/>
-        </w:rPr>
-        <w:t xml:space="preserve"> mit dem entsprechenden Identifier als </w:t>
-      </w:r>
-      <w:proofErr w:type="spellStart"/>
-      <w:r>
-        <w:rPr>
-          <w:sz w:val="20"/>
-          <w:szCs w:val="20"/>
-        </w:rPr>
-        <w:t>string</w:t>
-      </w:r>
-      <w:proofErr w:type="spellEnd"/>
-      <w:r>
-        <w:rPr>
-          <w:sz w:val="20"/>
-          <w:szCs w:val="20"/>
-        </w:rPr>
-        <w:t xml:space="preserve"> aufruft. Das Wiki kümmert sich nun darum, dass die entsprechende Seite ausgewählt wird und durch ein </w:t>
-      </w:r>
-      <w:proofErr w:type="spellStart"/>
-      <w:r>
-        <w:rPr>
-          <w:sz w:val="20"/>
-          <w:szCs w:val="20"/>
-        </w:rPr>
-        <w:t>PropertyChanged</w:t>
-      </w:r>
-      <w:proofErr w:type="spellEnd"/>
-      <w:r>
-        <w:rPr>
-          <w:sz w:val="20"/>
-          <w:szCs w:val="20"/>
-        </w:rPr>
-        <w:t xml:space="preserve"> Event wird die entsprechende Seite wieder in der </w:t>
-      </w:r>
-      <w:proofErr w:type="spellStart"/>
-      <w:r>
-        <w:rPr>
-          <w:sz w:val="20"/>
-          <w:szCs w:val="20"/>
-        </w:rPr>
-        <w:t>WikiView</w:t>
-      </w:r>
-      <w:proofErr w:type="spellEnd"/>
-      <w:r>
-        <w:rPr>
-          <w:sz w:val="20"/>
-          <w:szCs w:val="20"/>
-        </w:rPr>
-        <w:t xml:space="preserve"> angezeigt.</w:t>
+        <w:t>SeiteSelektieren()</w:t>
+      </w:r>
+      <w:r>
+        <w:rPr>
+          <w:sz w:val="20"/>
+          <w:szCs w:val="20"/>
+        </w:rPr>
+        <w:t xml:space="preserve"> mit dem entsprechenden Identifier als string aufruft. Das Wiki kümmert sich nun darum, dass die entsprechende Seite ausgewählt wird und durch ein PropertyChanged Event wird die entsprechende Seite wieder in der WikiView angezeigt.</w:t>
       </w:r>
     </w:p>
     <w:p>
@@ -7463,7 +6675,7 @@
               <w:sz w:val="16"/>
               <w:szCs w:val="16"/>
             </w:rPr>
-            <w:t>30.05.2023 22:26</w:t>
+            <w:t>31.05.2023 19:00</w:t>
           </w:r>
           <w:r>
             <w:rPr>

</xml_diff>